<commit_message>
Refatorar a classe Negociação para usar campos privados do TypeScript
Substituí os campos privados do JavaScript pelo modificador `private` do TypeScript na classe `Negociacao` para melhor compatibilidade e manutenção. Atualizei o código relacionado para acessar os novos campos privados e alterei a saída do console para registrar a propriedade `volume`. Adicionei um script de "observação" ao `package.json` para compilação do TypeScript em modo de observação.
</commit_message>
<xml_diff>
--- a/info/TYPESCRIPT_OQ_APRENDI_PASSOAPASSO.docx
+++ b/info/TYPESCRIPT_OQ_APRENDI_PASSOAPASSO.docx
@@ -1246,7 +1246,15 @@
     <w:p/>
     <w:p/>
     <w:p/>
-    <w:p/>
+    <w:p>
+      <w:pPr>
+        <w:pStyle w:val="Ttulo2"/>
+      </w:pPr>
+      <w:r>
+        <w:lastRenderedPageBreak/>
+        <w:t>Instalando o TypeScript</w:t>
+      </w:r>
+    </w:p>
     <w:p>
       <w:pPr>
         <w:pStyle w:val="PargrafodaLista"/>
@@ -1383,6 +1391,7 @@
     </w:p>
     <w:p/>
     <w:p>
+      <w:bookmarkStart w:id="1" w:name="_Hlk219734996"/>
       <w:r>
         <w:rPr>
           <w:highlight w:val="cyan"/>
@@ -1390,7 +1399,19 @@
         <w:t>[ ~~ ~~~ ~~~~~ ~~~~~~~ ~~~ ~~~~~~~~~~ ~~~~~ ~~~~~~~~~~~ ~~~~~~~ ~~~~ ~~~~ ~]</w:t>
       </w:r>
     </w:p>
-    <w:p>
+    <w:bookmarkEnd w:id="1"/>
+    <w:p>
+      <w:pPr>
+        <w:pStyle w:val="Ttulo2"/>
+      </w:pPr>
+      <w:r>
+        <w:t>Configuração básica do compilador</w:t>
+      </w:r>
+    </w:p>
+    <w:p>
+      <w:r>
+        <w:t xml:space="preserve"> </w:t>
+      </w:r>
       <w:r>
         <w:t xml:space="preserve">1 – Criamos o documento na planta do projeto </w:t>
       </w:r>
@@ -1407,11 +1428,9 @@
       <w:r>
         <w:t xml:space="preserve"> , </w:t>
       </w:r>
-      <w:proofErr w:type="gramStart"/>
-      <w:r>
-        <w:t>Abrimos</w:t>
-      </w:r>
-      <w:proofErr w:type="gramEnd"/>
+      <w:r>
+        <w:t>abrimos</w:t>
+      </w:r>
       <w:r>
         <w:t xml:space="preserve"> ele e começamos a configuração</w:t>
       </w:r>
@@ -1666,6 +1685,9 @@
         <w:br/>
       </w:r>
       <w:r>
+        <w:rPr>
+          <w:noProof/>
+        </w:rPr>
         <w:drawing>
           <wp:inline distT="0" distB="0" distL="0" distR="0" wp14:anchorId="01005228" wp14:editId="5A52D547">
             <wp:extent cx="5400040" cy="768985"/>
@@ -1914,21 +1936,16 @@
       </w:r>
       <w:proofErr w:type="gramEnd"/>
       <w:r>
-        <w:t xml:space="preserve"> agora </w:t>
+        <w:t xml:space="preserve"> agora certificar o nosso arquivo </w:t>
       </w:r>
       <w:proofErr w:type="spellStart"/>
       <w:r>
-        <w:t>certificarue</w:t>
+        <w:t>typescript</w:t>
       </w:r>
       <w:proofErr w:type="spellEnd"/>
       <w:r>
-        <w:t xml:space="preserve"> o nosso arquivo </w:t>
-      </w:r>
-      <w:proofErr w:type="spellStart"/>
-      <w:r>
-        <w:t>typescript</w:t>
-      </w:r>
-      <w:proofErr w:type="spellEnd"/>
+        <w:t xml:space="preserve"> se ele</w:t>
+      </w:r>
       <w:r>
         <w:t xml:space="preserve"> está livre de </w:t>
       </w:r>
@@ -2004,13 +2021,7 @@
         <w:rPr>
           <w:highlight w:val="green"/>
         </w:rPr>
-        <w:t>tsconfig</w:t>
-      </w:r>
-      <w:r>
-        <w:rPr>
-          <w:highlight w:val="green"/>
-        </w:rPr>
-        <w:t>.json</w:t>
+        <w:t>tsconfig.json</w:t>
       </w:r>
       <w:proofErr w:type="spellEnd"/>
       <w:proofErr w:type="gramEnd"/>
@@ -2064,6 +2075,9 @@
     </w:p>
     <w:p>
       <w:r>
+        <w:rPr>
+          <w:noProof/>
+        </w:rPr>
         <w:drawing>
           <wp:inline distT="0" distB="0" distL="0" distR="0" wp14:anchorId="06EA0298" wp14:editId="09005192">
             <wp:extent cx="2667372" cy="1000265"/>
@@ -2120,7 +2134,7 @@
       <w:r>
         <w:t> devido à configuração </w:t>
       </w:r>
-      <w:bookmarkStart w:id="1" w:name="_Hlk219456042"/>
+      <w:bookmarkStart w:id="2" w:name="_Hlk219456042"/>
       <w:r>
         <w:t>"</w:t>
       </w:r>
@@ -2136,16 +2150,887 @@
       <w:r>
         <w:t>true</w:t>
       </w:r>
-      <w:bookmarkEnd w:id="1"/>
+      <w:bookmarkEnd w:id="2"/>
       <w:proofErr w:type="spellEnd"/>
       <w:r>
         <w:t>.</w:t>
+      </w:r>
+    </w:p>
+    <w:p/>
+    <w:p>
+      <w:pPr>
+        <w:pStyle w:val="Ttulo2"/>
+        <w:rPr>
+          <w:b/>
+          <w:bCs/>
+        </w:rPr>
+      </w:pPr>
+      <w:r>
+        <w:rPr>
+          <w:b/>
+          <w:bCs/>
+        </w:rPr>
+        <w:t>Aprimorando a configuração</w:t>
+      </w:r>
+    </w:p>
+    <w:p>
+      <w:pPr>
+        <w:numPr>
+          <w:ilvl w:val="0"/>
+          <w:numId w:val="14"/>
+        </w:numPr>
+      </w:pPr>
+      <w:r>
+        <w:rPr>
+          <w:b/>
+          <w:bCs/>
+        </w:rPr>
+        <w:t>Entendimento da Compilação:</w:t>
+      </w:r>
+    </w:p>
+    <w:p>
+      <w:pPr>
+        <w:numPr>
+          <w:ilvl w:val="1"/>
+          <w:numId w:val="14"/>
+        </w:numPr>
+      </w:pPr>
+      <w:r>
+        <w:t>O instrutor explica que os arquivos ".</w:t>
+      </w:r>
+      <w:proofErr w:type="spellStart"/>
+      <w:r>
+        <w:t>ts</w:t>
+      </w:r>
+      <w:proofErr w:type="spellEnd"/>
+      <w:r>
+        <w:t>" dentro da pasta "app" são compilados para arquivos ".</w:t>
+      </w:r>
+      <w:proofErr w:type="spellStart"/>
+      <w:r>
+        <w:t>js</w:t>
+      </w:r>
+      <w:proofErr w:type="spellEnd"/>
+      <w:r>
+        <w:t xml:space="preserve">", </w:t>
+      </w:r>
+      <w:r>
+        <w:t>mantendo a</w:t>
+      </w:r>
+      <w:r>
+        <w:t xml:space="preserve"> estrutura de diretórios na pasta "</w:t>
+      </w:r>
+      <w:proofErr w:type="spellStart"/>
+      <w:r>
+        <w:t>dist</w:t>
+      </w:r>
+      <w:proofErr w:type="spellEnd"/>
+      <w:r>
+        <w:t>".</w:t>
       </w:r>
     </w:p>
     <w:p/>
     <w:p/>
+    <w:p>
+      <w:pPr>
+        <w:numPr>
+          <w:ilvl w:val="0"/>
+          <w:numId w:val="14"/>
+        </w:numPr>
+      </w:pPr>
+      <w:r>
+        <w:rPr>
+          <w:b/>
+          <w:bCs/>
+        </w:rPr>
+        <w:t>Problemas com o Código TypeScript:</w:t>
+      </w:r>
+    </w:p>
+    <w:p>
+      <w:pPr>
+        <w:numPr>
+          <w:ilvl w:val="1"/>
+          <w:numId w:val="14"/>
+        </w:numPr>
+      </w:pPr>
+      <w:r>
+        <w:t>O código TypeScript com erros impede a geração de um arquivo JavaScript funcional.</w:t>
+      </w:r>
+    </w:p>
+    <w:p>
+      <w:pPr>
+        <w:numPr>
+          <w:ilvl w:val="0"/>
+          <w:numId w:val="14"/>
+        </w:numPr>
+      </w:pPr>
+      <w:r>
+        <w:rPr>
+          <w:b/>
+          <w:bCs/>
+        </w:rPr>
+        <w:t>Prevenção de Geração de Arquivos "</w:t>
+      </w:r>
+      <w:proofErr w:type="spellStart"/>
+      <w:r>
+        <w:rPr>
+          <w:b/>
+          <w:bCs/>
+        </w:rPr>
+        <w:t>js</w:t>
+      </w:r>
+      <w:proofErr w:type="spellEnd"/>
+      <w:r>
+        <w:rPr>
+          <w:b/>
+          <w:bCs/>
+        </w:rPr>
+        <w:t>" com Erros:</w:t>
+      </w:r>
+    </w:p>
+    <w:p>
+      <w:pPr>
+        <w:numPr>
+          <w:ilvl w:val="1"/>
+          <w:numId w:val="14"/>
+        </w:numPr>
+      </w:pPr>
+      <w:r>
+        <w:t>Para evitar a criação de arquivos "</w:t>
+      </w:r>
+      <w:proofErr w:type="spellStart"/>
+      <w:r>
+        <w:t>js</w:t>
+      </w:r>
+      <w:proofErr w:type="spellEnd"/>
+      <w:r>
+        <w:t>" defeituosos, o instrutor adiciona a configuração </w:t>
+      </w:r>
+      <w:r>
+        <w:rPr>
+          <w:highlight w:val="yellow"/>
+        </w:rPr>
+        <w:t>"</w:t>
+      </w:r>
+      <w:proofErr w:type="spellStart"/>
+      <w:r>
+        <w:rPr>
+          <w:highlight w:val="yellow"/>
+        </w:rPr>
+        <w:t>noEmitOnError</w:t>
+      </w:r>
+      <w:proofErr w:type="spellEnd"/>
+      <w:r>
+        <w:rPr>
+          <w:highlight w:val="yellow"/>
+        </w:rPr>
+        <w:t xml:space="preserve">": </w:t>
+      </w:r>
+      <w:proofErr w:type="spellStart"/>
+      <w:r>
+        <w:rPr>
+          <w:highlight w:val="yellow"/>
+        </w:rPr>
+        <w:t>true</w:t>
+      </w:r>
+      <w:proofErr w:type="spellEnd"/>
+      <w:r>
+        <w:t> no arquivo "</w:t>
+      </w:r>
+      <w:proofErr w:type="spellStart"/>
+      <w:proofErr w:type="gramStart"/>
+      <w:r>
+        <w:rPr>
+          <w:highlight w:val="yellow"/>
+        </w:rPr>
+        <w:t>tsconfig.json</w:t>
+      </w:r>
+      <w:proofErr w:type="spellEnd"/>
+      <w:proofErr w:type="gramEnd"/>
+      <w:r>
+        <w:t>" dentro de </w:t>
+      </w:r>
+      <w:proofErr w:type="spellStart"/>
+      <w:r>
+        <w:rPr>
+          <w:highlight w:val="yellow"/>
+        </w:rPr>
+        <w:t>compilerOptions</w:t>
+      </w:r>
+      <w:proofErr w:type="spellEnd"/>
+      <w:r>
+        <w:t>.</w:t>
+      </w:r>
+    </w:p>
+    <w:p>
+      <w:pPr>
+        <w:numPr>
+          <w:ilvl w:val="1"/>
+          <w:numId w:val="14"/>
+        </w:numPr>
+      </w:pPr>
+      <w:r>
+        <w:t>Essa configuração impede a geração de arquivos "</w:t>
+      </w:r>
+      <w:proofErr w:type="spellStart"/>
+      <w:r>
+        <w:t>js</w:t>
+      </w:r>
+      <w:proofErr w:type="spellEnd"/>
+      <w:r>
+        <w:t>" se o código TypeScript contiver erros de compilação.</w:t>
+      </w:r>
+    </w:p>
+    <w:p>
+      <w:pPr>
+        <w:numPr>
+          <w:ilvl w:val="0"/>
+          <w:numId w:val="14"/>
+        </w:numPr>
+      </w:pPr>
+      <w:r>
+        <w:rPr>
+          <w:b/>
+          <w:bCs/>
+        </w:rPr>
+        <w:t>Correção de Erros no Código TypeScript:</w:t>
+      </w:r>
+    </w:p>
+    <w:p>
+      <w:pPr>
+        <w:numPr>
+          <w:ilvl w:val="1"/>
+          <w:numId w:val="14"/>
+        </w:numPr>
+      </w:pPr>
+      <w:r>
+        <w:t>O instrutor corrige o erro no arquivo "</w:t>
+      </w:r>
+      <w:proofErr w:type="spellStart"/>
+      <w:r>
+        <w:rPr>
+          <w:highlight w:val="yellow"/>
+        </w:rPr>
+        <w:t>app.ts</w:t>
+      </w:r>
+      <w:proofErr w:type="spellEnd"/>
+      <w:r>
+        <w:t>", fornecendo os parâmetros ausentes no construtor da classe negociação (data, quantidade e valor).</w:t>
+      </w:r>
+    </w:p>
+    <w:p>
+      <w:pPr>
+        <w:numPr>
+          <w:ilvl w:val="0"/>
+          <w:numId w:val="14"/>
+        </w:numPr>
+      </w:pPr>
+      <w:r>
+        <w:rPr>
+          <w:b/>
+          <w:bCs/>
+        </w:rPr>
+        <w:t>Compilação Bem-Sucedida:</w:t>
+      </w:r>
+    </w:p>
+    <w:p>
+      <w:pPr>
+        <w:numPr>
+          <w:ilvl w:val="1"/>
+          <w:numId w:val="14"/>
+        </w:numPr>
+      </w:pPr>
+      <w:r>
+        <w:t>Após a correção dos erros, o compilador TypeScript é executado com sucesso, gerando os arquivos "</w:t>
+      </w:r>
+      <w:r>
+        <w:rPr>
+          <w:highlight w:val="yellow"/>
+        </w:rPr>
+        <w:t>app.js</w:t>
+      </w:r>
+      <w:r>
+        <w:t>" e os arquivos dentro de "models" na pasta "</w:t>
+      </w:r>
+      <w:proofErr w:type="spellStart"/>
+      <w:r>
+        <w:t>dist</w:t>
+      </w:r>
+      <w:proofErr w:type="spellEnd"/>
+      <w:r>
+        <w:t>".</w:t>
+      </w:r>
+    </w:p>
+    <w:p>
+      <w:pPr>
+        <w:numPr>
+          <w:ilvl w:val="0"/>
+          <w:numId w:val="14"/>
+        </w:numPr>
+      </w:pPr>
+      <w:r>
+        <w:rPr>
+          <w:b/>
+          <w:bCs/>
+        </w:rPr>
+        <w:t>Verificação no Navegador:</w:t>
+      </w:r>
+    </w:p>
+    <w:p>
+      <w:pPr>
+        <w:numPr>
+          <w:ilvl w:val="1"/>
+          <w:numId w:val="14"/>
+        </w:numPr>
+      </w:pPr>
+      <w:r>
+        <w:t>O servidor é iniciado, e o navegador carrega os arquivos "</w:t>
+      </w:r>
+      <w:proofErr w:type="spellStart"/>
+      <w:r>
+        <w:t>js</w:t>
+      </w:r>
+      <w:proofErr w:type="spellEnd"/>
+      <w:r>
+        <w:t>" gerados, demonstrando que a aplicação está funcionando corretamente.</w:t>
+      </w:r>
+    </w:p>
+    <w:p>
+      <w:pPr>
+        <w:numPr>
+          <w:ilvl w:val="0"/>
+          <w:numId w:val="14"/>
+        </w:numPr>
+      </w:pPr>
+      <w:r>
+        <w:rPr>
+          <w:b/>
+          <w:bCs/>
+        </w:rPr>
+        <w:t>Fluxo de Trabalho:</w:t>
+      </w:r>
+    </w:p>
+    <w:p>
+      <w:pPr>
+        <w:numPr>
+          <w:ilvl w:val="1"/>
+          <w:numId w:val="14"/>
+        </w:numPr>
+      </w:pPr>
+      <w:r>
+        <w:t>O instrutor enfatiza que as modificações devem ser feitas nos arquivos ".</w:t>
+      </w:r>
+      <w:proofErr w:type="spellStart"/>
+      <w:r>
+        <w:t>ts</w:t>
+      </w:r>
+      <w:proofErr w:type="spellEnd"/>
+      <w:r>
+        <w:t>", que são o código-fonte. Após as alterações, a compilação transforma esses arquivos em ".</w:t>
+      </w:r>
+      <w:proofErr w:type="spellStart"/>
+      <w:r>
+        <w:t>js</w:t>
+      </w:r>
+      <w:proofErr w:type="spellEnd"/>
+      <w:r>
+        <w:t>" na pasta de distribuição (por exemplo, "</w:t>
+      </w:r>
+      <w:proofErr w:type="spellStart"/>
+      <w:r>
+        <w:t>dist</w:t>
+      </w:r>
+      <w:proofErr w:type="spellEnd"/>
+      <w:r>
+        <w:t>"), que é acessada pelo navegador.</w:t>
+      </w:r>
+    </w:p>
     <w:p/>
+    <w:p>
+      <w:pPr>
+        <w:pStyle w:val="Ttulo2"/>
+        <w:rPr>
+          <w:b/>
+          <w:bCs/>
+        </w:rPr>
+      </w:pPr>
+      <w:r>
+        <w:rPr>
+          <w:b/>
+          <w:bCs/>
+        </w:rPr>
+        <w:t>Automatizando a compilação de arquivos</w:t>
+      </w:r>
+    </w:p>
     <w:p/>
+    <w:p>
+      <w:pPr>
+        <w:pStyle w:val="PargrafodaLista"/>
+        <w:numPr>
+          <w:ilvl w:val="0"/>
+          <w:numId w:val="16"/>
+        </w:numPr>
+      </w:pPr>
+      <w:r>
+        <w:t xml:space="preserve">Primeiro aprendemos a como otimizar a compilação criando um script no </w:t>
+      </w:r>
+      <w:proofErr w:type="gramStart"/>
+      <w:r>
+        <w:rPr>
+          <w:highlight w:val="green"/>
+        </w:rPr>
+        <w:t>package.json</w:t>
+      </w:r>
+      <w:proofErr w:type="gramEnd"/>
+      <w:r>
+        <w:t xml:space="preserve"> chamado = “</w:t>
+      </w:r>
+      <w:proofErr w:type="spellStart"/>
+      <w:r>
+        <w:rPr>
+          <w:highlight w:val="green"/>
+        </w:rPr>
+        <w:t>watch</w:t>
+      </w:r>
+      <w:proofErr w:type="spellEnd"/>
+      <w:r>
+        <w:t>”</w:t>
+      </w:r>
+    </w:p>
+    <w:p>
+      <w:pPr>
+        <w:pStyle w:val="PargrafodaLista"/>
+      </w:pPr>
+      <w:r>
+        <w:drawing>
+          <wp:inline distT="0" distB="0" distL="0" distR="0" wp14:anchorId="3B2E8025" wp14:editId="75C443F9">
+            <wp:extent cx="5344271" cy="962159"/>
+            <wp:effectExtent l="0" t="0" r="8890" b="9525"/>
+            <wp:docPr id="1910451558" name="Imagem 1" descr="Texto&#10;&#10;O conteúdo gerado por IA pode estar incorreto."/>
+            <wp:cNvGraphicFramePr>
+              <a:graphicFrameLocks xmlns:a="http://schemas.openxmlformats.org/drawingml/2006/main" noChangeAspect="1"/>
+            </wp:cNvGraphicFramePr>
+            <a:graphic xmlns:a="http://schemas.openxmlformats.org/drawingml/2006/main">
+              <a:graphicData uri="http://schemas.openxmlformats.org/drawingml/2006/picture">
+                <pic:pic xmlns:pic="http://schemas.openxmlformats.org/drawingml/2006/picture">
+                  <pic:nvPicPr>
+                    <pic:cNvPr id="1910451558" name="Imagem 1" descr="Texto&#10;&#10;O conteúdo gerado por IA pode estar incorreto."/>
+                    <pic:cNvPicPr/>
+                  </pic:nvPicPr>
+                  <pic:blipFill>
+                    <a:blip r:embed="rId14"/>
+                    <a:stretch>
+                      <a:fillRect/>
+                    </a:stretch>
+                  </pic:blipFill>
+                  <pic:spPr>
+                    <a:xfrm>
+                      <a:off x="0" y="0"/>
+                      <a:ext cx="5344271" cy="962159"/>
+                    </a:xfrm>
+                    <a:prstGeom prst="rect">
+                      <a:avLst/>
+                    </a:prstGeom>
+                  </pic:spPr>
+                </pic:pic>
+              </a:graphicData>
+            </a:graphic>
+          </wp:inline>
+        </w:drawing>
+      </w:r>
+    </w:p>
+    <w:p>
+      <w:r>
+        <w:t>Este script utiliza o compilador TypeScript (</w:t>
+      </w:r>
+      <w:proofErr w:type="spellStart"/>
+      <w:r>
+        <w:t>tsc</w:t>
+      </w:r>
+      <w:proofErr w:type="spellEnd"/>
+      <w:r>
+        <w:t>) com o parâmetro -w (</w:t>
+      </w:r>
+      <w:proofErr w:type="spellStart"/>
+      <w:r>
+        <w:t>watch</w:t>
+      </w:r>
+      <w:proofErr w:type="spellEnd"/>
+      <w:r>
+        <w:t>), que faz com que o compilador monitore os arquivos TypeScript</w:t>
+      </w:r>
+    </w:p>
+    <w:p>
+      <w:pPr>
+        <w:pStyle w:val="PargrafodaLista"/>
+        <w:numPr>
+          <w:ilvl w:val="0"/>
+          <w:numId w:val="16"/>
+        </w:numPr>
+      </w:pPr>
+      <w:r>
+        <w:lastRenderedPageBreak/>
+        <w:t xml:space="preserve">Logo em sequência </w:t>
+      </w:r>
+      <w:r>
+        <w:rPr>
+          <w:highlight w:val="yellow"/>
+        </w:rPr>
+        <w:t>SALVAMOS O ARQUIVO</w:t>
+      </w:r>
+      <w:r>
+        <w:t xml:space="preserve"> e executamos comando no terminal </w:t>
+      </w:r>
+      <w:r>
+        <w:br/>
+      </w:r>
+      <w:r>
+        <w:rPr>
+          <w:highlight w:val="green"/>
+        </w:rPr>
+        <w:t xml:space="preserve">npm </w:t>
+      </w:r>
+      <w:proofErr w:type="spellStart"/>
+      <w:r>
+        <w:rPr>
+          <w:highlight w:val="green"/>
+        </w:rPr>
+        <w:t>run</w:t>
+      </w:r>
+      <w:proofErr w:type="spellEnd"/>
+      <w:r>
+        <w:rPr>
+          <w:highlight w:val="green"/>
+        </w:rPr>
+        <w:t xml:space="preserve"> </w:t>
+      </w:r>
+      <w:proofErr w:type="spellStart"/>
+      <w:r>
+        <w:rPr>
+          <w:highlight w:val="green"/>
+        </w:rPr>
+        <w:t>watch</w:t>
+      </w:r>
+      <w:proofErr w:type="spellEnd"/>
+      <w:r>
+        <w:t xml:space="preserve"> </w:t>
+      </w:r>
+      <w:r>
+        <w:t>o compilador TypeScript inicia no modo de observação.</w:t>
+      </w:r>
+    </w:p>
+    <w:p>
+      <w:pPr>
+        <w:ind w:left="360"/>
+      </w:pPr>
+      <w:r>
+        <w:drawing>
+          <wp:inline distT="0" distB="0" distL="0" distR="0" wp14:anchorId="76762B14" wp14:editId="223E76B9">
+            <wp:extent cx="3753374" cy="695422"/>
+            <wp:effectExtent l="0" t="0" r="0" b="9525"/>
+            <wp:docPr id="2139323974" name="Imagem 1" descr="Tela de celular com aplicativo aberto&#10;&#10;O conteúdo gerado por IA pode estar incorreto."/>
+            <wp:cNvGraphicFramePr>
+              <a:graphicFrameLocks xmlns:a="http://schemas.openxmlformats.org/drawingml/2006/main" noChangeAspect="1"/>
+            </wp:cNvGraphicFramePr>
+            <a:graphic xmlns:a="http://schemas.openxmlformats.org/drawingml/2006/main">
+              <a:graphicData uri="http://schemas.openxmlformats.org/drawingml/2006/picture">
+                <pic:pic xmlns:pic="http://schemas.openxmlformats.org/drawingml/2006/picture">
+                  <pic:nvPicPr>
+                    <pic:cNvPr id="2139323974" name="Imagem 1" descr="Tela de celular com aplicativo aberto&#10;&#10;O conteúdo gerado por IA pode estar incorreto."/>
+                    <pic:cNvPicPr/>
+                  </pic:nvPicPr>
+                  <pic:blipFill>
+                    <a:blip r:embed="rId15"/>
+                    <a:stretch>
+                      <a:fillRect/>
+                    </a:stretch>
+                  </pic:blipFill>
+                  <pic:spPr>
+                    <a:xfrm>
+                      <a:off x="0" y="0"/>
+                      <a:ext cx="3753374" cy="695422"/>
+                    </a:xfrm>
+                    <a:prstGeom prst="rect">
+                      <a:avLst/>
+                    </a:prstGeom>
+                  </pic:spPr>
+                </pic:pic>
+              </a:graphicData>
+            </a:graphic>
+          </wp:inline>
+        </w:drawing>
+      </w:r>
+    </w:p>
+    <w:p>
+      <w:pPr>
+        <w:pStyle w:val="PargrafodaLista"/>
+        <w:numPr>
+          <w:ilvl w:val="0"/>
+          <w:numId w:val="16"/>
+        </w:numPr>
+      </w:pPr>
+      <w:r>
+        <w:t xml:space="preserve">O professor mostra que modificar um arquivo </w:t>
+      </w:r>
+      <w:r>
+        <w:rPr>
+          <w:highlight w:val="green"/>
+        </w:rPr>
+        <w:t>.TS</w:t>
+      </w:r>
+      <w:r>
+        <w:t xml:space="preserve"> e </w:t>
+      </w:r>
+      <w:r>
+        <w:rPr>
+          <w:highlight w:val="green"/>
+        </w:rPr>
+        <w:t>SALVAR</w:t>
+      </w:r>
+      <w:r>
+        <w:t>, o compilador do TYPESCRIPT detecta automaticamente e recompila o arquivo.</w:t>
+      </w:r>
+      <w:r>
+        <w:t> </w:t>
+      </w:r>
+    </w:p>
+    <w:p>
+      <w:pPr>
+        <w:pStyle w:val="PargrafodaLista"/>
+      </w:pPr>
+    </w:p>
+    <w:p>
+      <w:pPr>
+        <w:pStyle w:val="PargrafodaLista"/>
+        <w:numPr>
+          <w:ilvl w:val="0"/>
+          <w:numId w:val="16"/>
+        </w:numPr>
+      </w:pPr>
+      <w:r>
+        <w:t xml:space="preserve">Depois ele </w:t>
+      </w:r>
+      <w:r>
+        <w:t>explica que, para que o Live Server atualize o navegador automaticamente após cada compilação, é necessário executar o compilador TypeScript e o servidor web simultaneamente.</w:t>
+      </w:r>
+    </w:p>
+    <w:p>
+      <w:pPr>
+        <w:pStyle w:val="PargrafodaLista"/>
+      </w:pPr>
+    </w:p>
+    <w:p>
+      <w:pPr>
+        <w:pStyle w:val="PargrafodaLista"/>
+        <w:numPr>
+          <w:ilvl w:val="0"/>
+          <w:numId w:val="16"/>
+        </w:numPr>
+      </w:pPr>
+      <w:r>
+        <w:t>O script "</w:t>
+      </w:r>
+      <w:r>
+        <w:rPr>
+          <w:highlight w:val="green"/>
+        </w:rPr>
+        <w:t>start</w:t>
+      </w:r>
+      <w:r>
+        <w:t>" no </w:t>
+      </w:r>
+      <w:proofErr w:type="gramStart"/>
+      <w:r>
+        <w:rPr>
+          <w:highlight w:val="green"/>
+        </w:rPr>
+        <w:t>package.json</w:t>
+      </w:r>
+      <w:proofErr w:type="gramEnd"/>
+      <w:r>
+        <w:t> utiliza um módulo que permite executar dois scripts em paralelo: </w:t>
+      </w:r>
+      <w:r>
+        <w:rPr>
+          <w:highlight w:val="green"/>
+        </w:rPr>
+        <w:t xml:space="preserve">npm </w:t>
+      </w:r>
+      <w:proofErr w:type="spellStart"/>
+      <w:r>
+        <w:rPr>
+          <w:highlight w:val="green"/>
+        </w:rPr>
+        <w:t>run</w:t>
+      </w:r>
+      <w:proofErr w:type="spellEnd"/>
+      <w:r>
+        <w:rPr>
+          <w:highlight w:val="green"/>
+        </w:rPr>
+        <w:t xml:space="preserve"> </w:t>
+      </w:r>
+      <w:proofErr w:type="spellStart"/>
+      <w:r>
+        <w:rPr>
+          <w:highlight w:val="green"/>
+        </w:rPr>
+        <w:t>watch</w:t>
+      </w:r>
+      <w:proofErr w:type="spellEnd"/>
+      <w:r>
+        <w:t> e </w:t>
+      </w:r>
+      <w:r>
+        <w:rPr>
+          <w:highlight w:val="green"/>
+        </w:rPr>
+        <w:t xml:space="preserve">npm </w:t>
+      </w:r>
+      <w:proofErr w:type="spellStart"/>
+      <w:r>
+        <w:rPr>
+          <w:highlight w:val="green"/>
+        </w:rPr>
+        <w:t>run</w:t>
+      </w:r>
+      <w:proofErr w:type="spellEnd"/>
+      <w:r>
+        <w:rPr>
+          <w:highlight w:val="green"/>
+        </w:rPr>
+        <w:t xml:space="preserve"> </w:t>
+      </w:r>
+      <w:proofErr w:type="gramStart"/>
+      <w:r>
+        <w:rPr>
+          <w:highlight w:val="green"/>
+        </w:rPr>
+        <w:t>server</w:t>
+      </w:r>
+      <w:proofErr w:type="gramEnd"/>
+      <w:r>
+        <w:t>.</w:t>
+      </w:r>
+      <w:r>
+        <w:t xml:space="preserve"> </w:t>
+      </w:r>
+    </w:p>
+    <w:p>
+      <w:pPr>
+        <w:pStyle w:val="PargrafodaLista"/>
+      </w:pPr>
+    </w:p>
+    <w:p>
+      <w:pPr>
+        <w:pStyle w:val="PargrafodaLista"/>
+        <w:numPr>
+          <w:ilvl w:val="0"/>
+          <w:numId w:val="16"/>
+        </w:numPr>
+      </w:pPr>
+      <w:r>
+        <w:t xml:space="preserve">No terminal executamos o comando </w:t>
+      </w:r>
+      <w:r>
+        <w:rPr>
+          <w:highlight w:val="green"/>
+        </w:rPr>
+        <w:t xml:space="preserve">npm </w:t>
+      </w:r>
+      <w:proofErr w:type="spellStart"/>
+      <w:r>
+        <w:rPr>
+          <w:highlight w:val="green"/>
+        </w:rPr>
+        <w:t>run</w:t>
+      </w:r>
+      <w:proofErr w:type="spellEnd"/>
+      <w:r>
+        <w:rPr>
+          <w:highlight w:val="green"/>
+        </w:rPr>
+        <w:t xml:space="preserve"> start</w:t>
+      </w:r>
+      <w:r>
+        <w:t>, que inicia o compilador TypeScript no modo de observação e o servidor web.</w:t>
+      </w:r>
+      <w:r>
+        <w:t xml:space="preserve"> </w:t>
+      </w:r>
+      <w:r>
+        <w:t>Ele modifica um arquivo .</w:t>
+      </w:r>
+      <w:proofErr w:type="spellStart"/>
+      <w:r>
+        <w:t>ts</w:t>
+      </w:r>
+      <w:proofErr w:type="spellEnd"/>
+      <w:r>
+        <w:t> e salva, mostrando que o TypeScript compila o arquivo, o Live Server detecta a mudança na pasta </w:t>
+      </w:r>
+      <w:proofErr w:type="spellStart"/>
+      <w:r>
+        <w:t>dist</w:t>
+      </w:r>
+      <w:proofErr w:type="spellEnd"/>
+      <w:r>
+        <w:t> e o navegador é atualizado automaticamente.</w:t>
+      </w:r>
+    </w:p>
+    <w:p>
+      <w:pPr>
+        <w:pStyle w:val="PargrafodaLista"/>
+      </w:pPr>
+    </w:p>
+    <w:p>
+      <w:pPr>
+        <w:pStyle w:val="PargrafodaLista"/>
+      </w:pPr>
+    </w:p>
+    <w:p>
+      <w:r>
+        <w:rPr>
+          <w:highlight w:val="cyan"/>
+        </w:rPr>
+        <w:t>[ ~~ ~~~ ~~~~~ ~~~~~~~ ~~~ ~~~~~~~~~~ ~~~~~ ~~~~~~~~~~~ ~~~~~~~ ~~~~ ~~~~ ~]</w:t>
+      </w:r>
+    </w:p>
+    <w:p>
+      <w:pPr>
+        <w:pStyle w:val="PargrafodaLista"/>
+      </w:pPr>
+    </w:p>
+    <w:p>
+      <w:pPr>
+        <w:pStyle w:val="Ttulo2"/>
+        <w:rPr>
+          <w:b/>
+          <w:bCs/>
+        </w:rPr>
+      </w:pPr>
+      <w:r>
+        <w:rPr>
+          <w:b/>
+          <w:bCs/>
+        </w:rPr>
+        <w:t xml:space="preserve">O modificador </w:t>
+      </w:r>
+      <w:proofErr w:type="spellStart"/>
+      <w:r>
+        <w:rPr>
+          <w:b/>
+          <w:bCs/>
+        </w:rPr>
+        <w:t>private</w:t>
+      </w:r>
+      <w:proofErr w:type="spellEnd"/>
+    </w:p>
+    <w:p>
+      <w:pPr>
+        <w:pStyle w:val="PargrafodaLista"/>
+      </w:pPr>
+    </w:p>
     <w:sectPr>
       <w:pgSz w:w="11906" w:h="16838"/>
       <w:pgMar w:top="1417" w:right="1701" w:bottom="1417" w:left="1701" w:header="708" w:footer="708" w:gutter="0"/>
@@ -2276,6 +3161,95 @@
     </w:lvl>
   </w:abstractNum>
   <w:abstractNum w:abstractNumId="1" w15:restartNumberingAfterBreak="0">
+    <w:nsid w:val="15C67FE6"/>
+    <w:multiLevelType w:val="hybridMultilevel"/>
+    <w:tmpl w:val="DAEC3838"/>
+    <w:lvl w:ilvl="0" w:tplc="FD7E7A28">
+      <w:start w:val="1"/>
+      <w:numFmt w:val="decimal"/>
+      <w:lvlText w:val="%1-"/>
+      <w:lvlJc w:val="left"/>
+      <w:pPr>
+        <w:ind w:left="720" w:hanging="360"/>
+      </w:pPr>
+      <w:rPr>
+        <w:rFonts w:hint="default"/>
+      </w:rPr>
+    </w:lvl>
+    <w:lvl w:ilvl="1" w:tplc="04160019" w:tentative="1">
+      <w:start w:val="1"/>
+      <w:numFmt w:val="lowerLetter"/>
+      <w:lvlText w:val="%2."/>
+      <w:lvlJc w:val="left"/>
+      <w:pPr>
+        <w:ind w:left="1440" w:hanging="360"/>
+      </w:pPr>
+    </w:lvl>
+    <w:lvl w:ilvl="2" w:tplc="0416001B" w:tentative="1">
+      <w:start w:val="1"/>
+      <w:numFmt w:val="lowerRoman"/>
+      <w:lvlText w:val="%3."/>
+      <w:lvlJc w:val="right"/>
+      <w:pPr>
+        <w:ind w:left="2160" w:hanging="180"/>
+      </w:pPr>
+    </w:lvl>
+    <w:lvl w:ilvl="3" w:tplc="0416000F" w:tentative="1">
+      <w:start w:val="1"/>
+      <w:numFmt w:val="decimal"/>
+      <w:lvlText w:val="%4."/>
+      <w:lvlJc w:val="left"/>
+      <w:pPr>
+        <w:ind w:left="2880" w:hanging="360"/>
+      </w:pPr>
+    </w:lvl>
+    <w:lvl w:ilvl="4" w:tplc="04160019" w:tentative="1">
+      <w:start w:val="1"/>
+      <w:numFmt w:val="lowerLetter"/>
+      <w:lvlText w:val="%5."/>
+      <w:lvlJc w:val="left"/>
+      <w:pPr>
+        <w:ind w:left="3600" w:hanging="360"/>
+      </w:pPr>
+    </w:lvl>
+    <w:lvl w:ilvl="5" w:tplc="0416001B" w:tentative="1">
+      <w:start w:val="1"/>
+      <w:numFmt w:val="lowerRoman"/>
+      <w:lvlText w:val="%6."/>
+      <w:lvlJc w:val="right"/>
+      <w:pPr>
+        <w:ind w:left="4320" w:hanging="180"/>
+      </w:pPr>
+    </w:lvl>
+    <w:lvl w:ilvl="6" w:tplc="0416000F" w:tentative="1">
+      <w:start w:val="1"/>
+      <w:numFmt w:val="decimal"/>
+      <w:lvlText w:val="%7."/>
+      <w:lvlJc w:val="left"/>
+      <w:pPr>
+        <w:ind w:left="5040" w:hanging="360"/>
+      </w:pPr>
+    </w:lvl>
+    <w:lvl w:ilvl="7" w:tplc="04160019" w:tentative="1">
+      <w:start w:val="1"/>
+      <w:numFmt w:val="lowerLetter"/>
+      <w:lvlText w:val="%8."/>
+      <w:lvlJc w:val="left"/>
+      <w:pPr>
+        <w:ind w:left="5760" w:hanging="360"/>
+      </w:pPr>
+    </w:lvl>
+    <w:lvl w:ilvl="8" w:tplc="0416001B" w:tentative="1">
+      <w:start w:val="1"/>
+      <w:numFmt w:val="lowerRoman"/>
+      <w:lvlText w:val="%9."/>
+      <w:lvlJc w:val="right"/>
+      <w:pPr>
+        <w:ind w:left="6480" w:hanging="180"/>
+      </w:pPr>
+    </w:lvl>
+  </w:abstractNum>
+  <w:abstractNum w:abstractNumId="2" w15:restartNumberingAfterBreak="0">
     <w:nsid w:val="1B9B42F9"/>
     <w:multiLevelType w:val="multilevel"/>
     <w:tmpl w:val="30047670"/>
@@ -2424,7 +3398,7 @@
       </w:rPr>
     </w:lvl>
   </w:abstractNum>
-  <w:abstractNum w:abstractNumId="2" w15:restartNumberingAfterBreak="0">
+  <w:abstractNum w:abstractNumId="3" w15:restartNumberingAfterBreak="0">
     <w:nsid w:val="1DE45B97"/>
     <w:multiLevelType w:val="multilevel"/>
     <w:tmpl w:val="1266596E"/>
@@ -2541,7 +3515,7 @@
       </w:pPr>
     </w:lvl>
   </w:abstractNum>
-  <w:abstractNum w:abstractNumId="3" w15:restartNumberingAfterBreak="0">
+  <w:abstractNum w:abstractNumId="4" w15:restartNumberingAfterBreak="0">
     <w:nsid w:val="279B2BA4"/>
     <w:multiLevelType w:val="multilevel"/>
     <w:tmpl w:val="FE98A14C"/>
@@ -2690,7 +3664,7 @@
       </w:rPr>
     </w:lvl>
   </w:abstractNum>
-  <w:abstractNum w:abstractNumId="4" w15:restartNumberingAfterBreak="0">
+  <w:abstractNum w:abstractNumId="5" w15:restartNumberingAfterBreak="0">
     <w:nsid w:val="2D816D0E"/>
     <w:multiLevelType w:val="multilevel"/>
     <w:tmpl w:val="1AE8AA8E"/>
@@ -2811,7 +3785,213 @@
       </w:pPr>
     </w:lvl>
   </w:abstractNum>
-  <w:abstractNum w:abstractNumId="5" w15:restartNumberingAfterBreak="0">
+  <w:abstractNum w:abstractNumId="6" w15:restartNumberingAfterBreak="0">
+    <w:nsid w:val="38BF4652"/>
+    <w:multiLevelType w:val="hybridMultilevel"/>
+    <w:tmpl w:val="ADD8D748"/>
+    <w:lvl w:ilvl="0" w:tplc="0416000F">
+      <w:start w:val="1"/>
+      <w:numFmt w:val="decimal"/>
+      <w:lvlText w:val="%1."/>
+      <w:lvlJc w:val="left"/>
+      <w:pPr>
+        <w:ind w:left="720" w:hanging="360"/>
+      </w:pPr>
+      <w:rPr>
+        <w:rFonts w:hint="default"/>
+      </w:rPr>
+    </w:lvl>
+    <w:lvl w:ilvl="1" w:tplc="04160019" w:tentative="1">
+      <w:start w:val="1"/>
+      <w:numFmt w:val="lowerLetter"/>
+      <w:lvlText w:val="%2."/>
+      <w:lvlJc w:val="left"/>
+      <w:pPr>
+        <w:ind w:left="1440" w:hanging="360"/>
+      </w:pPr>
+    </w:lvl>
+    <w:lvl w:ilvl="2" w:tplc="0416001B" w:tentative="1">
+      <w:start w:val="1"/>
+      <w:numFmt w:val="lowerRoman"/>
+      <w:lvlText w:val="%3."/>
+      <w:lvlJc w:val="right"/>
+      <w:pPr>
+        <w:ind w:left="2160" w:hanging="180"/>
+      </w:pPr>
+    </w:lvl>
+    <w:lvl w:ilvl="3" w:tplc="0416000F" w:tentative="1">
+      <w:start w:val="1"/>
+      <w:numFmt w:val="decimal"/>
+      <w:lvlText w:val="%4."/>
+      <w:lvlJc w:val="left"/>
+      <w:pPr>
+        <w:ind w:left="2880" w:hanging="360"/>
+      </w:pPr>
+    </w:lvl>
+    <w:lvl w:ilvl="4" w:tplc="04160019" w:tentative="1">
+      <w:start w:val="1"/>
+      <w:numFmt w:val="lowerLetter"/>
+      <w:lvlText w:val="%5."/>
+      <w:lvlJc w:val="left"/>
+      <w:pPr>
+        <w:ind w:left="3600" w:hanging="360"/>
+      </w:pPr>
+    </w:lvl>
+    <w:lvl w:ilvl="5" w:tplc="0416001B" w:tentative="1">
+      <w:start w:val="1"/>
+      <w:numFmt w:val="lowerRoman"/>
+      <w:lvlText w:val="%6."/>
+      <w:lvlJc w:val="right"/>
+      <w:pPr>
+        <w:ind w:left="4320" w:hanging="180"/>
+      </w:pPr>
+    </w:lvl>
+    <w:lvl w:ilvl="6" w:tplc="0416000F" w:tentative="1">
+      <w:start w:val="1"/>
+      <w:numFmt w:val="decimal"/>
+      <w:lvlText w:val="%7."/>
+      <w:lvlJc w:val="left"/>
+      <w:pPr>
+        <w:ind w:left="5040" w:hanging="360"/>
+      </w:pPr>
+    </w:lvl>
+    <w:lvl w:ilvl="7" w:tplc="04160019" w:tentative="1">
+      <w:start w:val="1"/>
+      <w:numFmt w:val="lowerLetter"/>
+      <w:lvlText w:val="%8."/>
+      <w:lvlJc w:val="left"/>
+      <w:pPr>
+        <w:ind w:left="5760" w:hanging="360"/>
+      </w:pPr>
+    </w:lvl>
+    <w:lvl w:ilvl="8" w:tplc="0416001B" w:tentative="1">
+      <w:start w:val="1"/>
+      <w:numFmt w:val="lowerRoman"/>
+      <w:lvlText w:val="%9."/>
+      <w:lvlJc w:val="right"/>
+      <w:pPr>
+        <w:ind w:left="6480" w:hanging="180"/>
+      </w:pPr>
+    </w:lvl>
+  </w:abstractNum>
+  <w:abstractNum w:abstractNumId="7" w15:restartNumberingAfterBreak="0">
+    <w:nsid w:val="3FF43078"/>
+    <w:multiLevelType w:val="multilevel"/>
+    <w:tmpl w:val="4DA2AE40"/>
+    <w:lvl w:ilvl="0">
+      <w:start w:val="1"/>
+      <w:numFmt w:val="decimal"/>
+      <w:lvlText w:val="%1."/>
+      <w:lvlJc w:val="left"/>
+      <w:pPr>
+        <w:tabs>
+          <w:tab w:val="num" w:pos="720"/>
+        </w:tabs>
+        <w:ind w:left="720" w:hanging="360"/>
+      </w:pPr>
+    </w:lvl>
+    <w:lvl w:ilvl="1">
+      <w:start w:val="1"/>
+      <w:numFmt w:val="bullet"/>
+      <w:lvlText w:val="o"/>
+      <w:lvlJc w:val="left"/>
+      <w:pPr>
+        <w:tabs>
+          <w:tab w:val="num" w:pos="1440"/>
+        </w:tabs>
+        <w:ind w:left="1440" w:hanging="360"/>
+      </w:pPr>
+      <w:rPr>
+        <w:rFonts w:ascii="Courier New" w:hAnsi="Courier New" w:hint="default"/>
+        <w:sz w:val="20"/>
+      </w:rPr>
+    </w:lvl>
+    <w:lvl w:ilvl="2" w:tentative="1">
+      <w:start w:val="1"/>
+      <w:numFmt w:val="decimal"/>
+      <w:lvlText w:val="%3."/>
+      <w:lvlJc w:val="left"/>
+      <w:pPr>
+        <w:tabs>
+          <w:tab w:val="num" w:pos="2160"/>
+        </w:tabs>
+        <w:ind w:left="2160" w:hanging="360"/>
+      </w:pPr>
+    </w:lvl>
+    <w:lvl w:ilvl="3" w:tentative="1">
+      <w:start w:val="1"/>
+      <w:numFmt w:val="decimal"/>
+      <w:lvlText w:val="%4."/>
+      <w:lvlJc w:val="left"/>
+      <w:pPr>
+        <w:tabs>
+          <w:tab w:val="num" w:pos="2880"/>
+        </w:tabs>
+        <w:ind w:left="2880" w:hanging="360"/>
+      </w:pPr>
+    </w:lvl>
+    <w:lvl w:ilvl="4" w:tentative="1">
+      <w:start w:val="1"/>
+      <w:numFmt w:val="decimal"/>
+      <w:lvlText w:val="%5."/>
+      <w:lvlJc w:val="left"/>
+      <w:pPr>
+        <w:tabs>
+          <w:tab w:val="num" w:pos="3600"/>
+        </w:tabs>
+        <w:ind w:left="3600" w:hanging="360"/>
+      </w:pPr>
+    </w:lvl>
+    <w:lvl w:ilvl="5" w:tentative="1">
+      <w:start w:val="1"/>
+      <w:numFmt w:val="decimal"/>
+      <w:lvlText w:val="%6."/>
+      <w:lvlJc w:val="left"/>
+      <w:pPr>
+        <w:tabs>
+          <w:tab w:val="num" w:pos="4320"/>
+        </w:tabs>
+        <w:ind w:left="4320" w:hanging="360"/>
+      </w:pPr>
+    </w:lvl>
+    <w:lvl w:ilvl="6" w:tentative="1">
+      <w:start w:val="1"/>
+      <w:numFmt w:val="decimal"/>
+      <w:lvlText w:val="%7."/>
+      <w:lvlJc w:val="left"/>
+      <w:pPr>
+        <w:tabs>
+          <w:tab w:val="num" w:pos="5040"/>
+        </w:tabs>
+        <w:ind w:left="5040" w:hanging="360"/>
+      </w:pPr>
+    </w:lvl>
+    <w:lvl w:ilvl="7" w:tentative="1">
+      <w:start w:val="1"/>
+      <w:numFmt w:val="decimal"/>
+      <w:lvlText w:val="%8."/>
+      <w:lvlJc w:val="left"/>
+      <w:pPr>
+        <w:tabs>
+          <w:tab w:val="num" w:pos="5760"/>
+        </w:tabs>
+        <w:ind w:left="5760" w:hanging="360"/>
+      </w:pPr>
+    </w:lvl>
+    <w:lvl w:ilvl="8" w:tentative="1">
+      <w:start w:val="1"/>
+      <w:numFmt w:val="decimal"/>
+      <w:lvlText w:val="%9."/>
+      <w:lvlJc w:val="left"/>
+      <w:pPr>
+        <w:tabs>
+          <w:tab w:val="num" w:pos="6480"/>
+        </w:tabs>
+        <w:ind w:left="6480" w:hanging="360"/>
+      </w:pPr>
+    </w:lvl>
+  </w:abstractNum>
+  <w:abstractNum w:abstractNumId="8" w15:restartNumberingAfterBreak="0">
     <w:nsid w:val="425D381B"/>
     <w:multiLevelType w:val="multilevel"/>
     <w:tmpl w:val="5F6669DE"/>
@@ -2960,7 +4140,7 @@
       </w:rPr>
     </w:lvl>
   </w:abstractNum>
-  <w:abstractNum w:abstractNumId="6" w15:restartNumberingAfterBreak="0">
+  <w:abstractNum w:abstractNumId="9" w15:restartNumberingAfterBreak="0">
     <w:nsid w:val="45CC6961"/>
     <w:multiLevelType w:val="multilevel"/>
     <w:tmpl w:val="E1F06A0C"/>
@@ -3109,7 +4289,7 @@
       </w:rPr>
     </w:lvl>
   </w:abstractNum>
-  <w:abstractNum w:abstractNumId="7" w15:restartNumberingAfterBreak="0">
+  <w:abstractNum w:abstractNumId="10" w15:restartNumberingAfterBreak="0">
     <w:nsid w:val="4B3F0083"/>
     <w:multiLevelType w:val="multilevel"/>
     <w:tmpl w:val="7A2C552C"/>
@@ -3258,7 +4438,7 @@
       </w:rPr>
     </w:lvl>
   </w:abstractNum>
-  <w:abstractNum w:abstractNumId="8" w15:restartNumberingAfterBreak="0">
+  <w:abstractNum w:abstractNumId="11" w15:restartNumberingAfterBreak="0">
     <w:nsid w:val="567E6095"/>
     <w:multiLevelType w:val="hybridMultilevel"/>
     <w:tmpl w:val="BB4E5316"/>
@@ -3347,7 +4527,7 @@
       </w:pPr>
     </w:lvl>
   </w:abstractNum>
-  <w:abstractNum w:abstractNumId="9" w15:restartNumberingAfterBreak="0">
+  <w:abstractNum w:abstractNumId="12" w15:restartNumberingAfterBreak="0">
     <w:nsid w:val="59031897"/>
     <w:multiLevelType w:val="multilevel"/>
     <w:tmpl w:val="24264F44"/>
@@ -3496,7 +4676,7 @@
       </w:rPr>
     </w:lvl>
   </w:abstractNum>
-  <w:abstractNum w:abstractNumId="10" w15:restartNumberingAfterBreak="0">
+  <w:abstractNum w:abstractNumId="13" w15:restartNumberingAfterBreak="0">
     <w:nsid w:val="63E755C4"/>
     <w:multiLevelType w:val="hybridMultilevel"/>
     <w:tmpl w:val="382E9FCE"/>
@@ -3585,7 +4765,124 @@
       </w:pPr>
     </w:lvl>
   </w:abstractNum>
-  <w:abstractNum w:abstractNumId="11" w15:restartNumberingAfterBreak="0">
+  <w:abstractNum w:abstractNumId="14" w15:restartNumberingAfterBreak="0">
+    <w:nsid w:val="6FC8165B"/>
+    <w:multiLevelType w:val="multilevel"/>
+    <w:tmpl w:val="889EA5EA"/>
+    <w:lvl w:ilvl="0">
+      <w:start w:val="1"/>
+      <w:numFmt w:val="decimal"/>
+      <w:lvlText w:val="%1."/>
+      <w:lvlJc w:val="left"/>
+      <w:pPr>
+        <w:tabs>
+          <w:tab w:val="num" w:pos="720"/>
+        </w:tabs>
+        <w:ind w:left="720" w:hanging="360"/>
+      </w:pPr>
+    </w:lvl>
+    <w:lvl w:ilvl="1">
+      <w:start w:val="1"/>
+      <w:numFmt w:val="bullet"/>
+      <w:lvlText w:val="o"/>
+      <w:lvlJc w:val="left"/>
+      <w:pPr>
+        <w:tabs>
+          <w:tab w:val="num" w:pos="1440"/>
+        </w:tabs>
+        <w:ind w:left="1440" w:hanging="360"/>
+      </w:pPr>
+      <w:rPr>
+        <w:rFonts w:ascii="Courier New" w:hAnsi="Courier New" w:hint="default"/>
+        <w:sz w:val="20"/>
+      </w:rPr>
+    </w:lvl>
+    <w:lvl w:ilvl="2" w:tentative="1">
+      <w:start w:val="1"/>
+      <w:numFmt w:val="decimal"/>
+      <w:lvlText w:val="%3."/>
+      <w:lvlJc w:val="left"/>
+      <w:pPr>
+        <w:tabs>
+          <w:tab w:val="num" w:pos="2160"/>
+        </w:tabs>
+        <w:ind w:left="2160" w:hanging="360"/>
+      </w:pPr>
+    </w:lvl>
+    <w:lvl w:ilvl="3" w:tentative="1">
+      <w:start w:val="1"/>
+      <w:numFmt w:val="decimal"/>
+      <w:lvlText w:val="%4."/>
+      <w:lvlJc w:val="left"/>
+      <w:pPr>
+        <w:tabs>
+          <w:tab w:val="num" w:pos="2880"/>
+        </w:tabs>
+        <w:ind w:left="2880" w:hanging="360"/>
+      </w:pPr>
+    </w:lvl>
+    <w:lvl w:ilvl="4" w:tentative="1">
+      <w:start w:val="1"/>
+      <w:numFmt w:val="decimal"/>
+      <w:lvlText w:val="%5."/>
+      <w:lvlJc w:val="left"/>
+      <w:pPr>
+        <w:tabs>
+          <w:tab w:val="num" w:pos="3600"/>
+        </w:tabs>
+        <w:ind w:left="3600" w:hanging="360"/>
+      </w:pPr>
+    </w:lvl>
+    <w:lvl w:ilvl="5" w:tentative="1">
+      <w:start w:val="1"/>
+      <w:numFmt w:val="decimal"/>
+      <w:lvlText w:val="%6."/>
+      <w:lvlJc w:val="left"/>
+      <w:pPr>
+        <w:tabs>
+          <w:tab w:val="num" w:pos="4320"/>
+        </w:tabs>
+        <w:ind w:left="4320" w:hanging="360"/>
+      </w:pPr>
+    </w:lvl>
+    <w:lvl w:ilvl="6" w:tentative="1">
+      <w:start w:val="1"/>
+      <w:numFmt w:val="decimal"/>
+      <w:lvlText w:val="%7."/>
+      <w:lvlJc w:val="left"/>
+      <w:pPr>
+        <w:tabs>
+          <w:tab w:val="num" w:pos="5040"/>
+        </w:tabs>
+        <w:ind w:left="5040" w:hanging="360"/>
+      </w:pPr>
+    </w:lvl>
+    <w:lvl w:ilvl="7" w:tentative="1">
+      <w:start w:val="1"/>
+      <w:numFmt w:val="decimal"/>
+      <w:lvlText w:val="%8."/>
+      <w:lvlJc w:val="left"/>
+      <w:pPr>
+        <w:tabs>
+          <w:tab w:val="num" w:pos="5760"/>
+        </w:tabs>
+        <w:ind w:left="5760" w:hanging="360"/>
+      </w:pPr>
+    </w:lvl>
+    <w:lvl w:ilvl="8" w:tentative="1">
+      <w:start w:val="1"/>
+      <w:numFmt w:val="decimal"/>
+      <w:lvlText w:val="%9."/>
+      <w:lvlJc w:val="left"/>
+      <w:pPr>
+        <w:tabs>
+          <w:tab w:val="num" w:pos="6480"/>
+        </w:tabs>
+        <w:ind w:left="6480" w:hanging="360"/>
+      </w:pPr>
+    </w:lvl>
+  </w:abstractNum>
+  <w:abstractNum w:abstractNumId="15" w15:restartNumberingAfterBreak="0">
     <w:nsid w:val="730731E5"/>
     <w:multiLevelType w:val="multilevel"/>
     <w:tmpl w:val="A42E010A"/>
@@ -3698,7 +4995,7 @@
       </w:pPr>
     </w:lvl>
   </w:abstractNum>
-  <w:abstractNum w:abstractNumId="12" w15:restartNumberingAfterBreak="0">
+  <w:abstractNum w:abstractNumId="16" w15:restartNumberingAfterBreak="0">
     <w:nsid w:val="78727260"/>
     <w:multiLevelType w:val="hybridMultilevel"/>
     <w:tmpl w:val="5F7ED880"/>
@@ -3812,43 +5109,55 @@
     </w:lvl>
   </w:abstractNum>
   <w:num w:numId="1" w16cid:durableId="1724677867">
-    <w:abstractNumId w:val="6"/>
+    <w:abstractNumId w:val="9"/>
   </w:num>
   <w:num w:numId="2" w16cid:durableId="564223134">
-    <w:abstractNumId w:val="1"/>
+    <w:abstractNumId w:val="2"/>
   </w:num>
   <w:num w:numId="3" w16cid:durableId="1388145556">
+    <w:abstractNumId w:val="5"/>
+  </w:num>
+  <w:num w:numId="4" w16cid:durableId="1302542716">
+    <w:abstractNumId w:val="16"/>
+  </w:num>
+  <w:num w:numId="5" w16cid:durableId="773399089">
+    <w:abstractNumId w:val="3"/>
+  </w:num>
+  <w:num w:numId="6" w16cid:durableId="2051151698">
+    <w:abstractNumId w:val="10"/>
+  </w:num>
+  <w:num w:numId="7" w16cid:durableId="148601107">
+    <w:abstractNumId w:val="11"/>
+  </w:num>
+  <w:num w:numId="8" w16cid:durableId="758599735">
+    <w:abstractNumId w:val="13"/>
+  </w:num>
+  <w:num w:numId="9" w16cid:durableId="1925845144">
+    <w:abstractNumId w:val="8"/>
+  </w:num>
+  <w:num w:numId="10" w16cid:durableId="619186166">
+    <w:abstractNumId w:val="12"/>
+  </w:num>
+  <w:num w:numId="11" w16cid:durableId="1135442434">
     <w:abstractNumId w:val="4"/>
   </w:num>
-  <w:num w:numId="4" w16cid:durableId="1302542716">
-    <w:abstractNumId w:val="12"/>
-  </w:num>
-  <w:num w:numId="5" w16cid:durableId="773399089">
-    <w:abstractNumId w:val="2"/>
-  </w:num>
-  <w:num w:numId="6" w16cid:durableId="2051151698">
-    <w:abstractNumId w:val="7"/>
-  </w:num>
-  <w:num w:numId="7" w16cid:durableId="148601107">
-    <w:abstractNumId w:val="8"/>
-  </w:num>
-  <w:num w:numId="8" w16cid:durableId="758599735">
-    <w:abstractNumId w:val="10"/>
-  </w:num>
-  <w:num w:numId="9" w16cid:durableId="1925845144">
-    <w:abstractNumId w:val="5"/>
-  </w:num>
-  <w:num w:numId="10" w16cid:durableId="619186166">
-    <w:abstractNumId w:val="9"/>
-  </w:num>
-  <w:num w:numId="11" w16cid:durableId="1135442434">
-    <w:abstractNumId w:val="3"/>
-  </w:num>
   <w:num w:numId="12" w16cid:durableId="772939728">
-    <w:abstractNumId w:val="11"/>
+    <w:abstractNumId w:val="15"/>
   </w:num>
   <w:num w:numId="13" w16cid:durableId="1467817023">
     <w:abstractNumId w:val="0"/>
+  </w:num>
+  <w:num w:numId="14" w16cid:durableId="1252423710">
+    <w:abstractNumId w:val="14"/>
+  </w:num>
+  <w:num w:numId="15" w16cid:durableId="618727684">
+    <w:abstractNumId w:val="1"/>
+  </w:num>
+  <w:num w:numId="16" w16cid:durableId="2097821834">
+    <w:abstractNumId w:val="6"/>
+  </w:num>
+  <w:num w:numId="17" w16cid:durableId="622730746">
+    <w:abstractNumId w:val="7"/>
   </w:num>
 </w:numbering>
 </file>
@@ -4253,7 +5562,7 @@
   <w:style w:type="paragraph" w:default="1" w:styleId="Normal">
     <w:name w:val="Normal"/>
     <w:qFormat/>
-    <w:rsid w:val="00421211"/>
+    <w:rsid w:val="00D5463A"/>
   </w:style>
   <w:style w:type="paragraph" w:styleId="Ttulo1">
     <w:name w:val="heading 1"/>
@@ -4456,7 +5765,6 @@
   <w:style w:type="character" w:default="1" w:styleId="Fontepargpadro">
     <w:name w:val="Default Paragraph Font"/>
     <w:uiPriority w:val="1"/>
-    <w:semiHidden/>
     <w:unhideWhenUsed/>
   </w:style>
   <w:style w:type="table" w:default="1" w:styleId="Tabelanormal">

</xml_diff>

<commit_message>
Remova os arquivos temporários e atualização do modelo de negociação.
Excluí os arquivos temporários e de bloqueio do diretório de informações e adicionei uma linha em branco no construtor do modelo Negociacao para melhorar a legibilidade.
</commit_message>
<xml_diff>
--- a/info/TYPESCRIPT_OQ_APRENDI_PASSOAPASSO.docx
+++ b/info/TYPESCRIPT_OQ_APRENDI_PASSOAPASSO.docx
@@ -3029,7 +3029,111 @@
     <w:p>
       <w:pPr>
         <w:pStyle w:val="PargrafodaLista"/>
-      </w:pPr>
+        <w:numPr>
+          <w:ilvl w:val="0"/>
+          <w:numId w:val="18"/>
+        </w:numPr>
+      </w:pPr>
+      <w:r>
+        <w:t xml:space="preserve">Mudamos na </w:t>
+      </w:r>
+      <w:proofErr w:type="spellStart"/>
+      <w:r>
+        <w:rPr>
+          <w:highlight w:val="green"/>
+        </w:rPr>
+        <w:t>negociação.ts</w:t>
+      </w:r>
+      <w:proofErr w:type="spellEnd"/>
+      <w:r>
+        <w:t xml:space="preserve">, e </w:t>
+      </w:r>
+      <w:r>
+        <w:t>remove</w:t>
+      </w:r>
+      <w:r>
+        <w:t>mos</w:t>
+      </w:r>
+      <w:r>
+        <w:t xml:space="preserve"> a sintaxe JavaScript </w:t>
+      </w:r>
+      <w:r>
+        <w:t xml:space="preserve">tiramos o </w:t>
+      </w:r>
+      <w:r>
+        <w:rPr>
+          <w:highlight w:val="green"/>
+        </w:rPr>
+        <w:t>#</w:t>
+      </w:r>
+      <w:r>
+        <w:t xml:space="preserve"> e substituímos para </w:t>
+      </w:r>
+      <w:r>
+        <w:rPr>
+          <w:highlight w:val="green"/>
+        </w:rPr>
+        <w:t>_</w:t>
+      </w:r>
+      <w:r>
+        <w:t xml:space="preserve"> </w:t>
+      </w:r>
+      <w:r>
+        <w:t>a equipe do TypeScript recomenda o uso do modificador </w:t>
+      </w:r>
+      <w:proofErr w:type="spellStart"/>
+      <w:r>
+        <w:rPr>
+          <w:highlight w:val="green"/>
+        </w:rPr>
+        <w:t>private</w:t>
+      </w:r>
+      <w:proofErr w:type="spellEnd"/>
+      <w:r>
+        <w:t> da própria linguagem. Isso se deve a questões de compatibilidade e outras vantagens que exploraremos.</w:t>
+      </w:r>
+    </w:p>
+    <w:p>
+      <w:pPr>
+        <w:ind w:left="360"/>
+      </w:pPr>
+      <w:r>
+        <w:drawing>
+          <wp:inline distT="0" distB="0" distL="0" distR="0" wp14:anchorId="209E2A01" wp14:editId="12580994">
+            <wp:extent cx="3248478" cy="2762636"/>
+            <wp:effectExtent l="0" t="0" r="0" b="0"/>
+            <wp:docPr id="380828117" name="Imagem 1" descr="Texto&#10;&#10;O conteúdo gerado por IA pode estar incorreto."/>
+            <wp:cNvGraphicFramePr>
+              <a:graphicFrameLocks xmlns:a="http://schemas.openxmlformats.org/drawingml/2006/main" noChangeAspect="1"/>
+            </wp:cNvGraphicFramePr>
+            <a:graphic xmlns:a="http://schemas.openxmlformats.org/drawingml/2006/main">
+              <a:graphicData uri="http://schemas.openxmlformats.org/drawingml/2006/picture">
+                <pic:pic xmlns:pic="http://schemas.openxmlformats.org/drawingml/2006/picture">
+                  <pic:nvPicPr>
+                    <pic:cNvPr id="380828117" name="Imagem 1" descr="Texto&#10;&#10;O conteúdo gerado por IA pode estar incorreto."/>
+                    <pic:cNvPicPr/>
+                  </pic:nvPicPr>
+                  <pic:blipFill>
+                    <a:blip r:embed="rId16"/>
+                    <a:stretch>
+                      <a:fillRect/>
+                    </a:stretch>
+                  </pic:blipFill>
+                  <pic:spPr>
+                    <a:xfrm>
+                      <a:off x="0" y="0"/>
+                      <a:ext cx="3248478" cy="2762636"/>
+                    </a:xfrm>
+                    <a:prstGeom prst="rect">
+                      <a:avLst/>
+                    </a:prstGeom>
+                  </pic:spPr>
+                </pic:pic>
+              </a:graphicData>
+            </a:graphic>
+          </wp:inline>
+        </w:drawing>
+      </w:r>
     </w:p>
     <w:sectPr>
       <w:pgSz w:w="11906" w:h="16838"/>
@@ -3516,6 +3620,95 @@
     </w:lvl>
   </w:abstractNum>
   <w:abstractNum w:abstractNumId="4" w15:restartNumberingAfterBreak="0">
+    <w:nsid w:val="23121747"/>
+    <w:multiLevelType w:val="hybridMultilevel"/>
+    <w:tmpl w:val="714A7C5A"/>
+    <w:lvl w:ilvl="0" w:tplc="0416000F">
+      <w:start w:val="1"/>
+      <w:numFmt w:val="decimal"/>
+      <w:lvlText w:val="%1."/>
+      <w:lvlJc w:val="left"/>
+      <w:pPr>
+        <w:ind w:left="720" w:hanging="360"/>
+      </w:pPr>
+      <w:rPr>
+        <w:rFonts w:hint="default"/>
+      </w:rPr>
+    </w:lvl>
+    <w:lvl w:ilvl="1" w:tplc="04160019" w:tentative="1">
+      <w:start w:val="1"/>
+      <w:numFmt w:val="lowerLetter"/>
+      <w:lvlText w:val="%2."/>
+      <w:lvlJc w:val="left"/>
+      <w:pPr>
+        <w:ind w:left="1440" w:hanging="360"/>
+      </w:pPr>
+    </w:lvl>
+    <w:lvl w:ilvl="2" w:tplc="0416001B" w:tentative="1">
+      <w:start w:val="1"/>
+      <w:numFmt w:val="lowerRoman"/>
+      <w:lvlText w:val="%3."/>
+      <w:lvlJc w:val="right"/>
+      <w:pPr>
+        <w:ind w:left="2160" w:hanging="180"/>
+      </w:pPr>
+    </w:lvl>
+    <w:lvl w:ilvl="3" w:tplc="0416000F" w:tentative="1">
+      <w:start w:val="1"/>
+      <w:numFmt w:val="decimal"/>
+      <w:lvlText w:val="%4."/>
+      <w:lvlJc w:val="left"/>
+      <w:pPr>
+        <w:ind w:left="2880" w:hanging="360"/>
+      </w:pPr>
+    </w:lvl>
+    <w:lvl w:ilvl="4" w:tplc="04160019" w:tentative="1">
+      <w:start w:val="1"/>
+      <w:numFmt w:val="lowerLetter"/>
+      <w:lvlText w:val="%5."/>
+      <w:lvlJc w:val="left"/>
+      <w:pPr>
+        <w:ind w:left="3600" w:hanging="360"/>
+      </w:pPr>
+    </w:lvl>
+    <w:lvl w:ilvl="5" w:tplc="0416001B" w:tentative="1">
+      <w:start w:val="1"/>
+      <w:numFmt w:val="lowerRoman"/>
+      <w:lvlText w:val="%6."/>
+      <w:lvlJc w:val="right"/>
+      <w:pPr>
+        <w:ind w:left="4320" w:hanging="180"/>
+      </w:pPr>
+    </w:lvl>
+    <w:lvl w:ilvl="6" w:tplc="0416000F" w:tentative="1">
+      <w:start w:val="1"/>
+      <w:numFmt w:val="decimal"/>
+      <w:lvlText w:val="%7."/>
+      <w:lvlJc w:val="left"/>
+      <w:pPr>
+        <w:ind w:left="5040" w:hanging="360"/>
+      </w:pPr>
+    </w:lvl>
+    <w:lvl w:ilvl="7" w:tplc="04160019" w:tentative="1">
+      <w:start w:val="1"/>
+      <w:numFmt w:val="lowerLetter"/>
+      <w:lvlText w:val="%8."/>
+      <w:lvlJc w:val="left"/>
+      <w:pPr>
+        <w:ind w:left="5760" w:hanging="360"/>
+      </w:pPr>
+    </w:lvl>
+    <w:lvl w:ilvl="8" w:tplc="0416001B" w:tentative="1">
+      <w:start w:val="1"/>
+      <w:numFmt w:val="lowerRoman"/>
+      <w:lvlText w:val="%9."/>
+      <w:lvlJc w:val="right"/>
+      <w:pPr>
+        <w:ind w:left="6480" w:hanging="180"/>
+      </w:pPr>
+    </w:lvl>
+  </w:abstractNum>
+  <w:abstractNum w:abstractNumId="5" w15:restartNumberingAfterBreak="0">
     <w:nsid w:val="279B2BA4"/>
     <w:multiLevelType w:val="multilevel"/>
     <w:tmpl w:val="FE98A14C"/>
@@ -3664,7 +3857,7 @@
       </w:rPr>
     </w:lvl>
   </w:abstractNum>
-  <w:abstractNum w:abstractNumId="5" w15:restartNumberingAfterBreak="0">
+  <w:abstractNum w:abstractNumId="6" w15:restartNumberingAfterBreak="0">
     <w:nsid w:val="2D816D0E"/>
     <w:multiLevelType w:val="multilevel"/>
     <w:tmpl w:val="1AE8AA8E"/>
@@ -3785,7 +3978,7 @@
       </w:pPr>
     </w:lvl>
   </w:abstractNum>
-  <w:abstractNum w:abstractNumId="6" w15:restartNumberingAfterBreak="0">
+  <w:abstractNum w:abstractNumId="7" w15:restartNumberingAfterBreak="0">
     <w:nsid w:val="38BF4652"/>
     <w:multiLevelType w:val="hybridMultilevel"/>
     <w:tmpl w:val="ADD8D748"/>
@@ -3874,7 +4067,7 @@
       </w:pPr>
     </w:lvl>
   </w:abstractNum>
-  <w:abstractNum w:abstractNumId="7" w15:restartNumberingAfterBreak="0">
+  <w:abstractNum w:abstractNumId="8" w15:restartNumberingAfterBreak="0">
     <w:nsid w:val="3FF43078"/>
     <w:multiLevelType w:val="multilevel"/>
     <w:tmpl w:val="4DA2AE40"/>
@@ -3991,7 +4184,7 @@
       </w:pPr>
     </w:lvl>
   </w:abstractNum>
-  <w:abstractNum w:abstractNumId="8" w15:restartNumberingAfterBreak="0">
+  <w:abstractNum w:abstractNumId="9" w15:restartNumberingAfterBreak="0">
     <w:nsid w:val="425D381B"/>
     <w:multiLevelType w:val="multilevel"/>
     <w:tmpl w:val="5F6669DE"/>
@@ -4140,7 +4333,7 @@
       </w:rPr>
     </w:lvl>
   </w:abstractNum>
-  <w:abstractNum w:abstractNumId="9" w15:restartNumberingAfterBreak="0">
+  <w:abstractNum w:abstractNumId="10" w15:restartNumberingAfterBreak="0">
     <w:nsid w:val="45CC6961"/>
     <w:multiLevelType w:val="multilevel"/>
     <w:tmpl w:val="E1F06A0C"/>
@@ -4289,7 +4482,7 @@
       </w:rPr>
     </w:lvl>
   </w:abstractNum>
-  <w:abstractNum w:abstractNumId="10" w15:restartNumberingAfterBreak="0">
+  <w:abstractNum w:abstractNumId="11" w15:restartNumberingAfterBreak="0">
     <w:nsid w:val="4B3F0083"/>
     <w:multiLevelType w:val="multilevel"/>
     <w:tmpl w:val="7A2C552C"/>
@@ -4438,7 +4631,7 @@
       </w:rPr>
     </w:lvl>
   </w:abstractNum>
-  <w:abstractNum w:abstractNumId="11" w15:restartNumberingAfterBreak="0">
+  <w:abstractNum w:abstractNumId="12" w15:restartNumberingAfterBreak="0">
     <w:nsid w:val="567E6095"/>
     <w:multiLevelType w:val="hybridMultilevel"/>
     <w:tmpl w:val="BB4E5316"/>
@@ -4527,7 +4720,7 @@
       </w:pPr>
     </w:lvl>
   </w:abstractNum>
-  <w:abstractNum w:abstractNumId="12" w15:restartNumberingAfterBreak="0">
+  <w:abstractNum w:abstractNumId="13" w15:restartNumberingAfterBreak="0">
     <w:nsid w:val="59031897"/>
     <w:multiLevelType w:val="multilevel"/>
     <w:tmpl w:val="24264F44"/>
@@ -4676,7 +4869,7 @@
       </w:rPr>
     </w:lvl>
   </w:abstractNum>
-  <w:abstractNum w:abstractNumId="13" w15:restartNumberingAfterBreak="0">
+  <w:abstractNum w:abstractNumId="14" w15:restartNumberingAfterBreak="0">
     <w:nsid w:val="63E755C4"/>
     <w:multiLevelType w:val="hybridMultilevel"/>
     <w:tmpl w:val="382E9FCE"/>
@@ -4765,7 +4958,7 @@
       </w:pPr>
     </w:lvl>
   </w:abstractNum>
-  <w:abstractNum w:abstractNumId="14" w15:restartNumberingAfterBreak="0">
+  <w:abstractNum w:abstractNumId="15" w15:restartNumberingAfterBreak="0">
     <w:nsid w:val="6FC8165B"/>
     <w:multiLevelType w:val="multilevel"/>
     <w:tmpl w:val="889EA5EA"/>
@@ -4882,7 +5075,7 @@
       </w:pPr>
     </w:lvl>
   </w:abstractNum>
-  <w:abstractNum w:abstractNumId="15" w15:restartNumberingAfterBreak="0">
+  <w:abstractNum w:abstractNumId="16" w15:restartNumberingAfterBreak="0">
     <w:nsid w:val="730731E5"/>
     <w:multiLevelType w:val="multilevel"/>
     <w:tmpl w:val="A42E010A"/>
@@ -4995,7 +5188,7 @@
       </w:pPr>
     </w:lvl>
   </w:abstractNum>
-  <w:abstractNum w:abstractNumId="16" w15:restartNumberingAfterBreak="0">
+  <w:abstractNum w:abstractNumId="17" w15:restartNumberingAfterBreak="0">
     <w:nsid w:val="78727260"/>
     <w:multiLevelType w:val="hybridMultilevel"/>
     <w:tmpl w:val="5F7ED880"/>
@@ -5109,55 +5302,58 @@
     </w:lvl>
   </w:abstractNum>
   <w:num w:numId="1" w16cid:durableId="1724677867">
-    <w:abstractNumId w:val="9"/>
+    <w:abstractNumId w:val="10"/>
   </w:num>
   <w:num w:numId="2" w16cid:durableId="564223134">
     <w:abstractNumId w:val="2"/>
   </w:num>
   <w:num w:numId="3" w16cid:durableId="1388145556">
-    <w:abstractNumId w:val="5"/>
+    <w:abstractNumId w:val="6"/>
   </w:num>
   <w:num w:numId="4" w16cid:durableId="1302542716">
-    <w:abstractNumId w:val="16"/>
+    <w:abstractNumId w:val="17"/>
   </w:num>
   <w:num w:numId="5" w16cid:durableId="773399089">
     <w:abstractNumId w:val="3"/>
   </w:num>
   <w:num w:numId="6" w16cid:durableId="2051151698">
-    <w:abstractNumId w:val="10"/>
+    <w:abstractNumId w:val="11"/>
   </w:num>
   <w:num w:numId="7" w16cid:durableId="148601107">
-    <w:abstractNumId w:val="11"/>
+    <w:abstractNumId w:val="12"/>
   </w:num>
   <w:num w:numId="8" w16cid:durableId="758599735">
+    <w:abstractNumId w:val="14"/>
+  </w:num>
+  <w:num w:numId="9" w16cid:durableId="1925845144">
+    <w:abstractNumId w:val="9"/>
+  </w:num>
+  <w:num w:numId="10" w16cid:durableId="619186166">
     <w:abstractNumId w:val="13"/>
   </w:num>
-  <w:num w:numId="9" w16cid:durableId="1925845144">
-    <w:abstractNumId w:val="8"/>
-  </w:num>
-  <w:num w:numId="10" w16cid:durableId="619186166">
-    <w:abstractNumId w:val="12"/>
-  </w:num>
   <w:num w:numId="11" w16cid:durableId="1135442434">
-    <w:abstractNumId w:val="4"/>
+    <w:abstractNumId w:val="5"/>
   </w:num>
   <w:num w:numId="12" w16cid:durableId="772939728">
-    <w:abstractNumId w:val="15"/>
+    <w:abstractNumId w:val="16"/>
   </w:num>
   <w:num w:numId="13" w16cid:durableId="1467817023">
     <w:abstractNumId w:val="0"/>
   </w:num>
   <w:num w:numId="14" w16cid:durableId="1252423710">
-    <w:abstractNumId w:val="14"/>
+    <w:abstractNumId w:val="15"/>
   </w:num>
   <w:num w:numId="15" w16cid:durableId="618727684">
     <w:abstractNumId w:val="1"/>
   </w:num>
   <w:num w:numId="16" w16cid:durableId="2097821834">
-    <w:abstractNumId w:val="6"/>
+    <w:abstractNumId w:val="7"/>
   </w:num>
   <w:num w:numId="17" w16cid:durableId="622730746">
-    <w:abstractNumId w:val="7"/>
+    <w:abstractNumId w:val="8"/>
+  </w:num>
+  <w:num w:numId="18" w16cid:durableId="374084917">
+    <w:abstractNumId w:val="4"/>
   </w:num>
 </w:numbering>
 </file>

</xml_diff>

<commit_message>
Integrar o NegociacaoController com o envio do formulário
Substituí a instanciação direta de Negociacao em app.ts pelo NegociacaoController e conectei o evento de envio do formulário para chamar controller.adiciona(). Atualizei o NegociacaoController para criar uma instância de Negociacao a partir dos dados do formulário e registrá-la no log. Também removi arquivos temporários e de bloqueio do diretório info.
</commit_message>
<xml_diff>
--- a/info/TYPESCRIPT_OQ_APRENDI_PASSOAPASSO.docx
+++ b/info/TYPESCRIPT_OQ_APRENDI_PASSOAPASSO.docx
@@ -195,13 +195,8 @@
           </w:p>
           <w:p>
             <w:r>
-              <w:t xml:space="preserve">CRIAMOS </w:t>
-            </w:r>
-            <w:proofErr w:type="gramStart"/>
-            <w:r>
-              <w:t>O :</w:t>
-            </w:r>
-            <w:proofErr w:type="gramEnd"/>
+              <w:t>CRIAMOS O :</w:t>
+            </w:r>
           </w:p>
           <w:p>
             <w:r>
@@ -605,21 +600,7 @@
               <w:rPr>
                 <w:highlight w:val="green"/>
               </w:rPr>
-              <w:t>#</w:t>
-            </w:r>
-            <w:proofErr w:type="gramStart"/>
-            <w:r>
-              <w:rPr>
-                <w:highlight w:val="green"/>
-              </w:rPr>
-              <w:t>DATA,  #</w:t>
-            </w:r>
-            <w:proofErr w:type="gramEnd"/>
-            <w:r>
-              <w:rPr>
-                <w:highlight w:val="green"/>
-              </w:rPr>
-              <w:t>QUANTIDADE, #</w:t>
+              <w:t>#DATA,  #QUANTIDADE, #</w:t>
             </w:r>
             <w:r>
               <w:rPr>
@@ -781,18 +762,13 @@
             </w:r>
             <w:proofErr w:type="spellEnd"/>
             <w:r>
-              <w:t> do arquivo negociacao.js que está localizado na pasta models. A sintaxe </w:t>
-            </w:r>
-            <w:proofErr w:type="gramStart"/>
-            <w:r>
-              <w:t xml:space="preserve">{ </w:t>
+              <w:t xml:space="preserve"> do arquivo negociacao.js que está localizado na pasta models. A sintaxe { </w:t>
             </w:r>
             <w:proofErr w:type="spellStart"/>
             <w:r>
               <w:t>Negociacao</w:t>
             </w:r>
             <w:proofErr w:type="spellEnd"/>
-            <w:proofErr w:type="gramEnd"/>
             <w:r>
               <w:t xml:space="preserve"> } indica que estamos importando um membro específico (a classe </w:t>
             </w:r>
@@ -835,25 +811,19 @@
                 <w:numId w:val="4"/>
               </w:numPr>
             </w:pPr>
+            <w:proofErr w:type="gramStart"/>
             <w:r>
               <w:rPr>
                 <w:highlight w:val="green"/>
               </w:rPr>
-              <w:t xml:space="preserve">new </w:t>
-            </w:r>
-            <w:proofErr w:type="gramStart"/>
+              <w:t>new Date</w:t>
+            </w:r>
+            <w:proofErr w:type="gramEnd"/>
             <w:r>
               <w:rPr>
                 <w:highlight w:val="green"/>
               </w:rPr>
-              <w:t>Date(</w:t>
-            </w:r>
-            <w:proofErr w:type="gramEnd"/>
-            <w:r>
-              <w:rPr>
-                <w:highlight w:val="green"/>
-              </w:rPr>
-              <w:t>):</w:t>
+              <w:t>():</w:t>
             </w:r>
             <w:r>
               <w:t xml:space="preserve"> Cria um </w:t>
@@ -925,21 +895,7 @@
               <w:rPr>
                 <w:highlight w:val="green"/>
               </w:rPr>
-              <w:t>Em “F</w:t>
-            </w:r>
-            <w:proofErr w:type="gramStart"/>
-            <w:r>
-              <w:rPr>
-                <w:highlight w:val="green"/>
-              </w:rPr>
-              <w:t>12”  &gt;</w:t>
-            </w:r>
-            <w:proofErr w:type="gramEnd"/>
-            <w:r>
-              <w:rPr>
-                <w:highlight w:val="green"/>
-              </w:rPr>
-              <w:t xml:space="preserve">   CONSOLE</w:t>
+              <w:t>Em “F12”  &gt;   CONSOLE</w:t>
             </w:r>
           </w:p>
           <w:p/>
@@ -1144,42 +1100,12 @@
     </w:p>
     <w:p/>
     <w:p>
-      <w:proofErr w:type="gramStart"/>
       <w:r>
         <w:rPr>
           <w:highlight w:val="red"/>
         </w:rPr>
-        <w:t xml:space="preserve">[  </w:t>
-      </w:r>
-      <w:proofErr w:type="gramEnd"/>
-      <w:r>
-        <w:rPr>
-          <w:highlight w:val="red"/>
-        </w:rPr>
-        <w:t xml:space="preserve">                                     O QUE APRENDEMOS ATÉ </w:t>
-      </w:r>
-      <w:proofErr w:type="gramStart"/>
-      <w:r>
-        <w:rPr>
-          <w:highlight w:val="red"/>
-        </w:rPr>
-        <w:t xml:space="preserve">AQUI.   </w:t>
-      </w:r>
-      <w:proofErr w:type="gramEnd"/>
-      <w:r>
-        <w:rPr>
-          <w:highlight w:val="red"/>
-        </w:rPr>
-        <w:t xml:space="preserve">                                                                      </w:t>
-      </w:r>
-      <w:proofErr w:type="gramStart"/>
-      <w:r>
-        <w:rPr>
-          <w:highlight w:val="red"/>
-        </w:rPr>
-        <w:t xml:space="preserve">  ]</w:t>
-      </w:r>
-      <w:proofErr w:type="gramEnd"/>
+        <w:t>[                                       O QUE APRENDEMOS ATÉ AQUI.                                                                           ]</w:t>
+      </w:r>
     </w:p>
     <w:tbl>
       <w:tblPr>
@@ -1295,7 +1221,6 @@
         <w:t>para adicionar o TypeScript como uma ferramenta de desenvolvimento. Além disso, entendemos que o TypeScript precisa de um arquivo de configuração, o </w:t>
       </w:r>
       <w:proofErr w:type="spellStart"/>
-      <w:proofErr w:type="gramStart"/>
       <w:r>
         <w:rPr>
           <w:highlight w:val="green"/>
@@ -1303,7 +1228,6 @@
         <w:t>tsconfig.json</w:t>
       </w:r>
       <w:proofErr w:type="spellEnd"/>
-      <w:proofErr w:type="gramEnd"/>
       <w:r>
         <w:t>, para saber como queremos que ele se comporte em nosso projeto, permitindo ajustes para torná-lo mais ou menos rigoroso.</w:t>
       </w:r>
@@ -1416,7 +1340,6 @@
         <w:t xml:space="preserve">1 – Criamos o documento na planta do projeto </w:t>
       </w:r>
       <w:proofErr w:type="spellStart"/>
-      <w:proofErr w:type="gramStart"/>
       <w:r>
         <w:rPr>
           <w:highlight w:val="green"/>
@@ -1424,7 +1347,6 @@
         <w:t>tsconfig.json</w:t>
       </w:r>
       <w:proofErr w:type="spellEnd"/>
-      <w:proofErr w:type="gramEnd"/>
       <w:r>
         <w:t xml:space="preserve"> , </w:t>
       </w:r>
@@ -1665,15 +1587,7 @@
     <w:p>
       <w:r>
         <w:lastRenderedPageBreak/>
-        <w:t xml:space="preserve">2- Abrimos o arquivo </w:t>
-      </w:r>
-      <w:proofErr w:type="gramStart"/>
-      <w:r>
-        <w:t>package.json</w:t>
-      </w:r>
-      <w:proofErr w:type="gramEnd"/>
-      <w:r>
-        <w:t xml:space="preserve"> e adicionamos um novo script </w:t>
+        <w:t xml:space="preserve">2- Abrimos o arquivo package.json e adicionamos um novo script </w:t>
       </w:r>
       <w:r>
         <w:rPr>
@@ -1863,7 +1777,6 @@
         <w:t xml:space="preserve"> ler as configurações do </w:t>
       </w:r>
       <w:proofErr w:type="spellStart"/>
-      <w:proofErr w:type="gramStart"/>
       <w:r>
         <w:rPr>
           <w:highlight w:val="green"/>
@@ -1871,7 +1784,6 @@
         <w:t>tsconfig.json</w:t>
       </w:r>
       <w:proofErr w:type="spellEnd"/>
-      <w:proofErr w:type="gramEnd"/>
       <w:r>
         <w:t xml:space="preserve">, compilar os arquivos </w:t>
       </w:r>
@@ -1947,15 +1859,7 @@
         <w:t xml:space="preserve"> se ele</w:t>
       </w:r>
       <w:r>
-        <w:t xml:space="preserve"> está livre de </w:t>
-      </w:r>
-      <w:proofErr w:type="gramStart"/>
-      <w:r>
-        <w:t>erros ,</w:t>
-      </w:r>
-      <w:proofErr w:type="gramEnd"/>
-      <w:r>
-        <w:t xml:space="preserve"> </w:t>
+        <w:t xml:space="preserve"> está livre de erros , </w:t>
       </w:r>
       <w:proofErr w:type="spellStart"/>
       <w:r>
@@ -2016,7 +1920,6 @@
         <w:t xml:space="preserve"> no </w:t>
       </w:r>
       <w:proofErr w:type="spellStart"/>
-      <w:proofErr w:type="gramStart"/>
       <w:r>
         <w:rPr>
           <w:highlight w:val="green"/>
@@ -2024,7 +1927,6 @@
         <w:t>tsconfig.json</w:t>
       </w:r>
       <w:proofErr w:type="spellEnd"/>
-      <w:proofErr w:type="gramEnd"/>
       <w:r>
         <w:t xml:space="preserve"> adicionamos um script </w:t>
       </w:r>
@@ -2338,7 +2240,6 @@
         <w:t> no arquivo "</w:t>
       </w:r>
       <w:proofErr w:type="spellStart"/>
-      <w:proofErr w:type="gramStart"/>
       <w:r>
         <w:rPr>
           <w:highlight w:val="yellow"/>
@@ -2346,7 +2247,6 @@
         <w:t>tsconfig.json</w:t>
       </w:r>
       <w:proofErr w:type="spellEnd"/>
-      <w:proofErr w:type="gramEnd"/>
       <w:r>
         <w:t>" dentro de </w:t>
       </w:r>
@@ -2574,14 +2474,12 @@
       <w:r>
         <w:t xml:space="preserve">Primeiro aprendemos a como otimizar a compilação criando um script no </w:t>
       </w:r>
-      <w:proofErr w:type="gramStart"/>
       <w:r>
         <w:rPr>
           <w:highlight w:val="green"/>
         </w:rPr>
         <w:t>package.json</w:t>
       </w:r>
-      <w:proofErr w:type="gramEnd"/>
       <w:r>
         <w:t xml:space="preserve"> chamado = “</w:t>
       </w:r>
@@ -2845,14 +2743,12 @@
       <w:r>
         <w:t>" no </w:t>
       </w:r>
-      <w:proofErr w:type="gramStart"/>
       <w:r>
         <w:rPr>
           <w:highlight w:val="green"/>
         </w:rPr>
         <w:t>package.json</w:t>
       </w:r>
-      <w:proofErr w:type="gramEnd"/>
       <w:r>
         <w:t> utiliza um módulo que permite executar dois scripts em paralelo: </w:t>
       </w:r>
@@ -3187,14 +3083,12 @@
       <w:r>
         <w:t>), os scripts no </w:t>
       </w:r>
-      <w:proofErr w:type="gramStart"/>
       <w:r>
         <w:rPr>
           <w:highlight w:val="yellow"/>
         </w:rPr>
         <w:t>package.json</w:t>
       </w:r>
-      <w:proofErr w:type="gramEnd"/>
       <w:r>
         <w:t> (</w:t>
       </w:r>
@@ -3256,7 +3150,6 @@
         <w:t>Verifique a configuração do </w:t>
       </w:r>
       <w:proofErr w:type="spellStart"/>
-      <w:proofErr w:type="gramStart"/>
       <w:r>
         <w:rPr>
           <w:b/>
@@ -3266,7 +3159,6 @@
         <w:t>tsconfig.json</w:t>
       </w:r>
       <w:proofErr w:type="spellEnd"/>
-      <w:proofErr w:type="gramEnd"/>
       <w:r>
         <w:rPr>
           <w:b/>
@@ -3286,7 +3178,6 @@
         <w:t>Certifique-se de que o arquivo </w:t>
       </w:r>
       <w:proofErr w:type="spellStart"/>
-      <w:proofErr w:type="gramStart"/>
       <w:r>
         <w:rPr>
           <w:highlight w:val="yellow"/>
@@ -3294,7 +3185,6 @@
         <w:t>tsconfig.json</w:t>
       </w:r>
       <w:proofErr w:type="spellEnd"/>
-      <w:proofErr w:type="gramEnd"/>
       <w:r>
         <w:t> está corretamente configurado para direcionar os arquivos TypeScript da pasta app para a pasta </w:t>
       </w:r>
@@ -3366,7 +3256,6 @@
         </w:rPr>
         <w:t>Teste os scripts do </w:t>
       </w:r>
-      <w:proofErr w:type="gramStart"/>
       <w:r>
         <w:rPr>
           <w:b/>
@@ -3375,7 +3264,6 @@
         </w:rPr>
         <w:t>package.json</w:t>
       </w:r>
-      <w:proofErr w:type="gramEnd"/>
       <w:r>
         <w:rPr>
           <w:b/>
@@ -3608,17 +3496,45 @@
     <w:p>
       <w:pPr>
         <w:pStyle w:val="Ttulo2"/>
+      </w:pPr>
+      <w:r>
+        <w:rPr>
+          <w:highlight w:val="green"/>
+        </w:rPr>
+        <w:lastRenderedPageBreak/>
+        <w:t>BENEFÍCIOS DA TIPAGEM ESTÁTICA</w:t>
+      </w:r>
+    </w:p>
+    <w:p>
+      <w:r>
+        <w:rPr>
+          <w:highlight w:val="cyan"/>
+        </w:rPr>
+        <w:t>[ ~~ ~~~ ~~~~~ ~~~~~~~ ~~~ ~~~~~~~~~~ ~~~~~ ~~~~~~~~~~~ ~~~~~~~ ~~~~ ~~~~ ~]</w:t>
+      </w:r>
+    </w:p>
+    <w:p>
+      <w:pPr>
+        <w:pStyle w:val="Ttulo2"/>
         <w:rPr>
           <w:b/>
           <w:bCs/>
         </w:rPr>
       </w:pPr>
-      <w:r>
+    </w:p>
+    <w:p>
+      <w:pPr>
+        <w:pStyle w:val="Ttulo2"/>
         <w:rPr>
           <w:b/>
           <w:bCs/>
         </w:rPr>
-        <w:lastRenderedPageBreak/>
+      </w:pPr>
+      <w:r>
+        <w:rPr>
+          <w:b/>
+          <w:bCs/>
+        </w:rPr>
         <w:t xml:space="preserve">O </w:t>
       </w:r>
       <w:proofErr w:type="spellStart"/>
@@ -3689,7 +3605,6 @@
         <w:t>Certifique-se de que o construtor está pegando os elementos do DOM corretamente usando </w:t>
       </w:r>
       <w:proofErr w:type="spellStart"/>
-      <w:proofErr w:type="gramStart"/>
       <w:r>
         <w:rPr>
           <w:highlight w:val="yellow"/>
@@ -3697,7 +3612,6 @@
         <w:t>document.querySelector</w:t>
       </w:r>
       <w:proofErr w:type="spellEnd"/>
-      <w:proofErr w:type="gramEnd"/>
       <w:r>
         <w:t> e atribuindo-os às propriedades </w:t>
       </w:r>
@@ -3754,19 +3668,11 @@
       <w:r>
         <w:t>Confirme se o método </w:t>
       </w:r>
-      <w:proofErr w:type="gramStart"/>
       <w:r>
         <w:rPr>
           <w:highlight w:val="green"/>
         </w:rPr>
-        <w:t>adiciona(</w:t>
-      </w:r>
-      <w:proofErr w:type="gramEnd"/>
-      <w:r>
-        <w:rPr>
-          <w:highlight w:val="green"/>
-        </w:rPr>
-        <w:t>)</w:t>
+        <w:t>adiciona()</w:t>
       </w:r>
       <w:r>
         <w:t> está acessando esses elementos corretamente.</w:t>
@@ -3795,7 +3701,16 @@
         </w:numPr>
       </w:pPr>
       <w:r>
-        <w:t>Abra o index.html no seu navegador.</w:t>
+        <w:t>Abra o </w:t>
+      </w:r>
+      <w:r>
+        <w:rPr>
+          <w:highlight w:val="green"/>
+        </w:rPr>
+        <w:t>index.html</w:t>
+      </w:r>
+      <w:r>
+        <w:t> no seu navegador.</w:t>
       </w:r>
     </w:p>
     <w:p>
@@ -3808,13 +3723,11 @@
       <w:r>
         <w:t>Verifique se os valores dos campos de entrada (#data, #quantidade, #valor) estão sendo corretamente exibidos no console quando você chama o método </w:t>
       </w:r>
-      <w:proofErr w:type="gramStart"/>
-      <w:r>
-        <w:t>adiciona(</w:t>
-      </w:r>
-      <w:proofErr w:type="gramEnd"/>
-      <w:r>
-        <w:t>).</w:t>
+      <w:r>
+        <w:rPr>
+          <w:highlight w:val="green"/>
+        </w:rPr>
+        <w:t>adiciona().</w:t>
       </w:r>
     </w:p>
     <w:p>
@@ -3883,6 +3796,927 @@
     <w:p>
       <w:r>
         <w:t>Lembre-se, o objetivo principal desta aula é entender como o TypeScript pode ajudar a organizar e estruturar seu código JavaScript, especialmente ao interagir com elementos do DOM.</w:t>
+      </w:r>
+    </w:p>
+    <w:p/>
+    <w:p/>
+    <w:p/>
+    <w:p/>
+    <w:p>
+      <w:r>
+        <w:rPr>
+          <w:highlight w:val="cyan"/>
+        </w:rPr>
+        <w:t>[ ~~ ~~~ ~~~~~ ~~~~~~~ ~~~ ~~~~~~~~~~ ~~~~~ ~~~~~~~~~~~ ~~~~~~~ ~~~~ ~~~~ ~]</w:t>
+      </w:r>
+    </w:p>
+    <w:p/>
+    <w:p/>
+    <w:p>
+      <w:pPr>
+        <w:pStyle w:val="Ttulo2"/>
+        <w:rPr>
+          <w:b/>
+          <w:bCs/>
+        </w:rPr>
+      </w:pPr>
+      <w:r>
+        <w:rPr>
+          <w:b/>
+          <w:bCs/>
+        </w:rPr>
+        <w:lastRenderedPageBreak/>
+        <w:t>Integração com o formulário</w:t>
+      </w:r>
+    </w:p>
+    <w:p>
+      <w:r>
+        <w:t xml:space="preserve">1- Depois de ter criado o </w:t>
+      </w:r>
+      <w:proofErr w:type="spellStart"/>
+      <w:r>
+        <w:rPr>
+          <w:highlight w:val="yellow"/>
+        </w:rPr>
+        <w:t>NegociacaoController</w:t>
+      </w:r>
+      <w:proofErr w:type="spellEnd"/>
+      <w:r>
+        <w:t xml:space="preserve"> Iremos no </w:t>
+      </w:r>
+      <w:proofErr w:type="spellStart"/>
+      <w:r>
+        <w:rPr>
+          <w:highlight w:val="green"/>
+        </w:rPr>
+        <w:t>app.ts</w:t>
+      </w:r>
+      <w:proofErr w:type="spellEnd"/>
+      <w:r>
+        <w:t xml:space="preserve">  e apagamos tudo lá dentro.</w:t>
+      </w:r>
+    </w:p>
+    <w:p>
+      <w:r>
+        <w:t xml:space="preserve">2- Começamos importando o nosso </w:t>
+      </w:r>
+      <w:proofErr w:type="spellStart"/>
+      <w:r>
+        <w:rPr>
+          <w:highlight w:val="yellow"/>
+        </w:rPr>
+        <w:t>NegociacaoController</w:t>
+      </w:r>
+      <w:proofErr w:type="spellEnd"/>
+      <w:r>
+        <w:t xml:space="preserve"> como  “( </w:t>
+      </w:r>
+      <w:r>
+        <w:rPr>
+          <w:color w:val="80340D" w:themeColor="accent2" w:themeShade="80"/>
+          <w:highlight w:val="green"/>
+        </w:rPr>
+        <w:t>.JS</w:t>
+      </w:r>
+      <w:r>
+        <w:rPr>
+          <w:color w:val="80340D" w:themeColor="accent2" w:themeShade="80"/>
+        </w:rPr>
+        <w:t xml:space="preserve">  </w:t>
+      </w:r>
+      <w:r>
+        <w:t>)”</w:t>
+      </w:r>
+    </w:p>
+    <w:p>
+      <w:r>
+        <w:drawing>
+          <wp:inline distT="0" distB="0" distL="0" distR="0" wp14:anchorId="5A494EE5" wp14:editId="20376D8D">
+            <wp:extent cx="5400040" cy="521335"/>
+            <wp:effectExtent l="0" t="0" r="0" b="0"/>
+            <wp:docPr id="1008849126" name="Imagem 1"/>
+            <wp:cNvGraphicFramePr>
+              <a:graphicFrameLocks xmlns:a="http://schemas.openxmlformats.org/drawingml/2006/main" noChangeAspect="1"/>
+            </wp:cNvGraphicFramePr>
+            <a:graphic xmlns:a="http://schemas.openxmlformats.org/drawingml/2006/main">
+              <a:graphicData uri="http://schemas.openxmlformats.org/drawingml/2006/picture">
+                <pic:pic xmlns:pic="http://schemas.openxmlformats.org/drawingml/2006/picture">
+                  <pic:nvPicPr>
+                    <pic:cNvPr id="1008849126" name=""/>
+                    <pic:cNvPicPr/>
+                  </pic:nvPicPr>
+                  <pic:blipFill>
+                    <a:blip r:embed="rId17"/>
+                    <a:stretch>
+                      <a:fillRect/>
+                    </a:stretch>
+                  </pic:blipFill>
+                  <pic:spPr>
+                    <a:xfrm>
+                      <a:off x="0" y="0"/>
+                      <a:ext cx="5400040" cy="521335"/>
+                    </a:xfrm>
+                    <a:prstGeom prst="rect">
+                      <a:avLst/>
+                    </a:prstGeom>
+                  </pic:spPr>
+                </pic:pic>
+              </a:graphicData>
+            </a:graphic>
+          </wp:inline>
+        </w:drawing>
+      </w:r>
+    </w:p>
+    <w:p>
+      <w:r>
+        <w:t xml:space="preserve">3- Em seguida criamos uma instancia da classe </w:t>
+      </w:r>
+      <w:proofErr w:type="spellStart"/>
+      <w:r>
+        <w:t>NegociacaoController</w:t>
+      </w:r>
+      <w:proofErr w:type="spellEnd"/>
+    </w:p>
+    <w:p>
+      <w:r>
+        <w:drawing>
+          <wp:inline distT="0" distB="0" distL="0" distR="0" wp14:anchorId="48DDF6EC" wp14:editId="065688FD">
+            <wp:extent cx="4048690" cy="342948"/>
+            <wp:effectExtent l="0" t="0" r="0" b="0"/>
+            <wp:docPr id="1855331654" name="Imagem 1"/>
+            <wp:cNvGraphicFramePr>
+              <a:graphicFrameLocks xmlns:a="http://schemas.openxmlformats.org/drawingml/2006/main" noChangeAspect="1"/>
+            </wp:cNvGraphicFramePr>
+            <a:graphic xmlns:a="http://schemas.openxmlformats.org/drawingml/2006/main">
+              <a:graphicData uri="http://schemas.openxmlformats.org/drawingml/2006/picture">
+                <pic:pic xmlns:pic="http://schemas.openxmlformats.org/drawingml/2006/picture">
+                  <pic:nvPicPr>
+                    <pic:cNvPr id="1855331654" name=""/>
+                    <pic:cNvPicPr/>
+                  </pic:nvPicPr>
+                  <pic:blipFill>
+                    <a:blip r:embed="rId18"/>
+                    <a:stretch>
+                      <a:fillRect/>
+                    </a:stretch>
+                  </pic:blipFill>
+                  <pic:spPr>
+                    <a:xfrm>
+                      <a:off x="0" y="0"/>
+                      <a:ext cx="4048690" cy="342948"/>
+                    </a:xfrm>
+                    <a:prstGeom prst="rect">
+                      <a:avLst/>
+                    </a:prstGeom>
+                  </pic:spPr>
+                </pic:pic>
+              </a:graphicData>
+            </a:graphic>
+          </wp:inline>
+        </w:drawing>
+      </w:r>
+    </w:p>
+    <w:p>
+      <w:pPr>
+        <w:numPr>
+          <w:ilvl w:val="0"/>
+          <w:numId w:val="21"/>
+        </w:numPr>
+      </w:pPr>
+      <w:r>
+        <w:t>Essa instância será utilizada para interagir com a lógica de controle das negociações.</w:t>
+      </w:r>
+    </w:p>
+    <w:p>
+      <w:r>
+        <w:t xml:space="preserve">4- Capturaremos o elemento </w:t>
+      </w:r>
+      <w:proofErr w:type="spellStart"/>
+      <w:r>
+        <w:t>Form</w:t>
+      </w:r>
+      <w:proofErr w:type="spellEnd"/>
+      <w:r>
+        <w:t xml:space="preserve"> do index.html</w:t>
+      </w:r>
+    </w:p>
+    <w:p>
+      <w:pPr>
+        <w:numPr>
+          <w:ilvl w:val="0"/>
+          <w:numId w:val="22"/>
+        </w:numPr>
+      </w:pPr>
+      <w:r>
+        <w:t>O professor utiliza o </w:t>
+      </w:r>
+      <w:proofErr w:type="spellStart"/>
+      <w:r>
+        <w:rPr>
+          <w:highlight w:val="green"/>
+        </w:rPr>
+        <w:t>document.querySelector</w:t>
+      </w:r>
+      <w:proofErr w:type="spellEnd"/>
+      <w:r>
+        <w:rPr>
+          <w:highlight w:val="green"/>
+        </w:rPr>
+        <w:t>('.</w:t>
+      </w:r>
+      <w:proofErr w:type="spellStart"/>
+      <w:r>
+        <w:rPr>
+          <w:highlight w:val="green"/>
+        </w:rPr>
+        <w:t>form</w:t>
+      </w:r>
+      <w:proofErr w:type="spellEnd"/>
+      <w:r>
+        <w:rPr>
+          <w:highlight w:val="green"/>
+        </w:rPr>
+        <w:t>')</w:t>
+      </w:r>
+      <w:r>
+        <w:t> para selecionar o elemento &lt;</w:t>
+      </w:r>
+      <w:proofErr w:type="spellStart"/>
+      <w:r>
+        <w:t>form</w:t>
+      </w:r>
+      <w:proofErr w:type="spellEnd"/>
+      <w:r>
+        <w:t>&gt; presente no HTML.</w:t>
+      </w:r>
+    </w:p>
+    <w:p>
+      <w:pPr>
+        <w:numPr>
+          <w:ilvl w:val="0"/>
+          <w:numId w:val="22"/>
+        </w:numPr>
+      </w:pPr>
+      <w:r>
+        <w:t>O TypeScript infere automaticamente que o tipo do elemento retornado é Element, o que significa que ele possui a propriedade </w:t>
+      </w:r>
+      <w:proofErr w:type="spellStart"/>
+      <w:r>
+        <w:rPr>
+          <w:highlight w:val="green"/>
+        </w:rPr>
+        <w:t>addEventListener</w:t>
+      </w:r>
+      <w:proofErr w:type="spellEnd"/>
+      <w:r>
+        <w:t>.</w:t>
+      </w:r>
+    </w:p>
+    <w:p>
+      <w:r>
+        <w:drawing>
+          <wp:inline distT="0" distB="0" distL="0" distR="0" wp14:anchorId="0DABC918" wp14:editId="124E43B6">
+            <wp:extent cx="3724795" cy="209579"/>
+            <wp:effectExtent l="0" t="0" r="9525" b="0"/>
+            <wp:docPr id="1518682221" name="Imagem 1"/>
+            <wp:cNvGraphicFramePr>
+              <a:graphicFrameLocks xmlns:a="http://schemas.openxmlformats.org/drawingml/2006/main" noChangeAspect="1"/>
+            </wp:cNvGraphicFramePr>
+            <a:graphic xmlns:a="http://schemas.openxmlformats.org/drawingml/2006/main">
+              <a:graphicData uri="http://schemas.openxmlformats.org/drawingml/2006/picture">
+                <pic:pic xmlns:pic="http://schemas.openxmlformats.org/drawingml/2006/picture">
+                  <pic:nvPicPr>
+                    <pic:cNvPr id="1518682221" name=""/>
+                    <pic:cNvPicPr/>
+                  </pic:nvPicPr>
+                  <pic:blipFill>
+                    <a:blip r:embed="rId19"/>
+                    <a:stretch>
+                      <a:fillRect/>
+                    </a:stretch>
+                  </pic:blipFill>
+                  <pic:spPr>
+                    <a:xfrm>
+                      <a:off x="0" y="0"/>
+                      <a:ext cx="3724795" cy="209579"/>
+                    </a:xfrm>
+                    <a:prstGeom prst="rect">
+                      <a:avLst/>
+                    </a:prstGeom>
+                  </pic:spPr>
+                </pic:pic>
+              </a:graphicData>
+            </a:graphic>
+          </wp:inline>
+        </w:drawing>
+      </w:r>
+    </w:p>
+    <w:p>
+      <w:r>
+        <w:t xml:space="preserve">5- Adicionamos um </w:t>
+      </w:r>
+      <w:proofErr w:type="spellStart"/>
+      <w:r>
+        <w:t>Listener</w:t>
+      </w:r>
+      <w:proofErr w:type="spellEnd"/>
+      <w:r>
+        <w:t xml:space="preserve"> de Evento para o </w:t>
+      </w:r>
+      <w:proofErr w:type="spellStart"/>
+      <w:r>
+        <w:t>submit</w:t>
+      </w:r>
+      <w:proofErr w:type="spellEnd"/>
+      <w:r>
+        <w:t xml:space="preserve"> (BOTAO DO SITE) , do formulário.</w:t>
+      </w:r>
+    </w:p>
+    <w:p>
+      <w:pPr>
+        <w:numPr>
+          <w:ilvl w:val="0"/>
+          <w:numId w:val="23"/>
+        </w:numPr>
+      </w:pPr>
+      <w:r>
+        <w:t>Utilizando o método </w:t>
+      </w:r>
+      <w:proofErr w:type="spellStart"/>
+      <w:r>
+        <w:rPr>
+          <w:highlight w:val="green"/>
+        </w:rPr>
+        <w:t>addEventListener</w:t>
+      </w:r>
+      <w:proofErr w:type="spellEnd"/>
+      <w:r>
+        <w:t xml:space="preserve">, o professor adiciona um </w:t>
+      </w:r>
+      <w:proofErr w:type="spellStart"/>
+      <w:r>
+        <w:t>listener</w:t>
+      </w:r>
+      <w:proofErr w:type="spellEnd"/>
+      <w:r>
+        <w:t xml:space="preserve"> para o evento </w:t>
+      </w:r>
+      <w:proofErr w:type="spellStart"/>
+      <w:r>
+        <w:t>submit</w:t>
+      </w:r>
+      <w:proofErr w:type="spellEnd"/>
+      <w:r>
+        <w:t> do formulário.</w:t>
+      </w:r>
+    </w:p>
+    <w:p>
+      <w:pPr>
+        <w:numPr>
+          <w:ilvl w:val="0"/>
+          <w:numId w:val="23"/>
+        </w:numPr>
+      </w:pPr>
+      <w:r>
+        <w:t xml:space="preserve">Quando o formulário for submetido, a função </w:t>
+      </w:r>
+      <w:proofErr w:type="spellStart"/>
+      <w:r>
+        <w:t>callback</w:t>
+      </w:r>
+      <w:proofErr w:type="spellEnd"/>
+      <w:r>
+        <w:t xml:space="preserve"> associada ao evento será executada.</w:t>
+      </w:r>
+    </w:p>
+    <w:p>
+      <w:r>
+        <w:drawing>
+          <wp:inline distT="0" distB="0" distL="0" distR="0" wp14:anchorId="7BDD61C9" wp14:editId="6E8EA20F">
+            <wp:extent cx="3381847" cy="762106"/>
+            <wp:effectExtent l="0" t="0" r="9525" b="0"/>
+            <wp:docPr id="1792988908" name="Imagem 1" descr="Texto&#10;&#10;O conteúdo gerado por IA pode estar incorreto."/>
+            <wp:cNvGraphicFramePr>
+              <a:graphicFrameLocks xmlns:a="http://schemas.openxmlformats.org/drawingml/2006/main" noChangeAspect="1"/>
+            </wp:cNvGraphicFramePr>
+            <a:graphic xmlns:a="http://schemas.openxmlformats.org/drawingml/2006/main">
+              <a:graphicData uri="http://schemas.openxmlformats.org/drawingml/2006/picture">
+                <pic:pic xmlns:pic="http://schemas.openxmlformats.org/drawingml/2006/picture">
+                  <pic:nvPicPr>
+                    <pic:cNvPr id="1792988908" name="Imagem 1" descr="Texto&#10;&#10;O conteúdo gerado por IA pode estar incorreto."/>
+                    <pic:cNvPicPr/>
+                  </pic:nvPicPr>
+                  <pic:blipFill>
+                    <a:blip r:embed="rId20"/>
+                    <a:stretch>
+                      <a:fillRect/>
+                    </a:stretch>
+                  </pic:blipFill>
+                  <pic:spPr>
+                    <a:xfrm>
+                      <a:off x="0" y="0"/>
+                      <a:ext cx="3381847" cy="762106"/>
+                    </a:xfrm>
+                    <a:prstGeom prst="rect">
+                      <a:avLst/>
+                    </a:prstGeom>
+                  </pic:spPr>
+                </pic:pic>
+              </a:graphicData>
+            </a:graphic>
+          </wp:inline>
+        </w:drawing>
+      </w:r>
+    </w:p>
+    <w:p>
+      <w:r>
+        <w:t xml:space="preserve">6- Agora Prevenimos o comportamento padrão do formulário dentro da função chamamos o </w:t>
+      </w:r>
+      <w:proofErr w:type="spellStart"/>
+      <w:r>
+        <w:rPr>
+          <w:highlight w:val="green"/>
+        </w:rPr>
+        <w:t>event.preventDefault</w:t>
+      </w:r>
+      <w:proofErr w:type="spellEnd"/>
+      <w:r>
+        <w:rPr>
+          <w:highlight w:val="green"/>
+        </w:rPr>
+        <w:t>().</w:t>
+      </w:r>
+    </w:p>
+    <w:p>
+      <w:pPr>
+        <w:numPr>
+          <w:ilvl w:val="0"/>
+          <w:numId w:val="24"/>
+        </w:numPr>
+      </w:pPr>
+      <w:r>
+        <w:t>Esse método impede que o formulário execute seu comportamento padrão, que é recarregar a página.</w:t>
+      </w:r>
+    </w:p>
+    <w:p>
+      <w:pPr>
+        <w:numPr>
+          <w:ilvl w:val="0"/>
+          <w:numId w:val="24"/>
+        </w:numPr>
+      </w:pPr>
+      <w:r>
+        <w:t>Essa etapa é fundamental para criar uma </w:t>
+      </w:r>
+      <w:r>
+        <w:rPr>
+          <w:i/>
+          <w:iCs/>
+        </w:rPr>
+        <w:t xml:space="preserve">single </w:t>
+      </w:r>
+      <w:proofErr w:type="spellStart"/>
+      <w:r>
+        <w:rPr>
+          <w:i/>
+          <w:iCs/>
+        </w:rPr>
+        <w:t>page</w:t>
+      </w:r>
+      <w:proofErr w:type="spellEnd"/>
+      <w:r>
+        <w:rPr>
+          <w:i/>
+          <w:iCs/>
+        </w:rPr>
+        <w:t xml:space="preserve"> </w:t>
+      </w:r>
+      <w:proofErr w:type="spellStart"/>
+      <w:r>
+        <w:rPr>
+          <w:i/>
+          <w:iCs/>
+        </w:rPr>
+        <w:t>application</w:t>
+      </w:r>
+      <w:proofErr w:type="spellEnd"/>
+      <w:r>
+        <w:t> (SPA), onde a página não é recarregada a cada interação.</w:t>
+      </w:r>
+    </w:p>
+    <w:p/>
+    <w:p/>
+    <w:p/>
+    <w:p>
+      <w:r>
+        <w:lastRenderedPageBreak/>
+        <w:t xml:space="preserve">7- Por último chamamos o método </w:t>
+      </w:r>
+      <w:r>
+        <w:rPr>
+          <w:highlight w:val="green"/>
+        </w:rPr>
+        <w:t>adiciona()</w:t>
+      </w:r>
+      <w:r>
+        <w:t xml:space="preserve"> do </w:t>
+      </w:r>
+      <w:proofErr w:type="spellStart"/>
+      <w:r>
+        <w:rPr>
+          <w:highlight w:val="green"/>
+        </w:rPr>
+        <w:t>NegociacaoController</w:t>
+      </w:r>
+      <w:proofErr w:type="spellEnd"/>
+    </w:p>
+    <w:p>
+      <w:pPr>
+        <w:numPr>
+          <w:ilvl w:val="0"/>
+          <w:numId w:val="25"/>
+        </w:numPr>
+      </w:pPr>
+      <w:r>
+        <w:t xml:space="preserve">Dentro da função </w:t>
+      </w:r>
+      <w:proofErr w:type="spellStart"/>
+      <w:r>
+        <w:t>callback</w:t>
+      </w:r>
+      <w:proofErr w:type="spellEnd"/>
+      <w:r>
+        <w:t>, o professor chama o método adiciona() do objeto </w:t>
+      </w:r>
+      <w:proofErr w:type="spellStart"/>
+      <w:r>
+        <w:t>controller</w:t>
+      </w:r>
+      <w:proofErr w:type="spellEnd"/>
+      <w:r>
+        <w:t>.</w:t>
+      </w:r>
+    </w:p>
+    <w:p>
+      <w:pPr>
+        <w:numPr>
+          <w:ilvl w:val="0"/>
+          <w:numId w:val="25"/>
+        </w:numPr>
+      </w:pPr>
+      <w:r>
+        <w:t>Esse método é responsável por adicionar uma nova negociação à lista de negociações.</w:t>
+      </w:r>
+    </w:p>
+    <w:p>
+      <w:r>
+        <w:drawing>
+          <wp:inline distT="0" distB="0" distL="0" distR="0" wp14:anchorId="065FB9A7" wp14:editId="2161F238">
+            <wp:extent cx="3381847" cy="762106"/>
+            <wp:effectExtent l="0" t="0" r="9525" b="0"/>
+            <wp:docPr id="1947327618" name="Imagem 1" descr="Texto&#10;&#10;O conteúdo gerado por IA pode estar incorreto."/>
+            <wp:cNvGraphicFramePr>
+              <a:graphicFrameLocks xmlns:a="http://schemas.openxmlformats.org/drawingml/2006/main" noChangeAspect="1"/>
+            </wp:cNvGraphicFramePr>
+            <a:graphic xmlns:a="http://schemas.openxmlformats.org/drawingml/2006/main">
+              <a:graphicData uri="http://schemas.openxmlformats.org/drawingml/2006/picture">
+                <pic:pic xmlns:pic="http://schemas.openxmlformats.org/drawingml/2006/picture">
+                  <pic:nvPicPr>
+                    <pic:cNvPr id="1792988908" name="Imagem 1" descr="Texto&#10;&#10;O conteúdo gerado por IA pode estar incorreto."/>
+                    <pic:cNvPicPr/>
+                  </pic:nvPicPr>
+                  <pic:blipFill>
+                    <a:blip r:embed="rId20"/>
+                    <a:stretch>
+                      <a:fillRect/>
+                    </a:stretch>
+                  </pic:blipFill>
+                  <pic:spPr>
+                    <a:xfrm>
+                      <a:off x="0" y="0"/>
+                      <a:ext cx="3381847" cy="762106"/>
+                    </a:xfrm>
+                    <a:prstGeom prst="rect">
+                      <a:avLst/>
+                    </a:prstGeom>
+                  </pic:spPr>
+                </pic:pic>
+              </a:graphicData>
+            </a:graphic>
+          </wp:inline>
+        </w:drawing>
+      </w:r>
+    </w:p>
+    <w:p>
+      <w:pPr>
+        <w:rPr>
+          <w:b/>
+          <w:bCs/>
+        </w:rPr>
+      </w:pPr>
+      <w:r>
+        <w:t xml:space="preserve">8- </w:t>
+      </w:r>
+      <w:r>
+        <w:rPr>
+          <w:b/>
+          <w:bCs/>
+        </w:rPr>
+        <w:t>Recapitulação do Processo</w:t>
+      </w:r>
+    </w:p>
+    <w:p>
+      <w:pPr>
+        <w:numPr>
+          <w:ilvl w:val="0"/>
+          <w:numId w:val="26"/>
+        </w:numPr>
+      </w:pPr>
+      <w:r>
+        <w:t>O professor recapitula o processo, explicando que, ao iniciar a aplicação, uma instância de </w:t>
+      </w:r>
+      <w:proofErr w:type="spellStart"/>
+      <w:r>
+        <w:rPr>
+          <w:highlight w:val="green"/>
+        </w:rPr>
+        <w:t>NegociacaoController</w:t>
+      </w:r>
+      <w:proofErr w:type="spellEnd"/>
+      <w:r>
+        <w:t> é criada.</w:t>
+      </w:r>
+    </w:p>
+    <w:p>
+      <w:pPr>
+        <w:numPr>
+          <w:ilvl w:val="0"/>
+          <w:numId w:val="26"/>
+        </w:numPr>
+      </w:pPr>
+      <w:r>
+        <w:t>Essa instância possui referências aos campos de input do formulário (data, quantidade e valor).</w:t>
+      </w:r>
+    </w:p>
+    <w:p>
+      <w:pPr>
+        <w:numPr>
+          <w:ilvl w:val="0"/>
+          <w:numId w:val="26"/>
+        </w:numPr>
+      </w:pPr>
+      <w:r>
+        <w:t xml:space="preserve">O </w:t>
+      </w:r>
+      <w:proofErr w:type="spellStart"/>
+      <w:r>
+        <w:t>listener</w:t>
+      </w:r>
+      <w:proofErr w:type="spellEnd"/>
+      <w:r>
+        <w:t xml:space="preserve"> de evento garante que, ao submeter o formulário, o método </w:t>
+      </w:r>
+      <w:r>
+        <w:rPr>
+          <w:highlight w:val="green"/>
+        </w:rPr>
+        <w:t>adiciona()</w:t>
+      </w:r>
+      <w:r>
+        <w:t> seja chamado, permitindo a criação de uma nova negociação com os dados fornecidos pelo usuário.</w:t>
+      </w:r>
+    </w:p>
+    <w:p>
+      <w:pPr>
+        <w:rPr>
+          <w:b/>
+          <w:bCs/>
+        </w:rPr>
+      </w:pPr>
+      <w:r>
+        <w:t xml:space="preserve">9- </w:t>
+      </w:r>
+      <w:r>
+        <w:rPr>
+          <w:b/>
+          <w:bCs/>
+        </w:rPr>
+        <w:t>Verificação do Funcionamento</w:t>
+      </w:r>
+    </w:p>
+    <w:p>
+      <w:pPr>
+        <w:numPr>
+          <w:ilvl w:val="0"/>
+          <w:numId w:val="27"/>
+        </w:numPr>
+      </w:pPr>
+      <w:r>
+        <w:t>O professor demonstra que, ao inserir dados no formulário e clicar em "Incluir", a página não é recarregada e os valores dos inputs são exibidos no console.</w:t>
+      </w:r>
+    </w:p>
+    <w:p>
+      <w:pPr>
+        <w:numPr>
+          <w:ilvl w:val="0"/>
+          <w:numId w:val="27"/>
+        </w:numPr>
+      </w:pPr>
+      <w:r>
+        <w:t xml:space="preserve">Isso confirma que o </w:t>
+      </w:r>
+      <w:proofErr w:type="spellStart"/>
+      <w:r>
+        <w:t>listener</w:t>
+      </w:r>
+      <w:proofErr w:type="spellEnd"/>
+      <w:r>
+        <w:t xml:space="preserve"> de evento está funcionando corretamente e que o comportamento padrão do formulário foi prevenido.</w:t>
+      </w:r>
+    </w:p>
+    <w:p/>
+    <w:p>
+      <w:pPr>
+        <w:pStyle w:val="Ttulo2"/>
+        <w:rPr>
+          <w:b/>
+          <w:bCs/>
+        </w:rPr>
+      </w:pPr>
+      <w:r>
+        <w:rPr>
+          <w:b/>
+          <w:bCs/>
+        </w:rPr>
+        <w:t>Surpresa ao instanciar uma negociação</w:t>
+      </w:r>
+    </w:p>
+    <w:p>
+      <w:r>
+        <w:t>1 -  Instanciamos a classe negociação com valores dos inputs:</w:t>
+      </w:r>
+      <w:r>
+        <w:br/>
+      </w:r>
+      <w:r>
+        <w:drawing>
+          <wp:inline distT="0" distB="0" distL="0" distR="0" wp14:anchorId="7E7D1CCD" wp14:editId="0645D4F2">
+            <wp:extent cx="4115374" cy="1686160"/>
+            <wp:effectExtent l="0" t="0" r="0" b="9525"/>
+            <wp:docPr id="373732393" name="Imagem 1" descr="Texto&#10;&#10;O conteúdo gerado por IA pode estar incorreto."/>
+            <wp:cNvGraphicFramePr>
+              <a:graphicFrameLocks xmlns:a="http://schemas.openxmlformats.org/drawingml/2006/main" noChangeAspect="1"/>
+            </wp:cNvGraphicFramePr>
+            <a:graphic xmlns:a="http://schemas.openxmlformats.org/drawingml/2006/main">
+              <a:graphicData uri="http://schemas.openxmlformats.org/drawingml/2006/picture">
+                <pic:pic xmlns:pic="http://schemas.openxmlformats.org/drawingml/2006/picture">
+                  <pic:nvPicPr>
+                    <pic:cNvPr id="373732393" name="Imagem 1" descr="Texto&#10;&#10;O conteúdo gerado por IA pode estar incorreto."/>
+                    <pic:cNvPicPr/>
+                  </pic:nvPicPr>
+                  <pic:blipFill>
+                    <a:blip r:embed="rId21"/>
+                    <a:stretch>
+                      <a:fillRect/>
+                    </a:stretch>
+                  </pic:blipFill>
+                  <pic:spPr>
+                    <a:xfrm>
+                      <a:off x="0" y="0"/>
+                      <a:ext cx="4115374" cy="1686160"/>
+                    </a:xfrm>
+                    <a:prstGeom prst="rect">
+                      <a:avLst/>
+                    </a:prstGeom>
+                  </pic:spPr>
+                </pic:pic>
+              </a:graphicData>
+            </a:graphic>
+          </wp:inline>
+        </w:drawing>
+      </w:r>
+    </w:p>
+    <w:p>
+      <w:r>
+        <w:t xml:space="preserve">2- O VSCODE auxilia na importação da classe negociação clicando na </w:t>
+      </w:r>
+      <w:r>
+        <w:rPr>
+          <w:highlight w:val="blue"/>
+        </w:rPr>
+        <w:t>lâmpada</w:t>
+      </w:r>
+      <w:r>
+        <w:t xml:space="preserve"> em azul</w:t>
+      </w:r>
+    </w:p>
+    <w:p>
+      <w:r>
+        <w:t xml:space="preserve">3- Exibimos no Console para verificar os valores usando o  </w:t>
+      </w:r>
+      <w:r>
+        <w:rPr>
+          <w:highlight w:val="green"/>
+        </w:rPr>
+        <w:t>console.log(negociação);</w:t>
+      </w:r>
+    </w:p>
+    <w:p>
+      <w:pPr>
+        <w:rPr>
+          <w:b/>
+          <w:bCs/>
+        </w:rPr>
+      </w:pPr>
+    </w:p>
+    <w:p>
+      <w:pPr>
+        <w:rPr>
+          <w:b/>
+          <w:bCs/>
+        </w:rPr>
+      </w:pPr>
+    </w:p>
+    <w:p>
+      <w:r>
+        <w:rPr>
+          <w:b/>
+          <w:bCs/>
+          <w:highlight w:val="red"/>
+        </w:rPr>
+        <w:lastRenderedPageBreak/>
+        <w:t>Problema:</w:t>
+      </w:r>
+    </w:p>
+    <w:p>
+      <w:pPr>
+        <w:numPr>
+          <w:ilvl w:val="0"/>
+          <w:numId w:val="28"/>
+        </w:numPr>
+      </w:pPr>
+      <w:r>
+        <w:t xml:space="preserve">Os valores da data, quantidade e valor estão como </w:t>
+      </w:r>
+      <w:proofErr w:type="spellStart"/>
+      <w:r>
+        <w:t>strings</w:t>
+      </w:r>
+      <w:proofErr w:type="spellEnd"/>
+      <w:r>
+        <w:t xml:space="preserve">, quando deveriam </w:t>
+      </w:r>
+      <w:proofErr w:type="gramStart"/>
+      <w:r>
+        <w:t>ser Date</w:t>
+      </w:r>
+      <w:proofErr w:type="gramEnd"/>
+      <w:r>
+        <w:t xml:space="preserve"> e </w:t>
+      </w:r>
+      <w:proofErr w:type="spellStart"/>
+      <w:r>
+        <w:t>number</w:t>
+      </w:r>
+      <w:proofErr w:type="spellEnd"/>
+      <w:r>
+        <w:t>, respectivamente.</w:t>
+      </w:r>
+    </w:p>
+    <w:p>
+      <w:r>
+        <w:rPr>
+          <w:b/>
+          <w:bCs/>
+        </w:rPr>
+        <w:t>Motivo do problema:</w:t>
+      </w:r>
+    </w:p>
+    <w:p>
+      <w:pPr>
+        <w:numPr>
+          <w:ilvl w:val="0"/>
+          <w:numId w:val="29"/>
+        </w:numPr>
+      </w:pPr>
+      <w:r>
+        <w:t>O TypeScript não está verificando os tipos porque a classe </w:t>
+      </w:r>
+      <w:proofErr w:type="spellStart"/>
+      <w:r>
+        <w:t>Negociacao</w:t>
+      </w:r>
+      <w:proofErr w:type="spellEnd"/>
+      <w:r>
+        <w:t> ainda não foi "</w:t>
+      </w:r>
+      <w:proofErr w:type="spellStart"/>
+      <w:r>
+        <w:t>tipada</w:t>
+      </w:r>
+      <w:proofErr w:type="spellEnd"/>
+      <w:r>
+        <w:t>", ou seja, não foram definidos os tipos das propriedades.</w:t>
       </w:r>
     </w:p>
     <w:p/>
@@ -4016,6 +4850,453 @@
     </w:lvl>
   </w:abstractNum>
   <w:abstractNum w:abstractNumId="1" w15:restartNumberingAfterBreak="0">
+    <w:nsid w:val="03E52311"/>
+    <w:multiLevelType w:val="multilevel"/>
+    <w:tmpl w:val="EBFA6AA8"/>
+    <w:lvl w:ilvl="0">
+      <w:start w:val="1"/>
+      <w:numFmt w:val="bullet"/>
+      <w:lvlText w:val=""/>
+      <w:lvlJc w:val="left"/>
+      <w:pPr>
+        <w:tabs>
+          <w:tab w:val="num" w:pos="720"/>
+        </w:tabs>
+        <w:ind w:left="720" w:hanging="360"/>
+      </w:pPr>
+      <w:rPr>
+        <w:rFonts w:ascii="Symbol" w:hAnsi="Symbol" w:hint="default"/>
+        <w:sz w:val="20"/>
+      </w:rPr>
+    </w:lvl>
+    <w:lvl w:ilvl="1">
+      <w:start w:val="1"/>
+      <w:numFmt w:val="bullet"/>
+      <w:lvlText w:val="o"/>
+      <w:lvlJc w:val="left"/>
+      <w:pPr>
+        <w:tabs>
+          <w:tab w:val="num" w:pos="1440"/>
+        </w:tabs>
+        <w:ind w:left="1440" w:hanging="360"/>
+      </w:pPr>
+      <w:rPr>
+        <w:rFonts w:ascii="Courier New" w:hAnsi="Courier New" w:hint="default"/>
+        <w:sz w:val="20"/>
+      </w:rPr>
+    </w:lvl>
+    <w:lvl w:ilvl="2" w:tentative="1">
+      <w:start w:val="1"/>
+      <w:numFmt w:val="bullet"/>
+      <w:lvlText w:val=""/>
+      <w:lvlJc w:val="left"/>
+      <w:pPr>
+        <w:tabs>
+          <w:tab w:val="num" w:pos="2160"/>
+        </w:tabs>
+        <w:ind w:left="2160" w:hanging="360"/>
+      </w:pPr>
+      <w:rPr>
+        <w:rFonts w:ascii="Wingdings" w:hAnsi="Wingdings" w:hint="default"/>
+        <w:sz w:val="20"/>
+      </w:rPr>
+    </w:lvl>
+    <w:lvl w:ilvl="3" w:tentative="1">
+      <w:start w:val="1"/>
+      <w:numFmt w:val="bullet"/>
+      <w:lvlText w:val=""/>
+      <w:lvlJc w:val="left"/>
+      <w:pPr>
+        <w:tabs>
+          <w:tab w:val="num" w:pos="2880"/>
+        </w:tabs>
+        <w:ind w:left="2880" w:hanging="360"/>
+      </w:pPr>
+      <w:rPr>
+        <w:rFonts w:ascii="Wingdings" w:hAnsi="Wingdings" w:hint="default"/>
+        <w:sz w:val="20"/>
+      </w:rPr>
+    </w:lvl>
+    <w:lvl w:ilvl="4" w:tentative="1">
+      <w:start w:val="1"/>
+      <w:numFmt w:val="bullet"/>
+      <w:lvlText w:val=""/>
+      <w:lvlJc w:val="left"/>
+      <w:pPr>
+        <w:tabs>
+          <w:tab w:val="num" w:pos="3600"/>
+        </w:tabs>
+        <w:ind w:left="3600" w:hanging="360"/>
+      </w:pPr>
+      <w:rPr>
+        <w:rFonts w:ascii="Wingdings" w:hAnsi="Wingdings" w:hint="default"/>
+        <w:sz w:val="20"/>
+      </w:rPr>
+    </w:lvl>
+    <w:lvl w:ilvl="5" w:tentative="1">
+      <w:start w:val="1"/>
+      <w:numFmt w:val="bullet"/>
+      <w:lvlText w:val=""/>
+      <w:lvlJc w:val="left"/>
+      <w:pPr>
+        <w:tabs>
+          <w:tab w:val="num" w:pos="4320"/>
+        </w:tabs>
+        <w:ind w:left="4320" w:hanging="360"/>
+      </w:pPr>
+      <w:rPr>
+        <w:rFonts w:ascii="Wingdings" w:hAnsi="Wingdings" w:hint="default"/>
+        <w:sz w:val="20"/>
+      </w:rPr>
+    </w:lvl>
+    <w:lvl w:ilvl="6" w:tentative="1">
+      <w:start w:val="1"/>
+      <w:numFmt w:val="bullet"/>
+      <w:lvlText w:val=""/>
+      <w:lvlJc w:val="left"/>
+      <w:pPr>
+        <w:tabs>
+          <w:tab w:val="num" w:pos="5040"/>
+        </w:tabs>
+        <w:ind w:left="5040" w:hanging="360"/>
+      </w:pPr>
+      <w:rPr>
+        <w:rFonts w:ascii="Wingdings" w:hAnsi="Wingdings" w:hint="default"/>
+        <w:sz w:val="20"/>
+      </w:rPr>
+    </w:lvl>
+    <w:lvl w:ilvl="7" w:tentative="1">
+      <w:start w:val="1"/>
+      <w:numFmt w:val="bullet"/>
+      <w:lvlText w:val=""/>
+      <w:lvlJc w:val="left"/>
+      <w:pPr>
+        <w:tabs>
+          <w:tab w:val="num" w:pos="5760"/>
+        </w:tabs>
+        <w:ind w:left="5760" w:hanging="360"/>
+      </w:pPr>
+      <w:rPr>
+        <w:rFonts w:ascii="Wingdings" w:hAnsi="Wingdings" w:hint="default"/>
+        <w:sz w:val="20"/>
+      </w:rPr>
+    </w:lvl>
+    <w:lvl w:ilvl="8" w:tentative="1">
+      <w:start w:val="1"/>
+      <w:numFmt w:val="bullet"/>
+      <w:lvlText w:val=""/>
+      <w:lvlJc w:val="left"/>
+      <w:pPr>
+        <w:tabs>
+          <w:tab w:val="num" w:pos="6480"/>
+        </w:tabs>
+        <w:ind w:left="6480" w:hanging="360"/>
+      </w:pPr>
+      <w:rPr>
+        <w:rFonts w:ascii="Wingdings" w:hAnsi="Wingdings" w:hint="default"/>
+        <w:sz w:val="20"/>
+      </w:rPr>
+    </w:lvl>
+  </w:abstractNum>
+  <w:abstractNum w:abstractNumId="2" w15:restartNumberingAfterBreak="0">
+    <w:nsid w:val="115B058E"/>
+    <w:multiLevelType w:val="multilevel"/>
+    <w:tmpl w:val="B588CABC"/>
+    <w:lvl w:ilvl="0">
+      <w:start w:val="1"/>
+      <w:numFmt w:val="bullet"/>
+      <w:lvlText w:val=""/>
+      <w:lvlJc w:val="left"/>
+      <w:pPr>
+        <w:tabs>
+          <w:tab w:val="num" w:pos="720"/>
+        </w:tabs>
+        <w:ind w:left="720" w:hanging="360"/>
+      </w:pPr>
+      <w:rPr>
+        <w:rFonts w:ascii="Symbol" w:hAnsi="Symbol" w:hint="default"/>
+        <w:sz w:val="20"/>
+      </w:rPr>
+    </w:lvl>
+    <w:lvl w:ilvl="1" w:tentative="1">
+      <w:start w:val="1"/>
+      <w:numFmt w:val="bullet"/>
+      <w:lvlText w:val="o"/>
+      <w:lvlJc w:val="left"/>
+      <w:pPr>
+        <w:tabs>
+          <w:tab w:val="num" w:pos="1440"/>
+        </w:tabs>
+        <w:ind w:left="1440" w:hanging="360"/>
+      </w:pPr>
+      <w:rPr>
+        <w:rFonts w:ascii="Courier New" w:hAnsi="Courier New" w:hint="default"/>
+        <w:sz w:val="20"/>
+      </w:rPr>
+    </w:lvl>
+    <w:lvl w:ilvl="2" w:tentative="1">
+      <w:start w:val="1"/>
+      <w:numFmt w:val="bullet"/>
+      <w:lvlText w:val=""/>
+      <w:lvlJc w:val="left"/>
+      <w:pPr>
+        <w:tabs>
+          <w:tab w:val="num" w:pos="2160"/>
+        </w:tabs>
+        <w:ind w:left="2160" w:hanging="360"/>
+      </w:pPr>
+      <w:rPr>
+        <w:rFonts w:ascii="Wingdings" w:hAnsi="Wingdings" w:hint="default"/>
+        <w:sz w:val="20"/>
+      </w:rPr>
+    </w:lvl>
+    <w:lvl w:ilvl="3" w:tentative="1">
+      <w:start w:val="1"/>
+      <w:numFmt w:val="bullet"/>
+      <w:lvlText w:val=""/>
+      <w:lvlJc w:val="left"/>
+      <w:pPr>
+        <w:tabs>
+          <w:tab w:val="num" w:pos="2880"/>
+        </w:tabs>
+        <w:ind w:left="2880" w:hanging="360"/>
+      </w:pPr>
+      <w:rPr>
+        <w:rFonts w:ascii="Wingdings" w:hAnsi="Wingdings" w:hint="default"/>
+        <w:sz w:val="20"/>
+      </w:rPr>
+    </w:lvl>
+    <w:lvl w:ilvl="4" w:tentative="1">
+      <w:start w:val="1"/>
+      <w:numFmt w:val="bullet"/>
+      <w:lvlText w:val=""/>
+      <w:lvlJc w:val="left"/>
+      <w:pPr>
+        <w:tabs>
+          <w:tab w:val="num" w:pos="3600"/>
+        </w:tabs>
+        <w:ind w:left="3600" w:hanging="360"/>
+      </w:pPr>
+      <w:rPr>
+        <w:rFonts w:ascii="Wingdings" w:hAnsi="Wingdings" w:hint="default"/>
+        <w:sz w:val="20"/>
+      </w:rPr>
+    </w:lvl>
+    <w:lvl w:ilvl="5" w:tentative="1">
+      <w:start w:val="1"/>
+      <w:numFmt w:val="bullet"/>
+      <w:lvlText w:val=""/>
+      <w:lvlJc w:val="left"/>
+      <w:pPr>
+        <w:tabs>
+          <w:tab w:val="num" w:pos="4320"/>
+        </w:tabs>
+        <w:ind w:left="4320" w:hanging="360"/>
+      </w:pPr>
+      <w:rPr>
+        <w:rFonts w:ascii="Wingdings" w:hAnsi="Wingdings" w:hint="default"/>
+        <w:sz w:val="20"/>
+      </w:rPr>
+    </w:lvl>
+    <w:lvl w:ilvl="6" w:tentative="1">
+      <w:start w:val="1"/>
+      <w:numFmt w:val="bullet"/>
+      <w:lvlText w:val=""/>
+      <w:lvlJc w:val="left"/>
+      <w:pPr>
+        <w:tabs>
+          <w:tab w:val="num" w:pos="5040"/>
+        </w:tabs>
+        <w:ind w:left="5040" w:hanging="360"/>
+      </w:pPr>
+      <w:rPr>
+        <w:rFonts w:ascii="Wingdings" w:hAnsi="Wingdings" w:hint="default"/>
+        <w:sz w:val="20"/>
+      </w:rPr>
+    </w:lvl>
+    <w:lvl w:ilvl="7" w:tentative="1">
+      <w:start w:val="1"/>
+      <w:numFmt w:val="bullet"/>
+      <w:lvlText w:val=""/>
+      <w:lvlJc w:val="left"/>
+      <w:pPr>
+        <w:tabs>
+          <w:tab w:val="num" w:pos="5760"/>
+        </w:tabs>
+        <w:ind w:left="5760" w:hanging="360"/>
+      </w:pPr>
+      <w:rPr>
+        <w:rFonts w:ascii="Wingdings" w:hAnsi="Wingdings" w:hint="default"/>
+        <w:sz w:val="20"/>
+      </w:rPr>
+    </w:lvl>
+    <w:lvl w:ilvl="8" w:tentative="1">
+      <w:start w:val="1"/>
+      <w:numFmt w:val="bullet"/>
+      <w:lvlText w:val=""/>
+      <w:lvlJc w:val="left"/>
+      <w:pPr>
+        <w:tabs>
+          <w:tab w:val="num" w:pos="6480"/>
+        </w:tabs>
+        <w:ind w:left="6480" w:hanging="360"/>
+      </w:pPr>
+      <w:rPr>
+        <w:rFonts w:ascii="Wingdings" w:hAnsi="Wingdings" w:hint="default"/>
+        <w:sz w:val="20"/>
+      </w:rPr>
+    </w:lvl>
+  </w:abstractNum>
+  <w:abstractNum w:abstractNumId="3" w15:restartNumberingAfterBreak="0">
+    <w:nsid w:val="153D0153"/>
+    <w:multiLevelType w:val="multilevel"/>
+    <w:tmpl w:val="DFA2EA0A"/>
+    <w:lvl w:ilvl="0">
+      <w:start w:val="1"/>
+      <w:numFmt w:val="bullet"/>
+      <w:lvlText w:val=""/>
+      <w:lvlJc w:val="left"/>
+      <w:pPr>
+        <w:tabs>
+          <w:tab w:val="num" w:pos="720"/>
+        </w:tabs>
+        <w:ind w:left="720" w:hanging="360"/>
+      </w:pPr>
+      <w:rPr>
+        <w:rFonts w:ascii="Symbol" w:hAnsi="Symbol" w:hint="default"/>
+        <w:sz w:val="20"/>
+      </w:rPr>
+    </w:lvl>
+    <w:lvl w:ilvl="1" w:tentative="1">
+      <w:start w:val="1"/>
+      <w:numFmt w:val="bullet"/>
+      <w:lvlText w:val="o"/>
+      <w:lvlJc w:val="left"/>
+      <w:pPr>
+        <w:tabs>
+          <w:tab w:val="num" w:pos="1440"/>
+        </w:tabs>
+        <w:ind w:left="1440" w:hanging="360"/>
+      </w:pPr>
+      <w:rPr>
+        <w:rFonts w:ascii="Courier New" w:hAnsi="Courier New" w:hint="default"/>
+        <w:sz w:val="20"/>
+      </w:rPr>
+    </w:lvl>
+    <w:lvl w:ilvl="2" w:tentative="1">
+      <w:start w:val="1"/>
+      <w:numFmt w:val="bullet"/>
+      <w:lvlText w:val=""/>
+      <w:lvlJc w:val="left"/>
+      <w:pPr>
+        <w:tabs>
+          <w:tab w:val="num" w:pos="2160"/>
+        </w:tabs>
+        <w:ind w:left="2160" w:hanging="360"/>
+      </w:pPr>
+      <w:rPr>
+        <w:rFonts w:ascii="Wingdings" w:hAnsi="Wingdings" w:hint="default"/>
+        <w:sz w:val="20"/>
+      </w:rPr>
+    </w:lvl>
+    <w:lvl w:ilvl="3" w:tentative="1">
+      <w:start w:val="1"/>
+      <w:numFmt w:val="bullet"/>
+      <w:lvlText w:val=""/>
+      <w:lvlJc w:val="left"/>
+      <w:pPr>
+        <w:tabs>
+          <w:tab w:val="num" w:pos="2880"/>
+        </w:tabs>
+        <w:ind w:left="2880" w:hanging="360"/>
+      </w:pPr>
+      <w:rPr>
+        <w:rFonts w:ascii="Wingdings" w:hAnsi="Wingdings" w:hint="default"/>
+        <w:sz w:val="20"/>
+      </w:rPr>
+    </w:lvl>
+    <w:lvl w:ilvl="4" w:tentative="1">
+      <w:start w:val="1"/>
+      <w:numFmt w:val="bullet"/>
+      <w:lvlText w:val=""/>
+      <w:lvlJc w:val="left"/>
+      <w:pPr>
+        <w:tabs>
+          <w:tab w:val="num" w:pos="3600"/>
+        </w:tabs>
+        <w:ind w:left="3600" w:hanging="360"/>
+      </w:pPr>
+      <w:rPr>
+        <w:rFonts w:ascii="Wingdings" w:hAnsi="Wingdings" w:hint="default"/>
+        <w:sz w:val="20"/>
+      </w:rPr>
+    </w:lvl>
+    <w:lvl w:ilvl="5" w:tentative="1">
+      <w:start w:val="1"/>
+      <w:numFmt w:val="bullet"/>
+      <w:lvlText w:val=""/>
+      <w:lvlJc w:val="left"/>
+      <w:pPr>
+        <w:tabs>
+          <w:tab w:val="num" w:pos="4320"/>
+        </w:tabs>
+        <w:ind w:left="4320" w:hanging="360"/>
+      </w:pPr>
+      <w:rPr>
+        <w:rFonts w:ascii="Wingdings" w:hAnsi="Wingdings" w:hint="default"/>
+        <w:sz w:val="20"/>
+      </w:rPr>
+    </w:lvl>
+    <w:lvl w:ilvl="6" w:tentative="1">
+      <w:start w:val="1"/>
+      <w:numFmt w:val="bullet"/>
+      <w:lvlText w:val=""/>
+      <w:lvlJc w:val="left"/>
+      <w:pPr>
+        <w:tabs>
+          <w:tab w:val="num" w:pos="5040"/>
+        </w:tabs>
+        <w:ind w:left="5040" w:hanging="360"/>
+      </w:pPr>
+      <w:rPr>
+        <w:rFonts w:ascii="Wingdings" w:hAnsi="Wingdings" w:hint="default"/>
+        <w:sz w:val="20"/>
+      </w:rPr>
+    </w:lvl>
+    <w:lvl w:ilvl="7" w:tentative="1">
+      <w:start w:val="1"/>
+      <w:numFmt w:val="bullet"/>
+      <w:lvlText w:val=""/>
+      <w:lvlJc w:val="left"/>
+      <w:pPr>
+        <w:tabs>
+          <w:tab w:val="num" w:pos="5760"/>
+        </w:tabs>
+        <w:ind w:left="5760" w:hanging="360"/>
+      </w:pPr>
+      <w:rPr>
+        <w:rFonts w:ascii="Wingdings" w:hAnsi="Wingdings" w:hint="default"/>
+        <w:sz w:val="20"/>
+      </w:rPr>
+    </w:lvl>
+    <w:lvl w:ilvl="8" w:tentative="1">
+      <w:start w:val="1"/>
+      <w:numFmt w:val="bullet"/>
+      <w:lvlText w:val=""/>
+      <w:lvlJc w:val="left"/>
+      <w:pPr>
+        <w:tabs>
+          <w:tab w:val="num" w:pos="6480"/>
+        </w:tabs>
+        <w:ind w:left="6480" w:hanging="360"/>
+      </w:pPr>
+      <w:rPr>
+        <w:rFonts w:ascii="Wingdings" w:hAnsi="Wingdings" w:hint="default"/>
+        <w:sz w:val="20"/>
+      </w:rPr>
+    </w:lvl>
+  </w:abstractNum>
+  <w:abstractNum w:abstractNumId="4" w15:restartNumberingAfterBreak="0">
     <w:nsid w:val="15C67FE6"/>
     <w:multiLevelType w:val="hybridMultilevel"/>
     <w:tmpl w:val="DAEC3838"/>
@@ -4104,7 +5385,305 @@
       </w:pPr>
     </w:lvl>
   </w:abstractNum>
-  <w:abstractNum w:abstractNumId="2" w15:restartNumberingAfterBreak="0">
+  <w:abstractNum w:abstractNumId="5" w15:restartNumberingAfterBreak="0">
+    <w:nsid w:val="192561C9"/>
+    <w:multiLevelType w:val="multilevel"/>
+    <w:tmpl w:val="6B96EE3C"/>
+    <w:lvl w:ilvl="0">
+      <w:start w:val="1"/>
+      <w:numFmt w:val="bullet"/>
+      <w:lvlText w:val=""/>
+      <w:lvlJc w:val="left"/>
+      <w:pPr>
+        <w:tabs>
+          <w:tab w:val="num" w:pos="720"/>
+        </w:tabs>
+        <w:ind w:left="720" w:hanging="360"/>
+      </w:pPr>
+      <w:rPr>
+        <w:rFonts w:ascii="Symbol" w:hAnsi="Symbol" w:hint="default"/>
+        <w:sz w:val="20"/>
+      </w:rPr>
+    </w:lvl>
+    <w:lvl w:ilvl="1" w:tentative="1">
+      <w:start w:val="1"/>
+      <w:numFmt w:val="bullet"/>
+      <w:lvlText w:val="o"/>
+      <w:lvlJc w:val="left"/>
+      <w:pPr>
+        <w:tabs>
+          <w:tab w:val="num" w:pos="1440"/>
+        </w:tabs>
+        <w:ind w:left="1440" w:hanging="360"/>
+      </w:pPr>
+      <w:rPr>
+        <w:rFonts w:ascii="Courier New" w:hAnsi="Courier New" w:hint="default"/>
+        <w:sz w:val="20"/>
+      </w:rPr>
+    </w:lvl>
+    <w:lvl w:ilvl="2" w:tentative="1">
+      <w:start w:val="1"/>
+      <w:numFmt w:val="bullet"/>
+      <w:lvlText w:val=""/>
+      <w:lvlJc w:val="left"/>
+      <w:pPr>
+        <w:tabs>
+          <w:tab w:val="num" w:pos="2160"/>
+        </w:tabs>
+        <w:ind w:left="2160" w:hanging="360"/>
+      </w:pPr>
+      <w:rPr>
+        <w:rFonts w:ascii="Wingdings" w:hAnsi="Wingdings" w:hint="default"/>
+        <w:sz w:val="20"/>
+      </w:rPr>
+    </w:lvl>
+    <w:lvl w:ilvl="3" w:tentative="1">
+      <w:start w:val="1"/>
+      <w:numFmt w:val="bullet"/>
+      <w:lvlText w:val=""/>
+      <w:lvlJc w:val="left"/>
+      <w:pPr>
+        <w:tabs>
+          <w:tab w:val="num" w:pos="2880"/>
+        </w:tabs>
+        <w:ind w:left="2880" w:hanging="360"/>
+      </w:pPr>
+      <w:rPr>
+        <w:rFonts w:ascii="Wingdings" w:hAnsi="Wingdings" w:hint="default"/>
+        <w:sz w:val="20"/>
+      </w:rPr>
+    </w:lvl>
+    <w:lvl w:ilvl="4" w:tentative="1">
+      <w:start w:val="1"/>
+      <w:numFmt w:val="bullet"/>
+      <w:lvlText w:val=""/>
+      <w:lvlJc w:val="left"/>
+      <w:pPr>
+        <w:tabs>
+          <w:tab w:val="num" w:pos="3600"/>
+        </w:tabs>
+        <w:ind w:left="3600" w:hanging="360"/>
+      </w:pPr>
+      <w:rPr>
+        <w:rFonts w:ascii="Wingdings" w:hAnsi="Wingdings" w:hint="default"/>
+        <w:sz w:val="20"/>
+      </w:rPr>
+    </w:lvl>
+    <w:lvl w:ilvl="5" w:tentative="1">
+      <w:start w:val="1"/>
+      <w:numFmt w:val="bullet"/>
+      <w:lvlText w:val=""/>
+      <w:lvlJc w:val="left"/>
+      <w:pPr>
+        <w:tabs>
+          <w:tab w:val="num" w:pos="4320"/>
+        </w:tabs>
+        <w:ind w:left="4320" w:hanging="360"/>
+      </w:pPr>
+      <w:rPr>
+        <w:rFonts w:ascii="Wingdings" w:hAnsi="Wingdings" w:hint="default"/>
+        <w:sz w:val="20"/>
+      </w:rPr>
+    </w:lvl>
+    <w:lvl w:ilvl="6" w:tentative="1">
+      <w:start w:val="1"/>
+      <w:numFmt w:val="bullet"/>
+      <w:lvlText w:val=""/>
+      <w:lvlJc w:val="left"/>
+      <w:pPr>
+        <w:tabs>
+          <w:tab w:val="num" w:pos="5040"/>
+        </w:tabs>
+        <w:ind w:left="5040" w:hanging="360"/>
+      </w:pPr>
+      <w:rPr>
+        <w:rFonts w:ascii="Wingdings" w:hAnsi="Wingdings" w:hint="default"/>
+        <w:sz w:val="20"/>
+      </w:rPr>
+    </w:lvl>
+    <w:lvl w:ilvl="7" w:tentative="1">
+      <w:start w:val="1"/>
+      <w:numFmt w:val="bullet"/>
+      <w:lvlText w:val=""/>
+      <w:lvlJc w:val="left"/>
+      <w:pPr>
+        <w:tabs>
+          <w:tab w:val="num" w:pos="5760"/>
+        </w:tabs>
+        <w:ind w:left="5760" w:hanging="360"/>
+      </w:pPr>
+      <w:rPr>
+        <w:rFonts w:ascii="Wingdings" w:hAnsi="Wingdings" w:hint="default"/>
+        <w:sz w:val="20"/>
+      </w:rPr>
+    </w:lvl>
+    <w:lvl w:ilvl="8" w:tentative="1">
+      <w:start w:val="1"/>
+      <w:numFmt w:val="bullet"/>
+      <w:lvlText w:val=""/>
+      <w:lvlJc w:val="left"/>
+      <w:pPr>
+        <w:tabs>
+          <w:tab w:val="num" w:pos="6480"/>
+        </w:tabs>
+        <w:ind w:left="6480" w:hanging="360"/>
+      </w:pPr>
+      <w:rPr>
+        <w:rFonts w:ascii="Wingdings" w:hAnsi="Wingdings" w:hint="default"/>
+        <w:sz w:val="20"/>
+      </w:rPr>
+    </w:lvl>
+  </w:abstractNum>
+  <w:abstractNum w:abstractNumId="6" w15:restartNumberingAfterBreak="0">
+    <w:nsid w:val="1ACC397B"/>
+    <w:multiLevelType w:val="multilevel"/>
+    <w:tmpl w:val="A3326884"/>
+    <w:lvl w:ilvl="0">
+      <w:start w:val="1"/>
+      <w:numFmt w:val="bullet"/>
+      <w:lvlText w:val=""/>
+      <w:lvlJc w:val="left"/>
+      <w:pPr>
+        <w:tabs>
+          <w:tab w:val="num" w:pos="720"/>
+        </w:tabs>
+        <w:ind w:left="720" w:hanging="360"/>
+      </w:pPr>
+      <w:rPr>
+        <w:rFonts w:ascii="Symbol" w:hAnsi="Symbol" w:hint="default"/>
+        <w:sz w:val="20"/>
+      </w:rPr>
+    </w:lvl>
+    <w:lvl w:ilvl="1" w:tentative="1">
+      <w:start w:val="1"/>
+      <w:numFmt w:val="bullet"/>
+      <w:lvlText w:val="o"/>
+      <w:lvlJc w:val="left"/>
+      <w:pPr>
+        <w:tabs>
+          <w:tab w:val="num" w:pos="1440"/>
+        </w:tabs>
+        <w:ind w:left="1440" w:hanging="360"/>
+      </w:pPr>
+      <w:rPr>
+        <w:rFonts w:ascii="Courier New" w:hAnsi="Courier New" w:hint="default"/>
+        <w:sz w:val="20"/>
+      </w:rPr>
+    </w:lvl>
+    <w:lvl w:ilvl="2" w:tentative="1">
+      <w:start w:val="1"/>
+      <w:numFmt w:val="bullet"/>
+      <w:lvlText w:val=""/>
+      <w:lvlJc w:val="left"/>
+      <w:pPr>
+        <w:tabs>
+          <w:tab w:val="num" w:pos="2160"/>
+        </w:tabs>
+        <w:ind w:left="2160" w:hanging="360"/>
+      </w:pPr>
+      <w:rPr>
+        <w:rFonts w:ascii="Wingdings" w:hAnsi="Wingdings" w:hint="default"/>
+        <w:sz w:val="20"/>
+      </w:rPr>
+    </w:lvl>
+    <w:lvl w:ilvl="3" w:tentative="1">
+      <w:start w:val="1"/>
+      <w:numFmt w:val="bullet"/>
+      <w:lvlText w:val=""/>
+      <w:lvlJc w:val="left"/>
+      <w:pPr>
+        <w:tabs>
+          <w:tab w:val="num" w:pos="2880"/>
+        </w:tabs>
+        <w:ind w:left="2880" w:hanging="360"/>
+      </w:pPr>
+      <w:rPr>
+        <w:rFonts w:ascii="Wingdings" w:hAnsi="Wingdings" w:hint="default"/>
+        <w:sz w:val="20"/>
+      </w:rPr>
+    </w:lvl>
+    <w:lvl w:ilvl="4" w:tentative="1">
+      <w:start w:val="1"/>
+      <w:numFmt w:val="bullet"/>
+      <w:lvlText w:val=""/>
+      <w:lvlJc w:val="left"/>
+      <w:pPr>
+        <w:tabs>
+          <w:tab w:val="num" w:pos="3600"/>
+        </w:tabs>
+        <w:ind w:left="3600" w:hanging="360"/>
+      </w:pPr>
+      <w:rPr>
+        <w:rFonts w:ascii="Wingdings" w:hAnsi="Wingdings" w:hint="default"/>
+        <w:sz w:val="20"/>
+      </w:rPr>
+    </w:lvl>
+    <w:lvl w:ilvl="5" w:tentative="1">
+      <w:start w:val="1"/>
+      <w:numFmt w:val="bullet"/>
+      <w:lvlText w:val=""/>
+      <w:lvlJc w:val="left"/>
+      <w:pPr>
+        <w:tabs>
+          <w:tab w:val="num" w:pos="4320"/>
+        </w:tabs>
+        <w:ind w:left="4320" w:hanging="360"/>
+      </w:pPr>
+      <w:rPr>
+        <w:rFonts w:ascii="Wingdings" w:hAnsi="Wingdings" w:hint="default"/>
+        <w:sz w:val="20"/>
+      </w:rPr>
+    </w:lvl>
+    <w:lvl w:ilvl="6" w:tentative="1">
+      <w:start w:val="1"/>
+      <w:numFmt w:val="bullet"/>
+      <w:lvlText w:val=""/>
+      <w:lvlJc w:val="left"/>
+      <w:pPr>
+        <w:tabs>
+          <w:tab w:val="num" w:pos="5040"/>
+        </w:tabs>
+        <w:ind w:left="5040" w:hanging="360"/>
+      </w:pPr>
+      <w:rPr>
+        <w:rFonts w:ascii="Wingdings" w:hAnsi="Wingdings" w:hint="default"/>
+        <w:sz w:val="20"/>
+      </w:rPr>
+    </w:lvl>
+    <w:lvl w:ilvl="7" w:tentative="1">
+      <w:start w:val="1"/>
+      <w:numFmt w:val="bullet"/>
+      <w:lvlText w:val=""/>
+      <w:lvlJc w:val="left"/>
+      <w:pPr>
+        <w:tabs>
+          <w:tab w:val="num" w:pos="5760"/>
+        </w:tabs>
+        <w:ind w:left="5760" w:hanging="360"/>
+      </w:pPr>
+      <w:rPr>
+        <w:rFonts w:ascii="Wingdings" w:hAnsi="Wingdings" w:hint="default"/>
+        <w:sz w:val="20"/>
+      </w:rPr>
+    </w:lvl>
+    <w:lvl w:ilvl="8" w:tentative="1">
+      <w:start w:val="1"/>
+      <w:numFmt w:val="bullet"/>
+      <w:lvlText w:val=""/>
+      <w:lvlJc w:val="left"/>
+      <w:pPr>
+        <w:tabs>
+          <w:tab w:val="num" w:pos="6480"/>
+        </w:tabs>
+        <w:ind w:left="6480" w:hanging="360"/>
+      </w:pPr>
+      <w:rPr>
+        <w:rFonts w:ascii="Wingdings" w:hAnsi="Wingdings" w:hint="default"/>
+        <w:sz w:val="20"/>
+      </w:rPr>
+    </w:lvl>
+  </w:abstractNum>
+  <w:abstractNum w:abstractNumId="7" w15:restartNumberingAfterBreak="0">
     <w:nsid w:val="1B9B42F9"/>
     <w:multiLevelType w:val="multilevel"/>
     <w:tmpl w:val="30047670"/>
@@ -4253,10 +5832,10 @@
       </w:rPr>
     </w:lvl>
   </w:abstractNum>
-  <w:abstractNum w:abstractNumId="3" w15:restartNumberingAfterBreak="0">
+  <w:abstractNum w:abstractNumId="8" w15:restartNumberingAfterBreak="0">
     <w:nsid w:val="1D7A1816"/>
     <w:multiLevelType w:val="multilevel"/>
-    <w:tmpl w:val="8CEEFDD0"/>
+    <w:tmpl w:val="660EBD38"/>
     <w:lvl w:ilvl="0">
       <w:start w:val="1"/>
       <w:numFmt w:val="decimal"/>
@@ -4285,17 +5864,17 @@
         <w:sz w:val="20"/>
       </w:rPr>
     </w:lvl>
-    <w:lvl w:ilvl="2" w:tentative="1">
+    <w:lvl w:ilvl="2">
       <w:start w:val="1"/>
       <w:numFmt w:val="decimal"/>
-      <w:lvlText w:val="%3."/>
-      <w:lvlJc w:val="left"/>
-      <w:pPr>
-        <w:tabs>
-          <w:tab w:val="num" w:pos="2160"/>
-        </w:tabs>
+      <w:lvlText w:val="%3-"/>
+      <w:lvlJc w:val="left"/>
+      <w:pPr>
         <w:ind w:left="2160" w:hanging="360"/>
       </w:pPr>
+      <w:rPr>
+        <w:rFonts w:hint="default"/>
+      </w:rPr>
     </w:lvl>
     <w:lvl w:ilvl="3" w:tentative="1">
       <w:start w:val="1"/>
@@ -4370,7 +5949,7 @@
       </w:pPr>
     </w:lvl>
   </w:abstractNum>
-  <w:abstractNum w:abstractNumId="4" w15:restartNumberingAfterBreak="0">
+  <w:abstractNum w:abstractNumId="9" w15:restartNumberingAfterBreak="0">
     <w:nsid w:val="1DE45B97"/>
     <w:multiLevelType w:val="multilevel"/>
     <w:tmpl w:val="1266596E"/>
@@ -4487,7 +6066,7 @@
       </w:pPr>
     </w:lvl>
   </w:abstractNum>
-  <w:abstractNum w:abstractNumId="5" w15:restartNumberingAfterBreak="0">
+  <w:abstractNum w:abstractNumId="10" w15:restartNumberingAfterBreak="0">
     <w:nsid w:val="2172438E"/>
     <w:multiLevelType w:val="multilevel"/>
     <w:tmpl w:val="C6EE3FE6"/>
@@ -4604,7 +6183,7 @@
       </w:pPr>
     </w:lvl>
   </w:abstractNum>
-  <w:abstractNum w:abstractNumId="6" w15:restartNumberingAfterBreak="0">
+  <w:abstractNum w:abstractNumId="11" w15:restartNumberingAfterBreak="0">
     <w:nsid w:val="23121747"/>
     <w:multiLevelType w:val="hybridMultilevel"/>
     <w:tmpl w:val="714A7C5A"/>
@@ -4693,10 +6272,10 @@
       </w:pPr>
     </w:lvl>
   </w:abstractNum>
-  <w:abstractNum w:abstractNumId="7" w15:restartNumberingAfterBreak="0">
+  <w:abstractNum w:abstractNumId="12" w15:restartNumberingAfterBreak="0">
     <w:nsid w:val="279B2BA4"/>
     <w:multiLevelType w:val="multilevel"/>
-    <w:tmpl w:val="FE98A14C"/>
+    <w:tmpl w:val="0178BF02"/>
     <w:lvl w:ilvl="0">
       <w:start w:val="1"/>
       <w:numFmt w:val="bullet"/>
@@ -4729,6 +6308,151 @@
         <w:sz w:val="20"/>
       </w:rPr>
     </w:lvl>
+    <w:lvl w:ilvl="2">
+      <w:start w:val="1"/>
+      <w:numFmt w:val="decimal"/>
+      <w:lvlText w:val="%3."/>
+      <w:lvlJc w:val="left"/>
+      <w:pPr>
+        <w:ind w:left="2160" w:hanging="360"/>
+      </w:pPr>
+      <w:rPr>
+        <w:rFonts w:hint="default"/>
+      </w:rPr>
+    </w:lvl>
+    <w:lvl w:ilvl="3" w:tentative="1">
+      <w:start w:val="1"/>
+      <w:numFmt w:val="bullet"/>
+      <w:lvlText w:val=""/>
+      <w:lvlJc w:val="left"/>
+      <w:pPr>
+        <w:tabs>
+          <w:tab w:val="num" w:pos="2880"/>
+        </w:tabs>
+        <w:ind w:left="2880" w:hanging="360"/>
+      </w:pPr>
+      <w:rPr>
+        <w:rFonts w:ascii="Wingdings" w:hAnsi="Wingdings" w:hint="default"/>
+        <w:sz w:val="20"/>
+      </w:rPr>
+    </w:lvl>
+    <w:lvl w:ilvl="4" w:tentative="1">
+      <w:start w:val="1"/>
+      <w:numFmt w:val="bullet"/>
+      <w:lvlText w:val=""/>
+      <w:lvlJc w:val="left"/>
+      <w:pPr>
+        <w:tabs>
+          <w:tab w:val="num" w:pos="3600"/>
+        </w:tabs>
+        <w:ind w:left="3600" w:hanging="360"/>
+      </w:pPr>
+      <w:rPr>
+        <w:rFonts w:ascii="Wingdings" w:hAnsi="Wingdings" w:hint="default"/>
+        <w:sz w:val="20"/>
+      </w:rPr>
+    </w:lvl>
+    <w:lvl w:ilvl="5" w:tentative="1">
+      <w:start w:val="1"/>
+      <w:numFmt w:val="bullet"/>
+      <w:lvlText w:val=""/>
+      <w:lvlJc w:val="left"/>
+      <w:pPr>
+        <w:tabs>
+          <w:tab w:val="num" w:pos="4320"/>
+        </w:tabs>
+        <w:ind w:left="4320" w:hanging="360"/>
+      </w:pPr>
+      <w:rPr>
+        <w:rFonts w:ascii="Wingdings" w:hAnsi="Wingdings" w:hint="default"/>
+        <w:sz w:val="20"/>
+      </w:rPr>
+    </w:lvl>
+    <w:lvl w:ilvl="6" w:tentative="1">
+      <w:start w:val="1"/>
+      <w:numFmt w:val="bullet"/>
+      <w:lvlText w:val=""/>
+      <w:lvlJc w:val="left"/>
+      <w:pPr>
+        <w:tabs>
+          <w:tab w:val="num" w:pos="5040"/>
+        </w:tabs>
+        <w:ind w:left="5040" w:hanging="360"/>
+      </w:pPr>
+      <w:rPr>
+        <w:rFonts w:ascii="Wingdings" w:hAnsi="Wingdings" w:hint="default"/>
+        <w:sz w:val="20"/>
+      </w:rPr>
+    </w:lvl>
+    <w:lvl w:ilvl="7" w:tentative="1">
+      <w:start w:val="1"/>
+      <w:numFmt w:val="bullet"/>
+      <w:lvlText w:val=""/>
+      <w:lvlJc w:val="left"/>
+      <w:pPr>
+        <w:tabs>
+          <w:tab w:val="num" w:pos="5760"/>
+        </w:tabs>
+        <w:ind w:left="5760" w:hanging="360"/>
+      </w:pPr>
+      <w:rPr>
+        <w:rFonts w:ascii="Wingdings" w:hAnsi="Wingdings" w:hint="default"/>
+        <w:sz w:val="20"/>
+      </w:rPr>
+    </w:lvl>
+    <w:lvl w:ilvl="8" w:tentative="1">
+      <w:start w:val="1"/>
+      <w:numFmt w:val="bullet"/>
+      <w:lvlText w:val=""/>
+      <w:lvlJc w:val="left"/>
+      <w:pPr>
+        <w:tabs>
+          <w:tab w:val="num" w:pos="6480"/>
+        </w:tabs>
+        <w:ind w:left="6480" w:hanging="360"/>
+      </w:pPr>
+      <w:rPr>
+        <w:rFonts w:ascii="Wingdings" w:hAnsi="Wingdings" w:hint="default"/>
+        <w:sz w:val="20"/>
+      </w:rPr>
+    </w:lvl>
+  </w:abstractNum>
+  <w:abstractNum w:abstractNumId="13" w15:restartNumberingAfterBreak="0">
+    <w:nsid w:val="29002395"/>
+    <w:multiLevelType w:val="multilevel"/>
+    <w:tmpl w:val="935CA8AA"/>
+    <w:lvl w:ilvl="0">
+      <w:start w:val="1"/>
+      <w:numFmt w:val="bullet"/>
+      <w:lvlText w:val=""/>
+      <w:lvlJc w:val="left"/>
+      <w:pPr>
+        <w:tabs>
+          <w:tab w:val="num" w:pos="720"/>
+        </w:tabs>
+        <w:ind w:left="720" w:hanging="360"/>
+      </w:pPr>
+      <w:rPr>
+        <w:rFonts w:ascii="Symbol" w:hAnsi="Symbol" w:hint="default"/>
+        <w:sz w:val="20"/>
+      </w:rPr>
+    </w:lvl>
+    <w:lvl w:ilvl="1" w:tentative="1">
+      <w:start w:val="1"/>
+      <w:numFmt w:val="bullet"/>
+      <w:lvlText w:val="o"/>
+      <w:lvlJc w:val="left"/>
+      <w:pPr>
+        <w:tabs>
+          <w:tab w:val="num" w:pos="1440"/>
+        </w:tabs>
+        <w:ind w:left="1440" w:hanging="360"/>
+      </w:pPr>
+      <w:rPr>
+        <w:rFonts w:ascii="Courier New" w:hAnsi="Courier New" w:hint="default"/>
+        <w:sz w:val="20"/>
+      </w:rPr>
+    </w:lvl>
     <w:lvl w:ilvl="2" w:tentative="1">
       <w:start w:val="1"/>
       <w:numFmt w:val="bullet"/>
@@ -4842,7 +6566,7 @@
       </w:rPr>
     </w:lvl>
   </w:abstractNum>
-  <w:abstractNum w:abstractNumId="8" w15:restartNumberingAfterBreak="0">
+  <w:abstractNum w:abstractNumId="14" w15:restartNumberingAfterBreak="0">
     <w:nsid w:val="2D816D0E"/>
     <w:multiLevelType w:val="multilevel"/>
     <w:tmpl w:val="1AE8AA8E"/>
@@ -4963,7 +6687,156 @@
       </w:pPr>
     </w:lvl>
   </w:abstractNum>
-  <w:abstractNum w:abstractNumId="9" w15:restartNumberingAfterBreak="0">
+  <w:abstractNum w:abstractNumId="15" w15:restartNumberingAfterBreak="0">
+    <w:nsid w:val="33463B4F"/>
+    <w:multiLevelType w:val="multilevel"/>
+    <w:tmpl w:val="EA2889AE"/>
+    <w:lvl w:ilvl="0">
+      <w:start w:val="1"/>
+      <w:numFmt w:val="bullet"/>
+      <w:lvlText w:val=""/>
+      <w:lvlJc w:val="left"/>
+      <w:pPr>
+        <w:tabs>
+          <w:tab w:val="num" w:pos="720"/>
+        </w:tabs>
+        <w:ind w:left="720" w:hanging="360"/>
+      </w:pPr>
+      <w:rPr>
+        <w:rFonts w:ascii="Symbol" w:hAnsi="Symbol" w:hint="default"/>
+        <w:sz w:val="20"/>
+      </w:rPr>
+    </w:lvl>
+    <w:lvl w:ilvl="1">
+      <w:start w:val="1"/>
+      <w:numFmt w:val="bullet"/>
+      <w:lvlText w:val="o"/>
+      <w:lvlJc w:val="left"/>
+      <w:pPr>
+        <w:tabs>
+          <w:tab w:val="num" w:pos="1440"/>
+        </w:tabs>
+        <w:ind w:left="1440" w:hanging="360"/>
+      </w:pPr>
+      <w:rPr>
+        <w:rFonts w:ascii="Courier New" w:hAnsi="Courier New" w:hint="default"/>
+        <w:sz w:val="20"/>
+      </w:rPr>
+    </w:lvl>
+    <w:lvl w:ilvl="2" w:tentative="1">
+      <w:start w:val="1"/>
+      <w:numFmt w:val="bullet"/>
+      <w:lvlText w:val=""/>
+      <w:lvlJc w:val="left"/>
+      <w:pPr>
+        <w:tabs>
+          <w:tab w:val="num" w:pos="2160"/>
+        </w:tabs>
+        <w:ind w:left="2160" w:hanging="360"/>
+      </w:pPr>
+      <w:rPr>
+        <w:rFonts w:ascii="Wingdings" w:hAnsi="Wingdings" w:hint="default"/>
+        <w:sz w:val="20"/>
+      </w:rPr>
+    </w:lvl>
+    <w:lvl w:ilvl="3" w:tentative="1">
+      <w:start w:val="1"/>
+      <w:numFmt w:val="bullet"/>
+      <w:lvlText w:val=""/>
+      <w:lvlJc w:val="left"/>
+      <w:pPr>
+        <w:tabs>
+          <w:tab w:val="num" w:pos="2880"/>
+        </w:tabs>
+        <w:ind w:left="2880" w:hanging="360"/>
+      </w:pPr>
+      <w:rPr>
+        <w:rFonts w:ascii="Wingdings" w:hAnsi="Wingdings" w:hint="default"/>
+        <w:sz w:val="20"/>
+      </w:rPr>
+    </w:lvl>
+    <w:lvl w:ilvl="4" w:tentative="1">
+      <w:start w:val="1"/>
+      <w:numFmt w:val="bullet"/>
+      <w:lvlText w:val=""/>
+      <w:lvlJc w:val="left"/>
+      <w:pPr>
+        <w:tabs>
+          <w:tab w:val="num" w:pos="3600"/>
+        </w:tabs>
+        <w:ind w:left="3600" w:hanging="360"/>
+      </w:pPr>
+      <w:rPr>
+        <w:rFonts w:ascii="Wingdings" w:hAnsi="Wingdings" w:hint="default"/>
+        <w:sz w:val="20"/>
+      </w:rPr>
+    </w:lvl>
+    <w:lvl w:ilvl="5" w:tentative="1">
+      <w:start w:val="1"/>
+      <w:numFmt w:val="bullet"/>
+      <w:lvlText w:val=""/>
+      <w:lvlJc w:val="left"/>
+      <w:pPr>
+        <w:tabs>
+          <w:tab w:val="num" w:pos="4320"/>
+        </w:tabs>
+        <w:ind w:left="4320" w:hanging="360"/>
+      </w:pPr>
+      <w:rPr>
+        <w:rFonts w:ascii="Wingdings" w:hAnsi="Wingdings" w:hint="default"/>
+        <w:sz w:val="20"/>
+      </w:rPr>
+    </w:lvl>
+    <w:lvl w:ilvl="6" w:tentative="1">
+      <w:start w:val="1"/>
+      <w:numFmt w:val="bullet"/>
+      <w:lvlText w:val=""/>
+      <w:lvlJc w:val="left"/>
+      <w:pPr>
+        <w:tabs>
+          <w:tab w:val="num" w:pos="5040"/>
+        </w:tabs>
+        <w:ind w:left="5040" w:hanging="360"/>
+      </w:pPr>
+      <w:rPr>
+        <w:rFonts w:ascii="Wingdings" w:hAnsi="Wingdings" w:hint="default"/>
+        <w:sz w:val="20"/>
+      </w:rPr>
+    </w:lvl>
+    <w:lvl w:ilvl="7" w:tentative="1">
+      <w:start w:val="1"/>
+      <w:numFmt w:val="bullet"/>
+      <w:lvlText w:val=""/>
+      <w:lvlJc w:val="left"/>
+      <w:pPr>
+        <w:tabs>
+          <w:tab w:val="num" w:pos="5760"/>
+        </w:tabs>
+        <w:ind w:left="5760" w:hanging="360"/>
+      </w:pPr>
+      <w:rPr>
+        <w:rFonts w:ascii="Wingdings" w:hAnsi="Wingdings" w:hint="default"/>
+        <w:sz w:val="20"/>
+      </w:rPr>
+    </w:lvl>
+    <w:lvl w:ilvl="8" w:tentative="1">
+      <w:start w:val="1"/>
+      <w:numFmt w:val="bullet"/>
+      <w:lvlText w:val=""/>
+      <w:lvlJc w:val="left"/>
+      <w:pPr>
+        <w:tabs>
+          <w:tab w:val="num" w:pos="6480"/>
+        </w:tabs>
+        <w:ind w:left="6480" w:hanging="360"/>
+      </w:pPr>
+      <w:rPr>
+        <w:rFonts w:ascii="Wingdings" w:hAnsi="Wingdings" w:hint="default"/>
+        <w:sz w:val="20"/>
+      </w:rPr>
+    </w:lvl>
+  </w:abstractNum>
+  <w:abstractNum w:abstractNumId="16" w15:restartNumberingAfterBreak="0">
     <w:nsid w:val="38BF4652"/>
     <w:multiLevelType w:val="hybridMultilevel"/>
     <w:tmpl w:val="ADD8D748"/>
@@ -5052,7 +6925,7 @@
       </w:pPr>
     </w:lvl>
   </w:abstractNum>
-  <w:abstractNum w:abstractNumId="10" w15:restartNumberingAfterBreak="0">
+  <w:abstractNum w:abstractNumId="17" w15:restartNumberingAfterBreak="0">
     <w:nsid w:val="3FF43078"/>
     <w:multiLevelType w:val="multilevel"/>
     <w:tmpl w:val="4DA2AE40"/>
@@ -5169,7 +7042,156 @@
       </w:pPr>
     </w:lvl>
   </w:abstractNum>
-  <w:abstractNum w:abstractNumId="11" w15:restartNumberingAfterBreak="0">
+  <w:abstractNum w:abstractNumId="18" w15:restartNumberingAfterBreak="0">
+    <w:nsid w:val="41C556F1"/>
+    <w:multiLevelType w:val="multilevel"/>
+    <w:tmpl w:val="2F58CF2A"/>
+    <w:lvl w:ilvl="0">
+      <w:start w:val="1"/>
+      <w:numFmt w:val="bullet"/>
+      <w:lvlText w:val=""/>
+      <w:lvlJc w:val="left"/>
+      <w:pPr>
+        <w:tabs>
+          <w:tab w:val="num" w:pos="720"/>
+        </w:tabs>
+        <w:ind w:left="720" w:hanging="360"/>
+      </w:pPr>
+      <w:rPr>
+        <w:rFonts w:ascii="Symbol" w:hAnsi="Symbol" w:hint="default"/>
+        <w:sz w:val="20"/>
+      </w:rPr>
+    </w:lvl>
+    <w:lvl w:ilvl="1" w:tentative="1">
+      <w:start w:val="1"/>
+      <w:numFmt w:val="bullet"/>
+      <w:lvlText w:val="o"/>
+      <w:lvlJc w:val="left"/>
+      <w:pPr>
+        <w:tabs>
+          <w:tab w:val="num" w:pos="1440"/>
+        </w:tabs>
+        <w:ind w:left="1440" w:hanging="360"/>
+      </w:pPr>
+      <w:rPr>
+        <w:rFonts w:ascii="Courier New" w:hAnsi="Courier New" w:hint="default"/>
+        <w:sz w:val="20"/>
+      </w:rPr>
+    </w:lvl>
+    <w:lvl w:ilvl="2" w:tentative="1">
+      <w:start w:val="1"/>
+      <w:numFmt w:val="bullet"/>
+      <w:lvlText w:val=""/>
+      <w:lvlJc w:val="left"/>
+      <w:pPr>
+        <w:tabs>
+          <w:tab w:val="num" w:pos="2160"/>
+        </w:tabs>
+        <w:ind w:left="2160" w:hanging="360"/>
+      </w:pPr>
+      <w:rPr>
+        <w:rFonts w:ascii="Wingdings" w:hAnsi="Wingdings" w:hint="default"/>
+        <w:sz w:val="20"/>
+      </w:rPr>
+    </w:lvl>
+    <w:lvl w:ilvl="3" w:tentative="1">
+      <w:start w:val="1"/>
+      <w:numFmt w:val="bullet"/>
+      <w:lvlText w:val=""/>
+      <w:lvlJc w:val="left"/>
+      <w:pPr>
+        <w:tabs>
+          <w:tab w:val="num" w:pos="2880"/>
+        </w:tabs>
+        <w:ind w:left="2880" w:hanging="360"/>
+      </w:pPr>
+      <w:rPr>
+        <w:rFonts w:ascii="Wingdings" w:hAnsi="Wingdings" w:hint="default"/>
+        <w:sz w:val="20"/>
+      </w:rPr>
+    </w:lvl>
+    <w:lvl w:ilvl="4" w:tentative="1">
+      <w:start w:val="1"/>
+      <w:numFmt w:val="bullet"/>
+      <w:lvlText w:val=""/>
+      <w:lvlJc w:val="left"/>
+      <w:pPr>
+        <w:tabs>
+          <w:tab w:val="num" w:pos="3600"/>
+        </w:tabs>
+        <w:ind w:left="3600" w:hanging="360"/>
+      </w:pPr>
+      <w:rPr>
+        <w:rFonts w:ascii="Wingdings" w:hAnsi="Wingdings" w:hint="default"/>
+        <w:sz w:val="20"/>
+      </w:rPr>
+    </w:lvl>
+    <w:lvl w:ilvl="5" w:tentative="1">
+      <w:start w:val="1"/>
+      <w:numFmt w:val="bullet"/>
+      <w:lvlText w:val=""/>
+      <w:lvlJc w:val="left"/>
+      <w:pPr>
+        <w:tabs>
+          <w:tab w:val="num" w:pos="4320"/>
+        </w:tabs>
+        <w:ind w:left="4320" w:hanging="360"/>
+      </w:pPr>
+      <w:rPr>
+        <w:rFonts w:ascii="Wingdings" w:hAnsi="Wingdings" w:hint="default"/>
+        <w:sz w:val="20"/>
+      </w:rPr>
+    </w:lvl>
+    <w:lvl w:ilvl="6" w:tentative="1">
+      <w:start w:val="1"/>
+      <w:numFmt w:val="bullet"/>
+      <w:lvlText w:val=""/>
+      <w:lvlJc w:val="left"/>
+      <w:pPr>
+        <w:tabs>
+          <w:tab w:val="num" w:pos="5040"/>
+        </w:tabs>
+        <w:ind w:left="5040" w:hanging="360"/>
+      </w:pPr>
+      <w:rPr>
+        <w:rFonts w:ascii="Wingdings" w:hAnsi="Wingdings" w:hint="default"/>
+        <w:sz w:val="20"/>
+      </w:rPr>
+    </w:lvl>
+    <w:lvl w:ilvl="7" w:tentative="1">
+      <w:start w:val="1"/>
+      <w:numFmt w:val="bullet"/>
+      <w:lvlText w:val=""/>
+      <w:lvlJc w:val="left"/>
+      <w:pPr>
+        <w:tabs>
+          <w:tab w:val="num" w:pos="5760"/>
+        </w:tabs>
+        <w:ind w:left="5760" w:hanging="360"/>
+      </w:pPr>
+      <w:rPr>
+        <w:rFonts w:ascii="Wingdings" w:hAnsi="Wingdings" w:hint="default"/>
+        <w:sz w:val="20"/>
+      </w:rPr>
+    </w:lvl>
+    <w:lvl w:ilvl="8" w:tentative="1">
+      <w:start w:val="1"/>
+      <w:numFmt w:val="bullet"/>
+      <w:lvlText w:val=""/>
+      <w:lvlJc w:val="left"/>
+      <w:pPr>
+        <w:tabs>
+          <w:tab w:val="num" w:pos="6480"/>
+        </w:tabs>
+        <w:ind w:left="6480" w:hanging="360"/>
+      </w:pPr>
+      <w:rPr>
+        <w:rFonts w:ascii="Wingdings" w:hAnsi="Wingdings" w:hint="default"/>
+        <w:sz w:val="20"/>
+      </w:rPr>
+    </w:lvl>
+  </w:abstractNum>
+  <w:abstractNum w:abstractNumId="19" w15:restartNumberingAfterBreak="0">
     <w:nsid w:val="425D381B"/>
     <w:multiLevelType w:val="multilevel"/>
     <w:tmpl w:val="5F6669DE"/>
@@ -5318,7 +7340,7 @@
       </w:rPr>
     </w:lvl>
   </w:abstractNum>
-  <w:abstractNum w:abstractNumId="12" w15:restartNumberingAfterBreak="0">
+  <w:abstractNum w:abstractNumId="20" w15:restartNumberingAfterBreak="0">
     <w:nsid w:val="45CC6961"/>
     <w:multiLevelType w:val="multilevel"/>
     <w:tmpl w:val="E1F06A0C"/>
@@ -5467,7 +7489,156 @@
       </w:rPr>
     </w:lvl>
   </w:abstractNum>
-  <w:abstractNum w:abstractNumId="13" w15:restartNumberingAfterBreak="0">
+  <w:abstractNum w:abstractNumId="21" w15:restartNumberingAfterBreak="0">
+    <w:nsid w:val="465859C0"/>
+    <w:multiLevelType w:val="multilevel"/>
+    <w:tmpl w:val="A49EDE54"/>
+    <w:lvl w:ilvl="0">
+      <w:start w:val="1"/>
+      <w:numFmt w:val="bullet"/>
+      <w:lvlText w:val=""/>
+      <w:lvlJc w:val="left"/>
+      <w:pPr>
+        <w:tabs>
+          <w:tab w:val="num" w:pos="720"/>
+        </w:tabs>
+        <w:ind w:left="720" w:hanging="360"/>
+      </w:pPr>
+      <w:rPr>
+        <w:rFonts w:ascii="Symbol" w:hAnsi="Symbol" w:hint="default"/>
+        <w:sz w:val="20"/>
+      </w:rPr>
+    </w:lvl>
+    <w:lvl w:ilvl="1">
+      <w:start w:val="1"/>
+      <w:numFmt w:val="bullet"/>
+      <w:lvlText w:val="o"/>
+      <w:lvlJc w:val="left"/>
+      <w:pPr>
+        <w:tabs>
+          <w:tab w:val="num" w:pos="1440"/>
+        </w:tabs>
+        <w:ind w:left="1440" w:hanging="360"/>
+      </w:pPr>
+      <w:rPr>
+        <w:rFonts w:ascii="Courier New" w:hAnsi="Courier New" w:hint="default"/>
+        <w:sz w:val="20"/>
+      </w:rPr>
+    </w:lvl>
+    <w:lvl w:ilvl="2" w:tentative="1">
+      <w:start w:val="1"/>
+      <w:numFmt w:val="bullet"/>
+      <w:lvlText w:val=""/>
+      <w:lvlJc w:val="left"/>
+      <w:pPr>
+        <w:tabs>
+          <w:tab w:val="num" w:pos="2160"/>
+        </w:tabs>
+        <w:ind w:left="2160" w:hanging="360"/>
+      </w:pPr>
+      <w:rPr>
+        <w:rFonts w:ascii="Wingdings" w:hAnsi="Wingdings" w:hint="default"/>
+        <w:sz w:val="20"/>
+      </w:rPr>
+    </w:lvl>
+    <w:lvl w:ilvl="3" w:tentative="1">
+      <w:start w:val="1"/>
+      <w:numFmt w:val="bullet"/>
+      <w:lvlText w:val=""/>
+      <w:lvlJc w:val="left"/>
+      <w:pPr>
+        <w:tabs>
+          <w:tab w:val="num" w:pos="2880"/>
+        </w:tabs>
+        <w:ind w:left="2880" w:hanging="360"/>
+      </w:pPr>
+      <w:rPr>
+        <w:rFonts w:ascii="Wingdings" w:hAnsi="Wingdings" w:hint="default"/>
+        <w:sz w:val="20"/>
+      </w:rPr>
+    </w:lvl>
+    <w:lvl w:ilvl="4" w:tentative="1">
+      <w:start w:val="1"/>
+      <w:numFmt w:val="bullet"/>
+      <w:lvlText w:val=""/>
+      <w:lvlJc w:val="left"/>
+      <w:pPr>
+        <w:tabs>
+          <w:tab w:val="num" w:pos="3600"/>
+        </w:tabs>
+        <w:ind w:left="3600" w:hanging="360"/>
+      </w:pPr>
+      <w:rPr>
+        <w:rFonts w:ascii="Wingdings" w:hAnsi="Wingdings" w:hint="default"/>
+        <w:sz w:val="20"/>
+      </w:rPr>
+    </w:lvl>
+    <w:lvl w:ilvl="5" w:tentative="1">
+      <w:start w:val="1"/>
+      <w:numFmt w:val="bullet"/>
+      <w:lvlText w:val=""/>
+      <w:lvlJc w:val="left"/>
+      <w:pPr>
+        <w:tabs>
+          <w:tab w:val="num" w:pos="4320"/>
+        </w:tabs>
+        <w:ind w:left="4320" w:hanging="360"/>
+      </w:pPr>
+      <w:rPr>
+        <w:rFonts w:ascii="Wingdings" w:hAnsi="Wingdings" w:hint="default"/>
+        <w:sz w:val="20"/>
+      </w:rPr>
+    </w:lvl>
+    <w:lvl w:ilvl="6" w:tentative="1">
+      <w:start w:val="1"/>
+      <w:numFmt w:val="bullet"/>
+      <w:lvlText w:val=""/>
+      <w:lvlJc w:val="left"/>
+      <w:pPr>
+        <w:tabs>
+          <w:tab w:val="num" w:pos="5040"/>
+        </w:tabs>
+        <w:ind w:left="5040" w:hanging="360"/>
+      </w:pPr>
+      <w:rPr>
+        <w:rFonts w:ascii="Wingdings" w:hAnsi="Wingdings" w:hint="default"/>
+        <w:sz w:val="20"/>
+      </w:rPr>
+    </w:lvl>
+    <w:lvl w:ilvl="7" w:tentative="1">
+      <w:start w:val="1"/>
+      <w:numFmt w:val="bullet"/>
+      <w:lvlText w:val=""/>
+      <w:lvlJc w:val="left"/>
+      <w:pPr>
+        <w:tabs>
+          <w:tab w:val="num" w:pos="5760"/>
+        </w:tabs>
+        <w:ind w:left="5760" w:hanging="360"/>
+      </w:pPr>
+      <w:rPr>
+        <w:rFonts w:ascii="Wingdings" w:hAnsi="Wingdings" w:hint="default"/>
+        <w:sz w:val="20"/>
+      </w:rPr>
+    </w:lvl>
+    <w:lvl w:ilvl="8" w:tentative="1">
+      <w:start w:val="1"/>
+      <w:numFmt w:val="bullet"/>
+      <w:lvlText w:val=""/>
+      <w:lvlJc w:val="left"/>
+      <w:pPr>
+        <w:tabs>
+          <w:tab w:val="num" w:pos="6480"/>
+        </w:tabs>
+        <w:ind w:left="6480" w:hanging="360"/>
+      </w:pPr>
+      <w:rPr>
+        <w:rFonts w:ascii="Wingdings" w:hAnsi="Wingdings" w:hint="default"/>
+        <w:sz w:val="20"/>
+      </w:rPr>
+    </w:lvl>
+  </w:abstractNum>
+  <w:abstractNum w:abstractNumId="22" w15:restartNumberingAfterBreak="0">
     <w:nsid w:val="4B3F0083"/>
     <w:multiLevelType w:val="multilevel"/>
     <w:tmpl w:val="7A2C552C"/>
@@ -5616,7 +7787,7 @@
       </w:rPr>
     </w:lvl>
   </w:abstractNum>
-  <w:abstractNum w:abstractNumId="14" w15:restartNumberingAfterBreak="0">
+  <w:abstractNum w:abstractNumId="23" w15:restartNumberingAfterBreak="0">
     <w:nsid w:val="567E6095"/>
     <w:multiLevelType w:val="hybridMultilevel"/>
     <w:tmpl w:val="BB4E5316"/>
@@ -5705,7 +7876,7 @@
       </w:pPr>
     </w:lvl>
   </w:abstractNum>
-  <w:abstractNum w:abstractNumId="15" w15:restartNumberingAfterBreak="0">
+  <w:abstractNum w:abstractNumId="24" w15:restartNumberingAfterBreak="0">
     <w:nsid w:val="59031897"/>
     <w:multiLevelType w:val="multilevel"/>
     <w:tmpl w:val="24264F44"/>
@@ -5854,7 +8025,7 @@
       </w:rPr>
     </w:lvl>
   </w:abstractNum>
-  <w:abstractNum w:abstractNumId="16" w15:restartNumberingAfterBreak="0">
+  <w:abstractNum w:abstractNumId="25" w15:restartNumberingAfterBreak="0">
     <w:nsid w:val="63E755C4"/>
     <w:multiLevelType w:val="hybridMultilevel"/>
     <w:tmpl w:val="382E9FCE"/>
@@ -5943,7 +8114,7 @@
       </w:pPr>
     </w:lvl>
   </w:abstractNum>
-  <w:abstractNum w:abstractNumId="17" w15:restartNumberingAfterBreak="0">
+  <w:abstractNum w:abstractNumId="26" w15:restartNumberingAfterBreak="0">
     <w:nsid w:val="6FC8165B"/>
     <w:multiLevelType w:val="multilevel"/>
     <w:tmpl w:val="889EA5EA"/>
@@ -6060,7 +8231,7 @@
       </w:pPr>
     </w:lvl>
   </w:abstractNum>
-  <w:abstractNum w:abstractNumId="18" w15:restartNumberingAfterBreak="0">
+  <w:abstractNum w:abstractNumId="27" w15:restartNumberingAfterBreak="0">
     <w:nsid w:val="730731E5"/>
     <w:multiLevelType w:val="multilevel"/>
     <w:tmpl w:val="A42E010A"/>
@@ -6173,7 +8344,7 @@
       </w:pPr>
     </w:lvl>
   </w:abstractNum>
-  <w:abstractNum w:abstractNumId="19" w15:restartNumberingAfterBreak="0">
+  <w:abstractNum w:abstractNumId="28" w15:restartNumberingAfterBreak="0">
     <w:nsid w:val="78727260"/>
     <w:multiLevelType w:val="hybridMultilevel"/>
     <w:tmpl w:val="5F7ED880"/>
@@ -6287,64 +8458,91 @@
     </w:lvl>
   </w:abstractNum>
   <w:num w:numId="1" w16cid:durableId="1724677867">
+    <w:abstractNumId w:val="20"/>
+  </w:num>
+  <w:num w:numId="2" w16cid:durableId="564223134">
+    <w:abstractNumId w:val="7"/>
+  </w:num>
+  <w:num w:numId="3" w16cid:durableId="1388145556">
+    <w:abstractNumId w:val="14"/>
+  </w:num>
+  <w:num w:numId="4" w16cid:durableId="1302542716">
+    <w:abstractNumId w:val="28"/>
+  </w:num>
+  <w:num w:numId="5" w16cid:durableId="773399089">
+    <w:abstractNumId w:val="9"/>
+  </w:num>
+  <w:num w:numId="6" w16cid:durableId="2051151698">
+    <w:abstractNumId w:val="22"/>
+  </w:num>
+  <w:num w:numId="7" w16cid:durableId="148601107">
+    <w:abstractNumId w:val="23"/>
+  </w:num>
+  <w:num w:numId="8" w16cid:durableId="758599735">
+    <w:abstractNumId w:val="25"/>
+  </w:num>
+  <w:num w:numId="9" w16cid:durableId="1925845144">
+    <w:abstractNumId w:val="19"/>
+  </w:num>
+  <w:num w:numId="10" w16cid:durableId="619186166">
+    <w:abstractNumId w:val="24"/>
+  </w:num>
+  <w:num w:numId="11" w16cid:durableId="1135442434">
     <w:abstractNumId w:val="12"/>
   </w:num>
-  <w:num w:numId="2" w16cid:durableId="564223134">
-    <w:abstractNumId w:val="2"/>
-  </w:num>
-  <w:num w:numId="3" w16cid:durableId="1388145556">
-    <w:abstractNumId w:val="8"/>
-  </w:num>
-  <w:num w:numId="4" w16cid:durableId="1302542716">
-    <w:abstractNumId w:val="19"/>
-  </w:num>
-  <w:num w:numId="5" w16cid:durableId="773399089">
-    <w:abstractNumId w:val="4"/>
-  </w:num>
-  <w:num w:numId="6" w16cid:durableId="2051151698">
-    <w:abstractNumId w:val="13"/>
-  </w:num>
-  <w:num w:numId="7" w16cid:durableId="148601107">
-    <w:abstractNumId w:val="14"/>
-  </w:num>
-  <w:num w:numId="8" w16cid:durableId="758599735">
-    <w:abstractNumId w:val="16"/>
-  </w:num>
-  <w:num w:numId="9" w16cid:durableId="1925845144">
-    <w:abstractNumId w:val="11"/>
-  </w:num>
-  <w:num w:numId="10" w16cid:durableId="619186166">
-    <w:abstractNumId w:val="15"/>
-  </w:num>
-  <w:num w:numId="11" w16cid:durableId="1135442434">
-    <w:abstractNumId w:val="7"/>
-  </w:num>
   <w:num w:numId="12" w16cid:durableId="772939728">
-    <w:abstractNumId w:val="18"/>
+    <w:abstractNumId w:val="27"/>
   </w:num>
   <w:num w:numId="13" w16cid:durableId="1467817023">
     <w:abstractNumId w:val="0"/>
   </w:num>
   <w:num w:numId="14" w16cid:durableId="1252423710">
+    <w:abstractNumId w:val="26"/>
+  </w:num>
+  <w:num w:numId="15" w16cid:durableId="618727684">
+    <w:abstractNumId w:val="4"/>
+  </w:num>
+  <w:num w:numId="16" w16cid:durableId="2097821834">
+    <w:abstractNumId w:val="16"/>
+  </w:num>
+  <w:num w:numId="17" w16cid:durableId="622730746">
     <w:abstractNumId w:val="17"/>
   </w:num>
-  <w:num w:numId="15" w16cid:durableId="618727684">
+  <w:num w:numId="18" w16cid:durableId="374084917">
+    <w:abstractNumId w:val="11"/>
+  </w:num>
+  <w:num w:numId="19" w16cid:durableId="1366523131">
+    <w:abstractNumId w:val="8"/>
+  </w:num>
+  <w:num w:numId="20" w16cid:durableId="1844389801">
+    <w:abstractNumId w:val="10"/>
+  </w:num>
+  <w:num w:numId="21" w16cid:durableId="298724639">
+    <w:abstractNumId w:val="13"/>
+  </w:num>
+  <w:num w:numId="22" w16cid:durableId="869732294">
+    <w:abstractNumId w:val="15"/>
+  </w:num>
+  <w:num w:numId="23" w16cid:durableId="1756710921">
+    <w:abstractNumId w:val="21"/>
+  </w:num>
+  <w:num w:numId="24" w16cid:durableId="258686487">
     <w:abstractNumId w:val="1"/>
   </w:num>
-  <w:num w:numId="16" w16cid:durableId="2097821834">
-    <w:abstractNumId w:val="9"/>
+  <w:num w:numId="25" w16cid:durableId="527372733">
+    <w:abstractNumId w:val="3"/>
   </w:num>
-  <w:num w:numId="17" w16cid:durableId="622730746">
-    <w:abstractNumId w:val="10"/>
+  <w:num w:numId="26" w16cid:durableId="105392061">
+    <w:abstractNumId w:val="18"/>
   </w:num>
-  <w:num w:numId="18" w16cid:durableId="374084917">
+  <w:num w:numId="27" w16cid:durableId="356934931">
+    <w:abstractNumId w:val="5"/>
+  </w:num>
+  <w:num w:numId="28" w16cid:durableId="2120758315">
     <w:abstractNumId w:val="6"/>
   </w:num>
-  <w:num w:numId="19" w16cid:durableId="1366523131">
-    <w:abstractNumId w:val="3"/>
-  </w:num>
-  <w:num w:numId="20" w16cid:durableId="1844389801">
-    <w:abstractNumId w:val="5"/>
+  <w:num w:numId="29" w16cid:durableId="464157638">
+    <w:abstractNumId w:val="2"/>
   </w:num>
 </w:numbering>
 </file>

</xml_diff>

<commit_message>
Add Negociacoes model and update docs
</commit_message>
<xml_diff>
--- a/info/TYPESCRIPT_OQ_APRENDI_PASSOAPASSO.docx
+++ b/info/TYPESCRIPT_OQ_APRENDI_PASSOAPASSO.docx
@@ -79,8 +79,13 @@
       </w:r>
       <w:r>
         <w:br/>
-        <w:t>1- Instalamos o Node.jsc</w:t>
-      </w:r>
+        <w:t xml:space="preserve">1- Instalamos o </w:t>
+      </w:r>
+      <w:proofErr w:type="spellStart"/>
+      <w:r>
+        <w:t>Node.jsc</w:t>
+      </w:r>
+      <w:proofErr w:type="spellEnd"/>
       <w:r>
         <w:br/>
         <w:t xml:space="preserve">2- No terminal após ter o Node.js instalado escrever exatamente: </w:t>
@@ -99,7 +104,21 @@
         <w:rPr>
           <w:highlight w:val="green"/>
         </w:rPr>
-        <w:t xml:space="preserve">npm run </w:t>
+        <w:t xml:space="preserve">npm </w:t>
+      </w:r>
+      <w:proofErr w:type="spellStart"/>
+      <w:r>
+        <w:rPr>
+          <w:highlight w:val="green"/>
+        </w:rPr>
+        <w:t>run</w:t>
+      </w:r>
+      <w:proofErr w:type="spellEnd"/>
+      <w:r>
+        <w:rPr>
+          <w:highlight w:val="green"/>
+        </w:rPr>
+        <w:t xml:space="preserve"> </w:t>
       </w:r>
       <w:proofErr w:type="gramStart"/>
       <w:r>
@@ -116,11 +135,24 @@
         <w:t xml:space="preserve">4 </w:t>
       </w:r>
       <w:r>
-        <w:t xml:space="preserve">– Na pasta dist &gt; </w:t>
-      </w:r>
+        <w:t xml:space="preserve">– Na pasta </w:t>
+      </w:r>
+      <w:proofErr w:type="spellStart"/>
+      <w:r>
+        <w:t>dist</w:t>
+      </w:r>
+      <w:proofErr w:type="spellEnd"/>
+      <w:r>
+        <w:t xml:space="preserve"> &gt; </w:t>
+      </w:r>
+      <w:proofErr w:type="spellStart"/>
       <w:proofErr w:type="gramStart"/>
       <w:r>
-        <w:t>js  Criamos</w:t>
+        <w:t>js</w:t>
+      </w:r>
+      <w:proofErr w:type="spellEnd"/>
+      <w:r>
+        <w:t xml:space="preserve">  Criamos</w:t>
       </w:r>
       <w:proofErr w:type="gramEnd"/>
       <w:r>
@@ -173,11 +205,19 @@
             <w:r>
               <w:br/>
             </w:r>
+            <w:proofErr w:type="spellStart"/>
             <w:r>
               <w:rPr>
                 <w:highlight w:val="green"/>
               </w:rPr>
-              <w:t>alert('oi')</w:t>
+              <w:t>alert</w:t>
+            </w:r>
+            <w:proofErr w:type="spellEnd"/>
+            <w:r>
+              <w:rPr>
+                <w:highlight w:val="green"/>
+              </w:rPr>
+              <w:t>('oi')</w:t>
             </w:r>
           </w:p>
           <w:p/>
@@ -217,13 +257,23 @@
                 <w:numId w:val="1"/>
               </w:numPr>
             </w:pPr>
+            <w:proofErr w:type="spellStart"/>
             <w:r>
               <w:rPr>
                 <w:b/>
                 <w:bCs/>
                 <w:highlight w:val="green"/>
               </w:rPr>
-              <w:t>type="module</w:t>
+              <w:t>type</w:t>
+            </w:r>
+            <w:proofErr w:type="spellEnd"/>
+            <w:r>
+              <w:rPr>
+                <w:b/>
+                <w:bCs/>
+                <w:highlight w:val="green"/>
+              </w:rPr>
+              <w:t>="module</w:t>
             </w:r>
             <w:r>
               <w:rPr>
@@ -243,13 +293,41 @@
                 <w:numId w:val="1"/>
               </w:numPr>
             </w:pPr>
+            <w:proofErr w:type="spellStart"/>
             <w:r>
               <w:rPr>
                 <w:b/>
                 <w:bCs/>
                 <w:highlight w:val="green"/>
               </w:rPr>
-              <w:t>src="js/app.js</w:t>
+              <w:t>src</w:t>
+            </w:r>
+            <w:proofErr w:type="spellEnd"/>
+            <w:r>
+              <w:rPr>
+                <w:b/>
+                <w:bCs/>
+                <w:highlight w:val="green"/>
+              </w:rPr>
+              <w:t>="</w:t>
+            </w:r>
+            <w:proofErr w:type="spellStart"/>
+            <w:r>
+              <w:rPr>
+                <w:b/>
+                <w:bCs/>
+                <w:highlight w:val="green"/>
+              </w:rPr>
+              <w:t>js</w:t>
+            </w:r>
+            <w:proofErr w:type="spellEnd"/>
+            <w:r>
+              <w:rPr>
+                <w:b/>
+                <w:bCs/>
+                <w:highlight w:val="green"/>
+              </w:rPr>
+              <w:t>/app.js</w:t>
             </w:r>
             <w:r>
               <w:rPr>
@@ -273,18 +351,68 @@
           <w:lang w:val="en-US"/>
         </w:rPr>
       </w:pPr>
+      <w:proofErr w:type="spellStart"/>
       <w:r>
         <w:rPr>
           <w:lang w:val="en-US"/>
         </w:rPr>
-        <w:t>Ficando assim:</w:t>
-      </w:r>
+        <w:t>Ficando</w:t>
+      </w:r>
+      <w:proofErr w:type="spellEnd"/>
       <w:r>
         <w:rPr>
           <w:lang w:val="en-US"/>
         </w:rPr>
+        <w:t xml:space="preserve"> </w:t>
+      </w:r>
+      <w:proofErr w:type="spellStart"/>
+      <w:r>
+        <w:rPr>
+          <w:lang w:val="en-US"/>
+        </w:rPr>
+        <w:t>assim</w:t>
+      </w:r>
+      <w:proofErr w:type="spellEnd"/>
+      <w:r>
+        <w:rPr>
+          <w:lang w:val="en-US"/>
+        </w:rPr>
+        <w:t>:</w:t>
+      </w:r>
+      <w:r>
+        <w:rPr>
+          <w:lang w:val="en-US"/>
+        </w:rPr>
         <w:br/>
-        <w:t>&lt;script type="module" src="js/models/app.js"&gt;&lt;/script&gt;.</w:t>
+        <w:t xml:space="preserve">&lt;script type="module" </w:t>
+      </w:r>
+      <w:proofErr w:type="spellStart"/>
+      <w:r>
+        <w:rPr>
+          <w:lang w:val="en-US"/>
+        </w:rPr>
+        <w:t>src</w:t>
+      </w:r>
+      <w:proofErr w:type="spellEnd"/>
+      <w:r>
+        <w:rPr>
+          <w:lang w:val="en-US"/>
+        </w:rPr>
+        <w:t>="</w:t>
+      </w:r>
+      <w:proofErr w:type="spellStart"/>
+      <w:r>
+        <w:rPr>
+          <w:lang w:val="en-US"/>
+        </w:rPr>
+        <w:t>js</w:t>
+      </w:r>
+      <w:proofErr w:type="spellEnd"/>
+      <w:r>
+        <w:rPr>
+          <w:lang w:val="en-US"/>
+        </w:rPr>
+        <w:t>/models/app.js"&gt;&lt;/script&gt;.</w:t>
       </w:r>
     </w:p>
     <w:p>
@@ -340,10 +468,12 @@
         <w:lastRenderedPageBreak/>
         <w:t xml:space="preserve">6- Removemos tudo que </w:t>
       </w:r>
+      <w:proofErr w:type="spellStart"/>
       <w:proofErr w:type="gramStart"/>
       <w:r>
         <w:t>esta</w:t>
       </w:r>
+      <w:proofErr w:type="spellEnd"/>
       <w:proofErr w:type="gramEnd"/>
       <w:r>
         <w:t xml:space="preserve"> em </w:t>
@@ -370,8 +500,13 @@
       <w:r>
         <w:t xml:space="preserve"> NA MESMA PASTA DO APP.JS = </w:t>
       </w:r>
-      <w:r>
-        <w:t>js/models/</w:t>
+      <w:proofErr w:type="spellStart"/>
+      <w:r>
+        <w:t>js</w:t>
+      </w:r>
+      <w:proofErr w:type="spellEnd"/>
+      <w:r>
+        <w:t>/models/</w:t>
       </w:r>
     </w:p>
     <w:p>
@@ -446,7 +581,15 @@
           </w:tcPr>
           <w:p>
             <w:r>
-              <w:t xml:space="preserve">Usamos export para exportar um modulo </w:t>
+              <w:t xml:space="preserve">Usamos </w:t>
+            </w:r>
+            <w:proofErr w:type="spellStart"/>
+            <w:r>
+              <w:t>export</w:t>
+            </w:r>
+            <w:proofErr w:type="spellEnd"/>
+            <w:r>
+              <w:t xml:space="preserve"> para exportar um modulo </w:t>
             </w:r>
           </w:p>
           <w:p>
@@ -485,20 +628,30 @@
             <w:r>
               <w:t>Dentro do construtor, a palavra-chave </w:t>
             </w:r>
+            <w:proofErr w:type="spellStart"/>
             <w:r>
               <w:rPr>
                 <w:highlight w:val="green"/>
               </w:rPr>
               <w:t>this</w:t>
             </w:r>
+            <w:proofErr w:type="spellEnd"/>
             <w:r>
               <w:t> é usada para se referir ao objeto que está sendo criado. Assim, </w:t>
             </w:r>
+            <w:proofErr w:type="spellStart"/>
             <w:r>
               <w:rPr>
                 <w:highlight w:val="green"/>
               </w:rPr>
-              <w:t>this.data = data</w:t>
+              <w:t>this.data</w:t>
+            </w:r>
+            <w:proofErr w:type="spellEnd"/>
+            <w:r>
+              <w:rPr>
+                <w:highlight w:val="green"/>
+              </w:rPr>
+              <w:t xml:space="preserve"> = data</w:t>
             </w:r>
             <w:r>
               <w:t> </w:t>
@@ -601,12 +754,44 @@
               <w:t xml:space="preserve">1 Linha: </w:t>
             </w:r>
             <w:r>
-              <w:t>Essa linha importa a classe Negociacao do arquivo negociacao.js que está localizado na pasta models. A sintaxe { Negociacao } indica que estamos importando um membro específico (a classe Negociacao) que foi explicitamente exportado do arquivo.</w:t>
+              <w:t>Essa linha importa a classe </w:t>
+            </w:r>
+            <w:proofErr w:type="spellStart"/>
+            <w:r>
+              <w:t>Negociacao</w:t>
+            </w:r>
+            <w:proofErr w:type="spellEnd"/>
+            <w:r>
+              <w:t xml:space="preserve"> do arquivo negociacao.js que está localizado na pasta models. A sintaxe { </w:t>
+            </w:r>
+            <w:proofErr w:type="spellStart"/>
+            <w:r>
+              <w:t>Negociacao</w:t>
+            </w:r>
+            <w:proofErr w:type="spellEnd"/>
+            <w:r>
+              <w:t xml:space="preserve"> } indica que estamos importando um membro específico (a classe </w:t>
+            </w:r>
+            <w:proofErr w:type="spellStart"/>
+            <w:r>
+              <w:t>Negociacao</w:t>
+            </w:r>
+            <w:proofErr w:type="spellEnd"/>
+            <w:r>
+              <w:t>) que foi explicitamente exportado do arquivo.</w:t>
             </w:r>
           </w:p>
           <w:p>
             <w:r>
-              <w:t>O uso de from './models/negociacao.js' especifica o caminho relativo para o arquivo que contém o módulo a ser importado.</w:t>
+              <w:t>O uso de </w:t>
+            </w:r>
+            <w:proofErr w:type="spellStart"/>
+            <w:r>
+              <w:t>from</w:t>
+            </w:r>
+            <w:proofErr w:type="spellEnd"/>
+            <w:r>
+              <w:t xml:space="preserve"> './models/negociacao.js' especifica o caminho relativo para o arquivo que contém o módulo a ser importado.</w:t>
             </w:r>
           </w:p>
           <w:p/>
@@ -736,7 +921,15 @@
         <w:t>.JS</w:t>
       </w:r>
       <w:r>
-        <w:t xml:space="preserve"> vamos criar os getters </w:t>
+        <w:t xml:space="preserve"> vamos criar os </w:t>
+      </w:r>
+      <w:proofErr w:type="spellStart"/>
+      <w:r>
+        <w:t>getters</w:t>
+      </w:r>
+      <w:proofErr w:type="spellEnd"/>
+      <w:r>
+        <w:t xml:space="preserve"> </w:t>
       </w:r>
     </w:p>
     <w:p>
@@ -786,7 +979,15 @@
     </w:p>
     <w:p>
       <w:r>
-        <w:t xml:space="preserve">E criamos também o volume atribuindo o get para ele </w:t>
+        <w:t xml:space="preserve">E criamos também o volume atribuindo o </w:t>
+      </w:r>
+      <w:proofErr w:type="spellStart"/>
+      <w:r>
+        <w:t>get</w:t>
+      </w:r>
+      <w:proofErr w:type="spellEnd"/>
+      <w:r>
+        <w:t xml:space="preserve"> para ele </w:t>
       </w:r>
     </w:p>
     <w:p>
@@ -847,7 +1048,15 @@
           </w:tcPr>
           <w:p>
             <w:r>
-              <w:t>O getter age como uma ponte, permitindo o acesso controlado aos atributos privados.</w:t>
+              <w:t>O </w:t>
+            </w:r>
+            <w:proofErr w:type="spellStart"/>
+            <w:r>
+              <w:t>getter</w:t>
+            </w:r>
+            <w:proofErr w:type="spellEnd"/>
+            <w:r>
+              <w:t> age como uma ponte, permitindo o acesso controlado aos atributos privados.</w:t>
             </w:r>
           </w:p>
           <w:p/>
@@ -878,10 +1087,12 @@
       <w:r>
         <w:t xml:space="preserve">Em JavaScript, erros bobos podem passar despercebidos </w:t>
       </w:r>
+      <w:proofErr w:type="spellStart"/>
       <w:proofErr w:type="gramStart"/>
       <w:r>
         <w:t>ate</w:t>
       </w:r>
+      <w:proofErr w:type="spellEnd"/>
       <w:proofErr w:type="gramEnd"/>
       <w:r>
         <w:t xml:space="preserve"> o programa rodar. TypeScript é como um “arquiteto” que encontra esses erros antes, economizando tempo e evitando problemas maiores.</w:t>
@@ -1009,12 +1220,14 @@
       <w:r>
         <w:t>para adicionar o TypeScript como uma ferramenta de desenvolvimento. Além disso, entendemos que o TypeScript precisa de um arquivo de configuração, o </w:t>
       </w:r>
+      <w:proofErr w:type="spellStart"/>
       <w:r>
         <w:rPr>
           <w:highlight w:val="green"/>
         </w:rPr>
         <w:t>tsconfig.json</w:t>
       </w:r>
+      <w:proofErr w:type="spellEnd"/>
       <w:r>
         <w:t>, para saber como queremos que ele se comporte em nosso projeto, permitindo ajustes para torná-lo mais ou menos rigoroso.</w:t>
       </w:r>
@@ -1126,12 +1339,14 @@
       <w:r>
         <w:t xml:space="preserve">1 – Criamos o documento na planta do projeto </w:t>
       </w:r>
+      <w:proofErr w:type="spellStart"/>
       <w:r>
         <w:rPr>
           <w:highlight w:val="green"/>
         </w:rPr>
         <w:t>tsconfig.json</w:t>
       </w:r>
+      <w:proofErr w:type="spellEnd"/>
       <w:r>
         <w:t xml:space="preserve"> , </w:t>
       </w:r>
@@ -1202,12 +1417,14 @@
             <w:r>
               <w:t>Dentro de </w:t>
             </w:r>
+            <w:proofErr w:type="spellStart"/>
             <w:r>
               <w:rPr>
                 <w:highlight w:val="green"/>
               </w:rPr>
               <w:t>compilerOptions</w:t>
             </w:r>
+            <w:proofErr w:type="spellEnd"/>
             <w:r>
               <w:t>, você define como o TypeScript deve trabalhar:</w:t>
             </w:r>
@@ -1222,26 +1439,60 @@
             <w:r>
               <w:t>"</w:t>
             </w:r>
+            <w:proofErr w:type="spellStart"/>
             <w:r>
               <w:rPr>
                 <w:highlight w:val="green"/>
               </w:rPr>
               <w:t>outDir</w:t>
             </w:r>
+            <w:proofErr w:type="spellEnd"/>
             <w:r>
               <w:t>"</w:t>
             </w:r>
             <w:r>
               <w:t>: "</w:t>
             </w:r>
+            <w:proofErr w:type="spellStart"/>
             <w:r>
               <w:rPr>
                 <w:highlight w:val="green"/>
               </w:rPr>
-              <w:t>dist/js</w:t>
-            </w:r>
-            <w:r>
-              <w:t>": Especifica onde os arquivos JavaScript resultantes serão salvos após a compilação. Neste caso, dentro da pasta dist/js.</w:t>
+              <w:t>dist</w:t>
+            </w:r>
+            <w:proofErr w:type="spellEnd"/>
+            <w:r>
+              <w:rPr>
+                <w:highlight w:val="green"/>
+              </w:rPr>
+              <w:t>/</w:t>
+            </w:r>
+            <w:proofErr w:type="spellStart"/>
+            <w:r>
+              <w:rPr>
+                <w:highlight w:val="green"/>
+              </w:rPr>
+              <w:t>js</w:t>
+            </w:r>
+            <w:proofErr w:type="spellEnd"/>
+            <w:r>
+              <w:t>": Especifica onde os arquivos JavaScript resultantes serão salvos após a compilação. Neste caso, dentro da pasta </w:t>
+            </w:r>
+            <w:proofErr w:type="spellStart"/>
+            <w:r>
+              <w:t>dist</w:t>
+            </w:r>
+            <w:proofErr w:type="spellEnd"/>
+            <w:r>
+              <w:t>/</w:t>
+            </w:r>
+            <w:proofErr w:type="spellStart"/>
+            <w:r>
+              <w:t>js</w:t>
+            </w:r>
+            <w:proofErr w:type="spellEnd"/>
+            <w:r>
+              <w:t>.</w:t>
             </w:r>
           </w:p>
           <w:p>
@@ -1252,7 +1503,15 @@
               </w:numPr>
             </w:pPr>
             <w:r>
-              <w:t>"target": "ES6": Define a versão do ECMAScript (padrão do JavaScript) para a qual o código TypeScript será convertido. Usar "ES6" garante compatibilidade com versões mais modernas do JavaScript (desde 2015). Você pode escolher versões mais antigas como "ES5" para suportar navegadores mais antigos, mas isso pode resultar em um código JavaScript mais verboso.</w:t>
+              <w:t xml:space="preserve">"target": "ES6": Define a versão do </w:t>
+            </w:r>
+            <w:proofErr w:type="spellStart"/>
+            <w:r>
+              <w:t>ECMAScript</w:t>
+            </w:r>
+            <w:proofErr w:type="spellEnd"/>
+            <w:r>
+              <w:t xml:space="preserve"> (padrão do JavaScript) para a qual o código TypeScript será convertido. Usar "ES6" garante compatibilidade com versões mais modernas do JavaScript (desde 2015). Você pode escolher versões mais antigas como "ES5" para suportar navegadores mais antigos, mas isso pode resultar em um código JavaScript mais verboso.</w:t>
             </w:r>
           </w:p>
           <w:p/>
@@ -1308,7 +1567,15 @@
               <w:t xml:space="preserve"> </w:t>
             </w:r>
             <w:r>
-              <w:t>" significa que todos os arquivos .ts dentro da pasta app e suas subpastas serão compilados.</w:t>
+              <w:t>" significa que todos os arquivos .</w:t>
+            </w:r>
+            <w:proofErr w:type="spellStart"/>
+            <w:r>
+              <w:t>ts</w:t>
+            </w:r>
+            <w:proofErr w:type="spellEnd"/>
+            <w:r>
+              <w:t> dentro da pasta app e suas subpastas serão compilados.</w:t>
             </w:r>
           </w:p>
           <w:p/>
@@ -1394,7 +1661,23 @@
               </w:numPr>
             </w:pPr>
             <w:r>
-              <w:t>"compile": "tsc": Este script permite que você execute o compilador TypeScript através do comando npm run compile no terminal.</w:t>
+              <w:t>"compile": "</w:t>
+            </w:r>
+            <w:proofErr w:type="spellStart"/>
+            <w:r>
+              <w:t>tsc</w:t>
+            </w:r>
+            <w:proofErr w:type="spellEnd"/>
+            <w:r>
+              <w:t xml:space="preserve">": Este script permite que você execute o compilador TypeScript através do comando npm </w:t>
+            </w:r>
+            <w:proofErr w:type="spellStart"/>
+            <w:r>
+              <w:t>run</w:t>
+            </w:r>
+            <w:proofErr w:type="spellEnd"/>
+            <w:r>
+              <w:t xml:space="preserve"> compile no terminal.</w:t>
             </w:r>
           </w:p>
           <w:p>
@@ -1404,8 +1687,29 @@
                 <w:numId w:val="11"/>
               </w:numPr>
             </w:pPr>
-            <w:r>
-              <w:t>tsc é o comando que chama o TypeScript Compiler, que está instalado dentro da pasta node_modules do seu projeto.</w:t>
+            <w:proofErr w:type="spellStart"/>
+            <w:r>
+              <w:t>tsc</w:t>
+            </w:r>
+            <w:proofErr w:type="spellEnd"/>
+            <w:r>
+              <w:t xml:space="preserve"> é o comando que chama o TypeScript </w:t>
+            </w:r>
+            <w:proofErr w:type="spellStart"/>
+            <w:r>
+              <w:t>Compiler</w:t>
+            </w:r>
+            <w:proofErr w:type="spellEnd"/>
+            <w:r>
+              <w:t>, que está instalado dentro da pasta </w:t>
+            </w:r>
+            <w:proofErr w:type="spellStart"/>
+            <w:r>
+              <w:t>node_modules</w:t>
+            </w:r>
+            <w:proofErr w:type="spellEnd"/>
+            <w:r>
+              <w:t> do seu projeto.</w:t>
             </w:r>
           </w:p>
           <w:p/>
@@ -1443,19 +1747,43 @@
         <w:rPr>
           <w:highlight w:val="green"/>
         </w:rPr>
-        <w:t>npm run compile</w:t>
-      </w:r>
-    </w:p>
-    <w:p>
-      <w:r>
-        <w:t xml:space="preserve">Isso vai fazer o TypeScript Compiler ler as configurações do </w:t>
-      </w:r>
+        <w:t xml:space="preserve">npm </w:t>
+      </w:r>
+      <w:proofErr w:type="spellStart"/>
       <w:r>
         <w:rPr>
           <w:highlight w:val="green"/>
         </w:rPr>
+        <w:t>run</w:t>
+      </w:r>
+      <w:proofErr w:type="spellEnd"/>
+      <w:r>
+        <w:rPr>
+          <w:highlight w:val="green"/>
+        </w:rPr>
+        <w:t xml:space="preserve"> compile</w:t>
+      </w:r>
+    </w:p>
+    <w:p>
+      <w:r>
+        <w:t xml:space="preserve">Isso vai fazer o TypeScript </w:t>
+      </w:r>
+      <w:proofErr w:type="spellStart"/>
+      <w:r>
+        <w:t>Compiler</w:t>
+      </w:r>
+      <w:proofErr w:type="spellEnd"/>
+      <w:r>
+        <w:t xml:space="preserve"> ler as configurações do </w:t>
+      </w:r>
+      <w:proofErr w:type="spellStart"/>
+      <w:r>
+        <w:rPr>
+          <w:highlight w:val="green"/>
+        </w:rPr>
         <w:t>tsconfig.json</w:t>
       </w:r>
+      <w:proofErr w:type="spellEnd"/>
       <w:r>
         <w:t xml:space="preserve">, compilar os arquivos </w:t>
       </w:r>
@@ -1463,8 +1791,16 @@
         <w:rPr>
           <w:highlight w:val="green"/>
         </w:rPr>
-        <w:t>.ts</w:t>
-      </w:r>
+        <w:t>.</w:t>
+      </w:r>
+      <w:proofErr w:type="spellStart"/>
+      <w:r>
+        <w:rPr>
+          <w:highlight w:val="green"/>
+        </w:rPr>
+        <w:t>ts</w:t>
+      </w:r>
+      <w:proofErr w:type="spellEnd"/>
       <w:r>
         <w:t xml:space="preserve"> na pasta app e salvar os arquivos </w:t>
       </w:r>
@@ -1475,7 +1811,23 @@
         <w:t>.JS</w:t>
       </w:r>
       <w:r>
-        <w:t xml:space="preserve"> resultantes na pasta dist/js.</w:t>
+        <w:t xml:space="preserve"> resultantes na pasta </w:t>
+      </w:r>
+      <w:proofErr w:type="spellStart"/>
+      <w:r>
+        <w:t>dist</w:t>
+      </w:r>
+      <w:proofErr w:type="spellEnd"/>
+      <w:r>
+        <w:t>/</w:t>
+      </w:r>
+      <w:proofErr w:type="spellStart"/>
+      <w:r>
+        <w:t>js</w:t>
+      </w:r>
+      <w:proofErr w:type="spellEnd"/>
+      <w:r>
+        <w:t>.</w:t>
       </w:r>
     </w:p>
     <w:p>
@@ -1496,13 +1848,26 @@
       </w:r>
       <w:proofErr w:type="gramEnd"/>
       <w:r>
-        <w:t xml:space="preserve"> agora certificar o nosso arquivo typescript</w:t>
-      </w:r>
+        <w:t xml:space="preserve"> agora certificar o nosso arquivo </w:t>
+      </w:r>
+      <w:proofErr w:type="spellStart"/>
+      <w:r>
+        <w:t>typescript</w:t>
+      </w:r>
+      <w:proofErr w:type="spellEnd"/>
       <w:r>
         <w:t xml:space="preserve"> se ele</w:t>
       </w:r>
       <w:r>
-        <w:t xml:space="preserve"> está livre de erros , vc usa o código</w:t>
+        <w:t xml:space="preserve"> está livre de erros , </w:t>
+      </w:r>
+      <w:proofErr w:type="spellStart"/>
+      <w:r>
+        <w:t>vc</w:t>
+      </w:r>
+      <w:proofErr w:type="spellEnd"/>
+      <w:r>
+        <w:t xml:space="preserve"> usa o código</w:t>
       </w:r>
       <w:r>
         <w:br/>
@@ -1511,7 +1876,21 @@
         <w:rPr>
           <w:highlight w:val="green"/>
         </w:rPr>
-        <w:t>npm run compile</w:t>
+        <w:t xml:space="preserve">npm </w:t>
+      </w:r>
+      <w:proofErr w:type="spellStart"/>
+      <w:r>
+        <w:rPr>
+          <w:highlight w:val="green"/>
+        </w:rPr>
+        <w:t>run</w:t>
+      </w:r>
+      <w:proofErr w:type="spellEnd"/>
+      <w:r>
+        <w:rPr>
+          <w:highlight w:val="green"/>
+        </w:rPr>
+        <w:t xml:space="preserve"> compile</w:t>
       </w:r>
       <w:r>
         <w:br/>
@@ -1530,14 +1909,24 @@
       </w:r>
       <w:proofErr w:type="gramEnd"/>
       <w:r>
-        <w:t xml:space="preserve"> fazer ele compilar quando estiver com erro no .ts no </w:t>
-      </w:r>
+        <w:t xml:space="preserve"> fazer ele compilar quando estiver com erro no .</w:t>
+      </w:r>
+      <w:proofErr w:type="spellStart"/>
+      <w:r>
+        <w:t>ts</w:t>
+      </w:r>
+      <w:proofErr w:type="spellEnd"/>
+      <w:r>
+        <w:t xml:space="preserve"> no </w:t>
+      </w:r>
+      <w:proofErr w:type="spellStart"/>
       <w:r>
         <w:rPr>
           <w:highlight w:val="green"/>
         </w:rPr>
         <w:t>tsconfig.json</w:t>
       </w:r>
+      <w:proofErr w:type="spellEnd"/>
       <w:r>
         <w:t xml:space="preserve"> adicionamos um script </w:t>
       </w:r>
@@ -1549,8 +1938,42 @@
           <w:szCs w:val="32"/>
           <w:highlight w:val="green"/>
         </w:rPr>
-        <w:t>"noEmitOnError": true</w:t>
-      </w:r>
+        <w:t>"</w:t>
+      </w:r>
+      <w:proofErr w:type="spellStart"/>
+      <w:r>
+        <w:rPr>
+          <w:rFonts w:asciiTheme="majorHAnsi" w:eastAsiaTheme="majorEastAsia" w:hAnsiTheme="majorHAnsi" w:cstheme="majorBidi"/>
+          <w:color w:val="0F4761" w:themeColor="accent1" w:themeShade="BF"/>
+          <w:sz w:val="32"/>
+          <w:szCs w:val="32"/>
+          <w:highlight w:val="green"/>
+        </w:rPr>
+        <w:t>noEmitOnError</w:t>
+      </w:r>
+      <w:proofErr w:type="spellEnd"/>
+      <w:r>
+        <w:rPr>
+          <w:rFonts w:asciiTheme="majorHAnsi" w:eastAsiaTheme="majorEastAsia" w:hAnsiTheme="majorHAnsi" w:cstheme="majorBidi"/>
+          <w:color w:val="0F4761" w:themeColor="accent1" w:themeShade="BF"/>
+          <w:sz w:val="32"/>
+          <w:szCs w:val="32"/>
+          <w:highlight w:val="green"/>
+        </w:rPr>
+        <w:t xml:space="preserve">": </w:t>
+      </w:r>
+      <w:proofErr w:type="spellStart"/>
+      <w:r>
+        <w:rPr>
+          <w:rFonts w:asciiTheme="majorHAnsi" w:eastAsiaTheme="majorEastAsia" w:hAnsiTheme="majorHAnsi" w:cstheme="majorBidi"/>
+          <w:color w:val="0F4761" w:themeColor="accent1" w:themeShade="BF"/>
+          <w:sz w:val="32"/>
+          <w:szCs w:val="32"/>
+          <w:highlight w:val="green"/>
+        </w:rPr>
+        <w:t>true</w:t>
+      </w:r>
+      <w:proofErr w:type="spellEnd"/>
     </w:p>
     <w:p>
       <w:r>
@@ -1603,13 +2026,34 @@
         </w:numPr>
       </w:pPr>
       <w:r>
-        <w:t>Tente compilar o código. O compilador não deve gerar arquivos JavaScript na pasta dist devido à configuração </w:t>
+        <w:t>Tente compilar o código. O compilador não deve gerar arquivos JavaScript na pasta </w:t>
+      </w:r>
+      <w:proofErr w:type="spellStart"/>
+      <w:r>
+        <w:t>dist</w:t>
+      </w:r>
+      <w:proofErr w:type="spellEnd"/>
+      <w:r>
+        <w:t> devido à configuração </w:t>
       </w:r>
       <w:bookmarkStart w:id="2" w:name="_Hlk219456042"/>
       <w:r>
-        <w:t>"noEmitOnError": true</w:t>
+        <w:t>"</w:t>
+      </w:r>
+      <w:proofErr w:type="spellStart"/>
+      <w:r>
+        <w:t>noEmitOnError</w:t>
+      </w:r>
+      <w:proofErr w:type="spellEnd"/>
+      <w:r>
+        <w:t xml:space="preserve">": </w:t>
+      </w:r>
+      <w:proofErr w:type="spellStart"/>
+      <w:r>
+        <w:t>true</w:t>
       </w:r>
       <w:bookmarkEnd w:id="2"/>
+      <w:proofErr w:type="spellEnd"/>
       <w:r>
         <w:t>.</w:t>
       </w:r>
@@ -1654,13 +2098,37 @@
         </w:numPr>
       </w:pPr>
       <w:r>
-        <w:t xml:space="preserve">O instrutor explica que os arquivos ".ts" dentro da pasta "app" são compilados para arquivos ".js", </w:t>
+        <w:t>O instrutor explica que os arquivos ".</w:t>
+      </w:r>
+      <w:proofErr w:type="spellStart"/>
+      <w:r>
+        <w:t>ts</w:t>
+      </w:r>
+      <w:proofErr w:type="spellEnd"/>
+      <w:r>
+        <w:t>" dentro da pasta "app" são compilados para arquivos ".</w:t>
+      </w:r>
+      <w:proofErr w:type="spellStart"/>
+      <w:r>
+        <w:t>js</w:t>
+      </w:r>
+      <w:proofErr w:type="spellEnd"/>
+      <w:r>
+        <w:t xml:space="preserve">", </w:t>
       </w:r>
       <w:r>
         <w:t>mantendo a</w:t>
       </w:r>
       <w:r>
-        <w:t xml:space="preserve"> estrutura de diretórios na pasta "dist".</w:t>
+        <w:t xml:space="preserve"> estrutura de diretórios na pasta "</w:t>
+      </w:r>
+      <w:proofErr w:type="spellStart"/>
+      <w:r>
+        <w:t>dist</w:t>
+      </w:r>
+      <w:proofErr w:type="spellEnd"/>
+      <w:r>
+        <w:t>".</w:t>
       </w:r>
     </w:p>
     <w:p/>
@@ -1703,7 +2171,23 @@
           <w:b/>
           <w:bCs/>
         </w:rPr>
-        <w:t>Prevenção de Geração de Arquivos "js" com Erros:</w:t>
+        <w:t>Prevenção de Geração de Arquivos "</w:t>
+      </w:r>
+      <w:proofErr w:type="spellStart"/>
+      <w:r>
+        <w:rPr>
+          <w:b/>
+          <w:bCs/>
+        </w:rPr>
+        <w:t>js</w:t>
+      </w:r>
+      <w:proofErr w:type="spellEnd"/>
+      <w:r>
+        <w:rPr>
+          <w:b/>
+          <w:bCs/>
+        </w:rPr>
+        <w:t>" com Erros:</w:t>
       </w:r>
     </w:p>
     <w:p>
@@ -1714,32 +2198,66 @@
         </w:numPr>
       </w:pPr>
       <w:r>
-        <w:t>Para evitar a criação de arquivos "js" defeituosos, o instrutor adiciona a configuração </w:t>
+        <w:t>Para evitar a criação de arquivos "</w:t>
+      </w:r>
+      <w:proofErr w:type="spellStart"/>
+      <w:r>
+        <w:t>js</w:t>
+      </w:r>
+      <w:proofErr w:type="spellEnd"/>
+      <w:r>
+        <w:t>" defeituosos, o instrutor adiciona a configuração </w:t>
       </w:r>
       <w:r>
         <w:rPr>
           <w:highlight w:val="yellow"/>
         </w:rPr>
-        <w:t>"noEmitOnError": true</w:t>
-      </w:r>
+        <w:t>"</w:t>
+      </w:r>
+      <w:proofErr w:type="spellStart"/>
+      <w:r>
+        <w:rPr>
+          <w:highlight w:val="yellow"/>
+        </w:rPr>
+        <w:t>noEmitOnError</w:t>
+      </w:r>
+      <w:proofErr w:type="spellEnd"/>
+      <w:r>
+        <w:rPr>
+          <w:highlight w:val="yellow"/>
+        </w:rPr>
+        <w:t xml:space="preserve">": </w:t>
+      </w:r>
+      <w:proofErr w:type="spellStart"/>
+      <w:r>
+        <w:rPr>
+          <w:highlight w:val="yellow"/>
+        </w:rPr>
+        <w:t>true</w:t>
+      </w:r>
+      <w:proofErr w:type="spellEnd"/>
       <w:r>
         <w:t> no arquivo "</w:t>
       </w:r>
+      <w:proofErr w:type="spellStart"/>
       <w:r>
         <w:rPr>
           <w:highlight w:val="yellow"/>
         </w:rPr>
         <w:t>tsconfig.json</w:t>
       </w:r>
+      <w:proofErr w:type="spellEnd"/>
       <w:r>
         <w:t>" dentro de </w:t>
       </w:r>
+      <w:proofErr w:type="spellStart"/>
       <w:r>
         <w:rPr>
           <w:highlight w:val="yellow"/>
         </w:rPr>
         <w:t>compilerOptions</w:t>
       </w:r>
+      <w:proofErr w:type="spellEnd"/>
       <w:r>
         <w:t>.</w:t>
       </w:r>
@@ -1752,7 +2270,15 @@
         </w:numPr>
       </w:pPr>
       <w:r>
-        <w:t>Essa configuração impede a geração de arquivos "js" se o código TypeScript contiver erros de compilação.</w:t>
+        <w:t>Essa configuração impede a geração de arquivos "</w:t>
+      </w:r>
+      <w:proofErr w:type="spellStart"/>
+      <w:r>
+        <w:t>js</w:t>
+      </w:r>
+      <w:proofErr w:type="spellEnd"/>
+      <w:r>
+        <w:t>" se o código TypeScript contiver erros de compilação.</w:t>
       </w:r>
     </w:p>
     <w:p>
@@ -1780,12 +2306,14 @@
       <w:r>
         <w:t>O instrutor corrige o erro no arquivo "</w:t>
       </w:r>
+      <w:proofErr w:type="spellStart"/>
       <w:r>
         <w:rPr>
           <w:highlight w:val="yellow"/>
         </w:rPr>
         <w:t>app.ts</w:t>
       </w:r>
+      <w:proofErr w:type="spellEnd"/>
       <w:r>
         <w:t>", fornecendo os parâmetros ausentes no construtor da classe negociação (data, quantidade e valor).</w:t>
       </w:r>
@@ -1822,7 +2350,15 @@
         <w:t>app.js</w:t>
       </w:r>
       <w:r>
-        <w:t>" e os arquivos dentro de "models" na pasta "dist".</w:t>
+        <w:t>" e os arquivos dentro de "models" na pasta "</w:t>
+      </w:r>
+      <w:proofErr w:type="spellStart"/>
+      <w:r>
+        <w:t>dist</w:t>
+      </w:r>
+      <w:proofErr w:type="spellEnd"/>
+      <w:r>
+        <w:t>".</w:t>
       </w:r>
     </w:p>
     <w:p>
@@ -1848,7 +2384,15 @@
         </w:numPr>
       </w:pPr>
       <w:r>
-        <w:t>O servidor é iniciado, e o navegador carrega os arquivos "js" gerados, demonstrando que a aplicação está funcionando corretamente.</w:t>
+        <w:t>O servidor é iniciado, e o navegador carrega os arquivos "</w:t>
+      </w:r>
+      <w:proofErr w:type="spellStart"/>
+      <w:r>
+        <w:t>js</w:t>
+      </w:r>
+      <w:proofErr w:type="spellEnd"/>
+      <w:r>
+        <w:t>" gerados, demonstrando que a aplicação está funcionando corretamente.</w:t>
       </w:r>
     </w:p>
     <w:p>
@@ -1874,7 +2418,31 @@
         </w:numPr>
       </w:pPr>
       <w:r>
-        <w:t>O instrutor enfatiza que as modificações devem ser feitas nos arquivos ".ts", que são o código-fonte. Após as alterações, a compilação transforma esses arquivos em ".js" na pasta de distribuição (por exemplo, "dist"), que é acessada pelo navegador.</w:t>
+        <w:t>O instrutor enfatiza que as modificações devem ser feitas nos arquivos ".</w:t>
+      </w:r>
+      <w:proofErr w:type="spellStart"/>
+      <w:r>
+        <w:t>ts</w:t>
+      </w:r>
+      <w:proofErr w:type="spellEnd"/>
+      <w:r>
+        <w:t>", que são o código-fonte. Após as alterações, a compilação transforma esses arquivos em ".</w:t>
+      </w:r>
+      <w:proofErr w:type="spellStart"/>
+      <w:r>
+        <w:t>js</w:t>
+      </w:r>
+      <w:proofErr w:type="spellEnd"/>
+      <w:r>
+        <w:t>" na pasta de distribuição (por exemplo, "</w:t>
+      </w:r>
+      <w:proofErr w:type="spellStart"/>
+      <w:r>
+        <w:t>dist</w:t>
+      </w:r>
+      <w:proofErr w:type="spellEnd"/>
+      <w:r>
+        <w:t>"), que é acessada pelo navegador.</w:t>
       </w:r>
     </w:p>
     <w:p/>
@@ -1915,12 +2483,14 @@
       <w:r>
         <w:t xml:space="preserve"> chamado = “</w:t>
       </w:r>
+      <w:proofErr w:type="spellStart"/>
       <w:r>
         <w:rPr>
           <w:highlight w:val="green"/>
         </w:rPr>
         <w:t>watch</w:t>
       </w:r>
+      <w:proofErr w:type="spellEnd"/>
       <w:r>
         <w:t>”</w:t>
       </w:r>
@@ -1972,7 +2542,23 @@
     </w:p>
     <w:p>
       <w:r>
-        <w:t>Este script utiliza o compilador TypeScript (tsc) com o parâmetro -w (watch), que faz com que o compilador monitore os arquivos TypeScript</w:t>
+        <w:t>Este script utiliza o compilador TypeScript (</w:t>
+      </w:r>
+      <w:proofErr w:type="spellStart"/>
+      <w:r>
+        <w:t>tsc</w:t>
+      </w:r>
+      <w:proofErr w:type="spellEnd"/>
+      <w:r>
+        <w:t>) com o parâmetro -w (</w:t>
+      </w:r>
+      <w:proofErr w:type="spellStart"/>
+      <w:r>
+        <w:t>watch</w:t>
+      </w:r>
+      <w:proofErr w:type="spellEnd"/>
+      <w:r>
+        <w:t>), que faz com que o compilador monitore os arquivos TypeScript</w:t>
       </w:r>
     </w:p>
     <w:p>
@@ -2003,8 +2589,30 @@
         <w:rPr>
           <w:highlight w:val="green"/>
         </w:rPr>
-        <w:t>npm run watch</w:t>
-      </w:r>
+        <w:t xml:space="preserve">npm </w:t>
+      </w:r>
+      <w:proofErr w:type="spellStart"/>
+      <w:r>
+        <w:rPr>
+          <w:highlight w:val="green"/>
+        </w:rPr>
+        <w:t>run</w:t>
+      </w:r>
+      <w:proofErr w:type="spellEnd"/>
+      <w:r>
+        <w:rPr>
+          <w:highlight w:val="green"/>
+        </w:rPr>
+        <w:t xml:space="preserve"> </w:t>
+      </w:r>
+      <w:proofErr w:type="spellStart"/>
+      <w:r>
+        <w:rPr>
+          <w:highlight w:val="green"/>
+        </w:rPr>
+        <w:t>watch</w:t>
+      </w:r>
+      <w:proofErr w:type="spellEnd"/>
       <w:r>
         <w:t xml:space="preserve"> </w:t>
       </w:r>
@@ -2148,8 +2756,30 @@
         <w:rPr>
           <w:highlight w:val="green"/>
         </w:rPr>
-        <w:t>npm run watch</w:t>
-      </w:r>
+        <w:t xml:space="preserve">npm </w:t>
+      </w:r>
+      <w:proofErr w:type="spellStart"/>
+      <w:r>
+        <w:rPr>
+          <w:highlight w:val="green"/>
+        </w:rPr>
+        <w:t>run</w:t>
+      </w:r>
+      <w:proofErr w:type="spellEnd"/>
+      <w:r>
+        <w:rPr>
+          <w:highlight w:val="green"/>
+        </w:rPr>
+        <w:t xml:space="preserve"> </w:t>
+      </w:r>
+      <w:proofErr w:type="spellStart"/>
+      <w:r>
+        <w:rPr>
+          <w:highlight w:val="green"/>
+        </w:rPr>
+        <w:t>watch</w:t>
+      </w:r>
+      <w:proofErr w:type="spellEnd"/>
       <w:r>
         <w:t> e </w:t>
       </w:r>
@@ -2157,7 +2787,21 @@
         <w:rPr>
           <w:highlight w:val="green"/>
         </w:rPr>
-        <w:t xml:space="preserve">npm run </w:t>
+        <w:t xml:space="preserve">npm </w:t>
+      </w:r>
+      <w:proofErr w:type="spellStart"/>
+      <w:r>
+        <w:rPr>
+          <w:highlight w:val="green"/>
+        </w:rPr>
+        <w:t>run</w:t>
+      </w:r>
+      <w:proofErr w:type="spellEnd"/>
+      <w:r>
+        <w:rPr>
+          <w:highlight w:val="green"/>
+        </w:rPr>
+        <w:t xml:space="preserve"> </w:t>
       </w:r>
       <w:proofErr w:type="gramStart"/>
       <w:r>
@@ -2194,7 +2838,21 @@
         <w:rPr>
           <w:highlight w:val="green"/>
         </w:rPr>
-        <w:t>npm run start</w:t>
+        <w:t xml:space="preserve">npm </w:t>
+      </w:r>
+      <w:proofErr w:type="spellStart"/>
+      <w:r>
+        <w:rPr>
+          <w:highlight w:val="green"/>
+        </w:rPr>
+        <w:t>run</w:t>
+      </w:r>
+      <w:proofErr w:type="spellEnd"/>
+      <w:r>
+        <w:rPr>
+          <w:highlight w:val="green"/>
+        </w:rPr>
+        <w:t xml:space="preserve"> start</w:t>
       </w:r>
       <w:r>
         <w:t>, que inicia o compilador TypeScript no modo de observação e o servidor web.</w:t>
@@ -2203,7 +2861,23 @@
         <w:t xml:space="preserve"> </w:t>
       </w:r>
       <w:r>
-        <w:t>Ele modifica um arquivo .ts e salva, mostrando que o TypeScript compila o arquivo, o Live Server detecta a mudança na pasta dist e o navegador é atualizado automaticamente.</w:t>
+        <w:t>Ele modifica um arquivo .</w:t>
+      </w:r>
+      <w:proofErr w:type="spellStart"/>
+      <w:r>
+        <w:t>ts</w:t>
+      </w:r>
+      <w:proofErr w:type="spellEnd"/>
+      <w:r>
+        <w:t> e salva, mostrando que o TypeScript compila o arquivo, o Live Server detecta a mudança na pasta </w:t>
+      </w:r>
+      <w:proofErr w:type="spellStart"/>
+      <w:r>
+        <w:t>dist</w:t>
+      </w:r>
+      <w:proofErr w:type="spellEnd"/>
+      <w:r>
+        <w:t> e o navegador é atualizado automaticamente.</w:t>
       </w:r>
     </w:p>
     <w:p>
@@ -2242,8 +2916,17 @@
           <w:b/>
           <w:bCs/>
         </w:rPr>
-        <w:t>O modificador private</w:t>
-      </w:r>
+        <w:t xml:space="preserve">O modificador </w:t>
+      </w:r>
+      <w:proofErr w:type="spellStart"/>
+      <w:r>
+        <w:rPr>
+          <w:b/>
+          <w:bCs/>
+        </w:rPr>
+        <w:t>private</w:t>
+      </w:r>
+      <w:proofErr w:type="spellEnd"/>
     </w:p>
     <w:p>
       <w:pPr>
@@ -2256,12 +2939,14 @@
       <w:r>
         <w:t xml:space="preserve">Mudamos na </w:t>
       </w:r>
+      <w:proofErr w:type="spellStart"/>
       <w:r>
         <w:rPr>
           <w:highlight w:val="green"/>
         </w:rPr>
         <w:t>negociação.ts</w:t>
       </w:r>
+      <w:proofErr w:type="spellEnd"/>
       <w:r>
         <w:t xml:space="preserve">, e </w:t>
       </w:r>
@@ -2298,12 +2983,14 @@
       <w:r>
         <w:t>a equipe do TypeScript recomenda o uso do modificador </w:t>
       </w:r>
+      <w:proofErr w:type="spellStart"/>
       <w:r>
         <w:rPr>
           <w:highlight w:val="green"/>
         </w:rPr>
         <w:t>private</w:t>
       </w:r>
+      <w:proofErr w:type="spellEnd"/>
       <w:r>
         <w:t> da própria linguagem. Isso se deve a questões de compatibilidade e outras vantagens que exploraremos.</w:t>
       </w:r>
@@ -2383,8 +3070,16 @@
         <w:rPr>
           <w:highlight w:val="yellow"/>
         </w:rPr>
-        <w:t>app e dist</w:t>
-      </w:r>
+        <w:t>app e </w:t>
+      </w:r>
+      <w:proofErr w:type="spellStart"/>
+      <w:r>
+        <w:rPr>
+          <w:highlight w:val="yellow"/>
+        </w:rPr>
+        <w:t>dist</w:t>
+      </w:r>
+      <w:proofErr w:type="spellEnd"/>
       <w:r>
         <w:t>), os scripts no </w:t>
       </w:r>
@@ -2406,30 +3101,36 @@
       <w:r>
         <w:t> e </w:t>
       </w:r>
+      <w:proofErr w:type="spellStart"/>
       <w:r>
         <w:rPr>
           <w:highlight w:val="yellow"/>
         </w:rPr>
         <w:t>watch</w:t>
       </w:r>
+      <w:proofErr w:type="spellEnd"/>
       <w:r>
         <w:t>) e os modificadores de acesso (</w:t>
       </w:r>
+      <w:proofErr w:type="spellStart"/>
       <w:r>
         <w:rPr>
           <w:highlight w:val="yellow"/>
         </w:rPr>
         <w:t>private</w:t>
       </w:r>
+      <w:proofErr w:type="spellEnd"/>
       <w:r>
         <w:t>, </w:t>
       </w:r>
+      <w:proofErr w:type="spellStart"/>
       <w:r>
         <w:rPr>
           <w:highlight w:val="yellow"/>
         </w:rPr>
         <w:t>public</w:t>
       </w:r>
+      <w:proofErr w:type="spellEnd"/>
       <w:r>
         <w:t>).</w:t>
       </w:r>
@@ -2448,6 +3149,7 @@
         </w:rPr>
         <w:t>Verifique a configuração do </w:t>
       </w:r>
+      <w:proofErr w:type="spellStart"/>
       <w:r>
         <w:rPr>
           <w:b/>
@@ -2456,6 +3158,7 @@
         </w:rPr>
         <w:t>tsconfig.json</w:t>
       </w:r>
+      <w:proofErr w:type="spellEnd"/>
       <w:r>
         <w:rPr>
           <w:b/>
@@ -2474,21 +3177,25 @@
       <w:r>
         <w:t>Certifique-se de que o arquivo </w:t>
       </w:r>
+      <w:proofErr w:type="spellStart"/>
       <w:r>
         <w:rPr>
           <w:highlight w:val="yellow"/>
         </w:rPr>
         <w:t>tsconfig.json</w:t>
       </w:r>
+      <w:proofErr w:type="spellEnd"/>
       <w:r>
         <w:t> está corretamente configurado para direcionar os arquivos TypeScript da pasta app para a pasta </w:t>
       </w:r>
+      <w:proofErr w:type="spellStart"/>
       <w:r>
         <w:rPr>
           <w:highlight w:val="yellow"/>
         </w:rPr>
         <w:t>dist</w:t>
       </w:r>
+      <w:proofErr w:type="spellEnd"/>
       <w:r>
         <w:t> após a compilação.</w:t>
       </w:r>
@@ -2507,8 +3214,30 @@
         <w:rPr>
           <w:highlight w:val="yellow"/>
         </w:rPr>
-        <w:t>"noEmitOnError": true</w:t>
-      </w:r>
+        <w:t>"</w:t>
+      </w:r>
+      <w:proofErr w:type="spellStart"/>
+      <w:r>
+        <w:rPr>
+          <w:highlight w:val="yellow"/>
+        </w:rPr>
+        <w:t>noEmitOnError</w:t>
+      </w:r>
+      <w:proofErr w:type="spellEnd"/>
+      <w:r>
+        <w:rPr>
+          <w:highlight w:val="yellow"/>
+        </w:rPr>
+        <w:t xml:space="preserve">": </w:t>
+      </w:r>
+      <w:proofErr w:type="spellStart"/>
+      <w:r>
+        <w:rPr>
+          <w:highlight w:val="yellow"/>
+        </w:rPr>
+        <w:t>true</w:t>
+      </w:r>
+      <w:proofErr w:type="spellEnd"/>
       <w:r>
         <w:t> está presente para evitar a geração de arquivos JavaScript com erros de compilação.</w:t>
       </w:r>
@@ -2553,12 +3282,14 @@
       <w:r>
         <w:t>Execute o script compile para garantir que os arquivos TypeScript são convertidos em JavaScript na pasta </w:t>
       </w:r>
+      <w:proofErr w:type="spellStart"/>
       <w:r>
         <w:rPr>
           <w:highlight w:val="yellow"/>
         </w:rPr>
         <w:t>dist</w:t>
       </w:r>
+      <w:proofErr w:type="spellEnd"/>
       <w:r>
         <w:t>.</w:t>
       </w:r>
@@ -2573,21 +3304,25 @@
       <w:r>
         <w:t>Use o script </w:t>
       </w:r>
+      <w:proofErr w:type="spellStart"/>
       <w:r>
         <w:rPr>
           <w:highlight w:val="yellow"/>
         </w:rPr>
         <w:t>watch</w:t>
       </w:r>
+      <w:proofErr w:type="spellEnd"/>
       <w:r>
         <w:t> para verificar se as alterações nos arquivos TypeScript são automaticamente refletidas nos arquivos JavaScript na pasta </w:t>
       </w:r>
+      <w:proofErr w:type="spellStart"/>
       <w:r>
         <w:rPr>
           <w:highlight w:val="yellow"/>
         </w:rPr>
         <w:t>dist</w:t>
       </w:r>
+      <w:proofErr w:type="spellEnd"/>
       <w:r>
         <w:t>.</w:t>
       </w:r>
@@ -2648,12 +3383,28 @@
       <w:r>
         <w:t>Teste os modificadores de acesso (</w:t>
       </w:r>
+      <w:proofErr w:type="spellStart"/>
       <w:r>
         <w:rPr>
           <w:highlight w:val="yellow"/>
         </w:rPr>
-        <w:t>private, public</w:t>
-      </w:r>
+        <w:t>private</w:t>
+      </w:r>
+      <w:proofErr w:type="spellEnd"/>
+      <w:r>
+        <w:rPr>
+          <w:highlight w:val="yellow"/>
+        </w:rPr>
+        <w:t>, </w:t>
+      </w:r>
+      <w:proofErr w:type="spellStart"/>
+      <w:r>
+        <w:rPr>
+          <w:highlight w:val="yellow"/>
+        </w:rPr>
+        <w:t>public</w:t>
+      </w:r>
+      <w:proofErr w:type="spellEnd"/>
       <w:r>
         <w:t>) para garantir que o encapsulamento está funcionando conforme o esperado. Tente acessar propriedades privadas de fora da classe para verificar se o TypeScript impede o acesso.</w:t>
       </w:r>
@@ -2784,7 +3535,23 @@
           <w:b/>
           <w:bCs/>
         </w:rPr>
-        <w:t>O controller de negociação</w:t>
+        <w:t xml:space="preserve">O </w:t>
+      </w:r>
+      <w:proofErr w:type="spellStart"/>
+      <w:r>
+        <w:rPr>
+          <w:b/>
+          <w:bCs/>
+        </w:rPr>
+        <w:t>controller</w:t>
+      </w:r>
+      <w:proofErr w:type="spellEnd"/>
+      <w:r>
+        <w:rPr>
+          <w:b/>
+          <w:bCs/>
+        </w:rPr>
+        <w:t xml:space="preserve"> de negociação</w:t>
       </w:r>
     </w:p>
     <w:p>
@@ -2815,12 +3582,14 @@
       <w:r>
         <w:t>Verifique se você criou a classe </w:t>
       </w:r>
+      <w:proofErr w:type="spellStart"/>
       <w:r>
         <w:rPr>
           <w:highlight w:val="yellow"/>
         </w:rPr>
         <w:t>NegociacaoController</w:t>
       </w:r>
+      <w:proofErr w:type="spellEnd"/>
       <w:r>
         <w:t> corretamente.</w:t>
       </w:r>
@@ -2835,20 +3604,58 @@
       <w:r>
         <w:t>Certifique-se de que o construtor está pegando os elementos do DOM corretamente usando </w:t>
       </w:r>
+      <w:proofErr w:type="spellStart"/>
       <w:r>
         <w:rPr>
           <w:highlight w:val="yellow"/>
         </w:rPr>
         <w:t>document.querySelector</w:t>
       </w:r>
+      <w:proofErr w:type="spellEnd"/>
       <w:r>
         <w:t> e atribuindo-os às propriedades </w:t>
       </w:r>
+      <w:proofErr w:type="spellStart"/>
       <w:r>
         <w:rPr>
           <w:highlight w:val="yellow"/>
         </w:rPr>
-        <w:t>inputData, inputQuantidade e inputValor.</w:t>
+        <w:t>inputData</w:t>
+      </w:r>
+      <w:proofErr w:type="spellEnd"/>
+      <w:r>
+        <w:rPr>
+          <w:highlight w:val="yellow"/>
+        </w:rPr>
+        <w:t>, </w:t>
+      </w:r>
+      <w:proofErr w:type="spellStart"/>
+      <w:r>
+        <w:rPr>
+          <w:highlight w:val="yellow"/>
+        </w:rPr>
+        <w:t>inputQuantidade</w:t>
+      </w:r>
+      <w:proofErr w:type="spellEnd"/>
+      <w:r>
+        <w:rPr>
+          <w:highlight w:val="yellow"/>
+        </w:rPr>
+        <w:t> e </w:t>
+      </w:r>
+      <w:proofErr w:type="spellStart"/>
+      <w:r>
+        <w:rPr>
+          <w:highlight w:val="yellow"/>
+        </w:rPr>
+        <w:t>inputValor</w:t>
+      </w:r>
+      <w:proofErr w:type="spellEnd"/>
+      <w:r>
+        <w:rPr>
+          <w:highlight w:val="yellow"/>
+        </w:rPr>
+        <w:t>.</w:t>
       </w:r>
     </w:p>
     <w:p>
@@ -2974,12 +3781,14 @@
       <w:r>
         <w:t>Modifique o código para ver como ele se comporta. Por exemplo, tente adicionar um novo campo ao formulário e veja como você pode integrá-lo ao </w:t>
       </w:r>
+      <w:proofErr w:type="spellStart"/>
       <w:r>
         <w:rPr>
           <w:highlight w:val="green"/>
         </w:rPr>
         <w:t>NegociacaoController</w:t>
       </w:r>
+      <w:proofErr w:type="spellEnd"/>
       <w:r>
         <w:t>.</w:t>
       </w:r>
@@ -3024,21 +3833,25 @@
       <w:r>
         <w:t xml:space="preserve">1- Depois de ter criado o </w:t>
       </w:r>
+      <w:proofErr w:type="spellStart"/>
       <w:r>
         <w:rPr>
           <w:highlight w:val="yellow"/>
         </w:rPr>
         <w:t>NegociacaoController</w:t>
       </w:r>
+      <w:proofErr w:type="spellEnd"/>
       <w:r>
         <w:t xml:space="preserve"> Iremos no </w:t>
       </w:r>
+      <w:proofErr w:type="spellStart"/>
       <w:r>
         <w:rPr>
           <w:highlight w:val="green"/>
         </w:rPr>
         <w:t>app.ts</w:t>
       </w:r>
+      <w:proofErr w:type="spellEnd"/>
       <w:r>
         <w:t xml:space="preserve">  e apagamos tudo lá dentro.</w:t>
       </w:r>
@@ -3047,12 +3860,14 @@
       <w:r>
         <w:t xml:space="preserve">2- Começamos importando o nosso </w:t>
       </w:r>
+      <w:proofErr w:type="spellStart"/>
       <w:r>
         <w:rPr>
           <w:highlight w:val="yellow"/>
         </w:rPr>
         <w:t>NegociacaoController</w:t>
       </w:r>
+      <w:proofErr w:type="spellEnd"/>
       <w:r>
         <w:t xml:space="preserve"> como  “( </w:t>
       </w:r>
@@ -3119,9 +3934,11 @@
       <w:r>
         <w:t xml:space="preserve">3- Em seguida criamos uma instancia da classe </w:t>
       </w:r>
+      <w:proofErr w:type="spellStart"/>
       <w:r>
         <w:t>NegociacaoController</w:t>
       </w:r>
+      <w:proofErr w:type="spellEnd"/>
     </w:p>
     <w:p>
       <w:r>
@@ -3178,7 +3995,15 @@
     </w:p>
     <w:p>
       <w:r>
-        <w:t>4- Capturaremos o elemento Form do index.html</w:t>
+        <w:t xml:space="preserve">4- Capturaremos o elemento </w:t>
+      </w:r>
+      <w:proofErr w:type="spellStart"/>
+      <w:r>
+        <w:t>Form</w:t>
+      </w:r>
+      <w:proofErr w:type="spellEnd"/>
+      <w:r>
+        <w:t xml:space="preserve"> do index.html</w:t>
       </w:r>
     </w:p>
     <w:p>
@@ -3191,14 +4016,44 @@
       <w:r>
         <w:t>O professor utiliza o </w:t>
       </w:r>
+      <w:proofErr w:type="spellStart"/>
       <w:r>
         <w:rPr>
           <w:highlight w:val="green"/>
         </w:rPr>
-        <w:t>document.querySelector('.form')</w:t>
-      </w:r>
-      <w:r>
-        <w:t> para selecionar o elemento &lt;form&gt; presente no HTML.</w:t>
+        <w:t>document.querySelector</w:t>
+      </w:r>
+      <w:proofErr w:type="spellEnd"/>
+      <w:r>
+        <w:rPr>
+          <w:highlight w:val="green"/>
+        </w:rPr>
+        <w:t>('.</w:t>
+      </w:r>
+      <w:proofErr w:type="spellStart"/>
+      <w:r>
+        <w:rPr>
+          <w:highlight w:val="green"/>
+        </w:rPr>
+        <w:t>form</w:t>
+      </w:r>
+      <w:proofErr w:type="spellEnd"/>
+      <w:r>
+        <w:rPr>
+          <w:highlight w:val="green"/>
+        </w:rPr>
+        <w:t>')</w:t>
+      </w:r>
+      <w:r>
+        <w:t> para selecionar o elemento &lt;</w:t>
+      </w:r>
+      <w:proofErr w:type="spellStart"/>
+      <w:r>
+        <w:t>form</w:t>
+      </w:r>
+      <w:proofErr w:type="spellEnd"/>
+      <w:r>
+        <w:t>&gt; presente no HTML.</w:t>
       </w:r>
     </w:p>
     <w:p>
@@ -3211,12 +4066,14 @@
       <w:r>
         <w:t>O TypeScript infere automaticamente que o tipo do elemento retornado é Element, o que significa que ele possui a propriedade </w:t>
       </w:r>
+      <w:proofErr w:type="spellStart"/>
       <w:r>
         <w:rPr>
           <w:highlight w:val="green"/>
         </w:rPr>
         <w:t>addEventListener</w:t>
       </w:r>
+      <w:proofErr w:type="spellEnd"/>
       <w:r>
         <w:t>.</w:t>
       </w:r>
@@ -3265,7 +4122,23 @@
     </w:p>
     <w:p>
       <w:r>
-        <w:t>5- Adicionamos um Listener de Evento para o submit (BOTAO DO SITE) , do formulário.</w:t>
+        <w:t xml:space="preserve">5- Adicionamos um </w:t>
+      </w:r>
+      <w:proofErr w:type="spellStart"/>
+      <w:r>
+        <w:t>Listener</w:t>
+      </w:r>
+      <w:proofErr w:type="spellEnd"/>
+      <w:r>
+        <w:t xml:space="preserve"> de Evento para o </w:t>
+      </w:r>
+      <w:proofErr w:type="spellStart"/>
+      <w:r>
+        <w:t>submit</w:t>
+      </w:r>
+      <w:proofErr w:type="spellEnd"/>
+      <w:r>
+        <w:t xml:space="preserve"> (BOTAO DO SITE) , do formulário.</w:t>
       </w:r>
     </w:p>
     <w:p>
@@ -3278,14 +4151,32 @@
       <w:r>
         <w:t>Utilizando o método </w:t>
       </w:r>
+      <w:proofErr w:type="spellStart"/>
       <w:r>
         <w:rPr>
           <w:highlight w:val="green"/>
         </w:rPr>
         <w:t>addEventListener</w:t>
       </w:r>
-      <w:r>
-        <w:t>, o professor adiciona um listener para o evento submit do formulário.</w:t>
+      <w:proofErr w:type="spellEnd"/>
+      <w:r>
+        <w:t xml:space="preserve">, o professor adiciona um </w:t>
+      </w:r>
+      <w:proofErr w:type="spellStart"/>
+      <w:r>
+        <w:t>listener</w:t>
+      </w:r>
+      <w:proofErr w:type="spellEnd"/>
+      <w:r>
+        <w:t xml:space="preserve"> para o evento </w:t>
+      </w:r>
+      <w:proofErr w:type="spellStart"/>
+      <w:r>
+        <w:t>submit</w:t>
+      </w:r>
+      <w:proofErr w:type="spellEnd"/>
+      <w:r>
+        <w:t> do formulário.</w:t>
       </w:r>
     </w:p>
     <w:p>
@@ -3296,7 +4187,15 @@
         </w:numPr>
       </w:pPr>
       <w:r>
-        <w:t>Quando o formulário for submetido, a função callback associada ao evento será executada.</w:t>
+        <w:t xml:space="preserve">Quando o formulário for submetido, a função </w:t>
+      </w:r>
+      <w:proofErr w:type="spellStart"/>
+      <w:r>
+        <w:t>callback</w:t>
+      </w:r>
+      <w:proofErr w:type="spellEnd"/>
+      <w:r>
+        <w:t xml:space="preserve"> associada ao evento será executada.</w:t>
       </w:r>
     </w:p>
     <w:p>
@@ -3345,11 +4244,19 @@
       <w:r>
         <w:t xml:space="preserve">6- Agora Prevenimos o comportamento padrão do formulário dentro da função chamamos o </w:t>
       </w:r>
+      <w:proofErr w:type="spellStart"/>
       <w:r>
         <w:rPr>
           <w:highlight w:val="green"/>
         </w:rPr>
-        <w:t>event.preventDefault().</w:t>
+        <w:t>event.preventDefault</w:t>
+      </w:r>
+      <w:proofErr w:type="spellEnd"/>
+      <w:r>
+        <w:rPr>
+          <w:highlight w:val="green"/>
+        </w:rPr>
+        <w:t>().</w:t>
       </w:r>
     </w:p>
     <w:p>
@@ -3378,8 +4285,33 @@
           <w:i/>
           <w:iCs/>
         </w:rPr>
-        <w:t>single page application</w:t>
-      </w:r>
+        <w:t xml:space="preserve">single </w:t>
+      </w:r>
+      <w:proofErr w:type="spellStart"/>
+      <w:r>
+        <w:rPr>
+          <w:i/>
+          <w:iCs/>
+        </w:rPr>
+        <w:t>page</w:t>
+      </w:r>
+      <w:proofErr w:type="spellEnd"/>
+      <w:r>
+        <w:rPr>
+          <w:i/>
+          <w:iCs/>
+        </w:rPr>
+        <w:t xml:space="preserve"> </w:t>
+      </w:r>
+      <w:proofErr w:type="spellStart"/>
+      <w:r>
+        <w:rPr>
+          <w:i/>
+          <w:iCs/>
+        </w:rPr>
+        <w:t>application</w:t>
+      </w:r>
+      <w:proofErr w:type="spellEnd"/>
       <w:r>
         <w:t> (SPA), onde a página não é recarregada a cada interação.</w:t>
       </w:r>
@@ -3401,12 +4333,14 @@
       <w:r>
         <w:t xml:space="preserve"> do </w:t>
       </w:r>
+      <w:proofErr w:type="spellStart"/>
       <w:r>
         <w:rPr>
           <w:highlight w:val="green"/>
         </w:rPr>
         <w:t>NegociacaoController</w:t>
       </w:r>
+      <w:proofErr w:type="spellEnd"/>
     </w:p>
     <w:p>
       <w:pPr>
@@ -3416,7 +4350,23 @@
         </w:numPr>
       </w:pPr>
       <w:r>
-        <w:t>Dentro da função callback, o professor chama o método adiciona() do objeto controller.</w:t>
+        <w:t xml:space="preserve">Dentro da função </w:t>
+      </w:r>
+      <w:proofErr w:type="spellStart"/>
+      <w:r>
+        <w:t>callback</w:t>
+      </w:r>
+      <w:proofErr w:type="spellEnd"/>
+      <w:r>
+        <w:t>, o professor chama o método adiciona() do objeto </w:t>
+      </w:r>
+      <w:proofErr w:type="spellStart"/>
+      <w:r>
+        <w:t>controller</w:t>
+      </w:r>
+      <w:proofErr w:type="spellEnd"/>
+      <w:r>
+        <w:t>.</w:t>
       </w:r>
     </w:p>
     <w:p>
@@ -3500,12 +4450,14 @@
       <w:r>
         <w:t>O professor recapitula o processo, explicando que, ao iniciar a aplicação, uma instância de </w:t>
       </w:r>
+      <w:proofErr w:type="spellStart"/>
       <w:r>
         <w:rPr>
           <w:highlight w:val="green"/>
         </w:rPr>
         <w:t>NegociacaoController</w:t>
       </w:r>
+      <w:proofErr w:type="spellEnd"/>
       <w:r>
         <w:t> é criada.</w:t>
       </w:r>
@@ -3529,7 +4481,15 @@
         </w:numPr>
       </w:pPr>
       <w:r>
-        <w:t>O listener de evento garante que, ao submeter o formulário, o método </w:t>
+        <w:t xml:space="preserve">O </w:t>
+      </w:r>
+      <w:proofErr w:type="spellStart"/>
+      <w:r>
+        <w:t>listener</w:t>
+      </w:r>
+      <w:proofErr w:type="spellEnd"/>
+      <w:r>
+        <w:t xml:space="preserve"> de evento garante que, ao submeter o formulário, o método </w:t>
       </w:r>
       <w:r>
         <w:rPr>
@@ -3578,7 +4538,15 @@
         </w:numPr>
       </w:pPr>
       <w:r>
-        <w:t>Isso confirma que o listener de evento está funcionando corretamente e que o comportamento padrão do formulário foi prevenido.</w:t>
+        <w:t xml:space="preserve">Isso confirma que o </w:t>
+      </w:r>
+      <w:proofErr w:type="spellStart"/>
+      <w:r>
+        <w:t>listener</w:t>
+      </w:r>
+      <w:proofErr w:type="spellEnd"/>
+      <w:r>
+        <w:t xml:space="preserve"> de evento está funcionando corretamente e que o comportamento padrão do formulário foi prevenido.</w:t>
       </w:r>
     </w:p>
     <w:p/>
@@ -3706,7 +4674,15 @@
         </w:numPr>
       </w:pPr>
       <w:r>
-        <w:t xml:space="preserve">Os valores da data, quantidade e valor estão como strings, quando deveriam </w:t>
+        <w:t xml:space="preserve">Os valores da data, quantidade e valor estão como </w:t>
+      </w:r>
+      <w:proofErr w:type="spellStart"/>
+      <w:r>
+        <w:t>strings</w:t>
+      </w:r>
+      <w:proofErr w:type="spellEnd"/>
+      <w:r>
+        <w:t xml:space="preserve">, quando deveriam </w:t>
       </w:r>
       <w:proofErr w:type="gramStart"/>
       <w:r>
@@ -3714,7 +4690,15 @@
       </w:r>
       <w:proofErr w:type="gramEnd"/>
       <w:r>
-        <w:t xml:space="preserve"> e number, respectivamente.</w:t>
+        <w:t xml:space="preserve"> e </w:t>
+      </w:r>
+      <w:proofErr w:type="spellStart"/>
+      <w:r>
+        <w:t>number</w:t>
+      </w:r>
+      <w:proofErr w:type="spellEnd"/>
+      <w:r>
+        <w:t>, respectivamente.</w:t>
       </w:r>
     </w:p>
     <w:p>
@@ -3734,7 +4718,23 @@
         </w:numPr>
       </w:pPr>
       <w:r>
-        <w:t>O TypeScript não está verificando os tipos porque a classe Negociacao ainda não foi "tipada", ou seja, não foram definidos os tipos das propriedades.</w:t>
+        <w:t>O TypeScript não está verificando os tipos porque a classe </w:t>
+      </w:r>
+      <w:proofErr w:type="spellStart"/>
+      <w:r>
+        <w:t>Negociacao</w:t>
+      </w:r>
+      <w:proofErr w:type="spellEnd"/>
+      <w:r>
+        <w:t> ainda não foi "</w:t>
+      </w:r>
+      <w:proofErr w:type="spellStart"/>
+      <w:r>
+        <w:t>tipada</w:t>
+      </w:r>
+      <w:proofErr w:type="spellEnd"/>
+      <w:r>
+        <w:t>", ou seja, não foram definidos os tipos das propriedades.</w:t>
       </w:r>
     </w:p>
     <w:p/>
@@ -3751,19 +4751,38 @@
           <w:b/>
           <w:bCs/>
         </w:rPr>
-        <w:t>O tipo implícito any</w:t>
-      </w:r>
-    </w:p>
-    <w:p>
-      <w:r>
-        <w:t xml:space="preserve">1-. Para tirar o valor any , basta irmos no </w:t>
-      </w:r>
+        <w:t xml:space="preserve">O tipo implícito </w:t>
+      </w:r>
+      <w:proofErr w:type="spellStart"/>
+      <w:r>
+        <w:rPr>
+          <w:b/>
+          <w:bCs/>
+        </w:rPr>
+        <w:t>any</w:t>
+      </w:r>
+      <w:proofErr w:type="spellEnd"/>
+    </w:p>
+    <w:p>
+      <w:r>
+        <w:t xml:space="preserve">1-. Para tirar o valor </w:t>
+      </w:r>
+      <w:proofErr w:type="spellStart"/>
+      <w:r>
+        <w:t>any</w:t>
+      </w:r>
+      <w:proofErr w:type="spellEnd"/>
+      <w:r>
+        <w:t xml:space="preserve"> , basta irmos no </w:t>
+      </w:r>
+      <w:proofErr w:type="spellStart"/>
       <w:r>
         <w:rPr>
           <w:highlight w:val="yellow"/>
         </w:rPr>
         <w:t>tsconfig.json</w:t>
       </w:r>
+      <w:proofErr w:type="spellEnd"/>
       <w:r>
         <w:t xml:space="preserve"> e adicionar lá </w:t>
       </w:r>
@@ -3771,8 +4790,30 @@
         <w:rPr>
           <w:highlight w:val="yellow"/>
         </w:rPr>
-        <w:t>"noImplicitAny": true</w:t>
-      </w:r>
+        <w:t>"</w:t>
+      </w:r>
+      <w:proofErr w:type="spellStart"/>
+      <w:r>
+        <w:rPr>
+          <w:highlight w:val="yellow"/>
+        </w:rPr>
+        <w:t>noImplicitAny</w:t>
+      </w:r>
+      <w:proofErr w:type="spellEnd"/>
+      <w:r>
+        <w:rPr>
+          <w:highlight w:val="yellow"/>
+        </w:rPr>
+        <w:t xml:space="preserve">": </w:t>
+      </w:r>
+      <w:proofErr w:type="spellStart"/>
+      <w:r>
+        <w:rPr>
+          <w:highlight w:val="yellow"/>
+        </w:rPr>
+        <w:t>true</w:t>
+      </w:r>
+      <w:proofErr w:type="spellEnd"/>
       <w:r>
         <w:t> </w:t>
       </w:r>
@@ -3785,7 +4826,15 @@
         </w:numPr>
       </w:pPr>
       <w:r>
-        <w:t>Isso fará com que o TypeScript mostre erros onde o tipo any está sendo inferido implicitamente.</w:t>
+        <w:t>Isso fará com que o TypeScript mostre erros onde o tipo </w:t>
+      </w:r>
+      <w:proofErr w:type="spellStart"/>
+      <w:r>
+        <w:t>any</w:t>
+      </w:r>
+      <w:proofErr w:type="spellEnd"/>
+      <w:r>
+        <w:t> está sendo inferido implicitamente.</w:t>
       </w:r>
     </w:p>
     <w:p>
@@ -3793,6 +4842,9 @@
         <w:ind w:left="1440"/>
       </w:pPr>
       <w:r>
+        <w:rPr>
+          <w:noProof/>
+        </w:rPr>
         <w:drawing>
           <wp:inline distT="0" distB="0" distL="0" distR="0" wp14:anchorId="34EEE524" wp14:editId="705F53C3">
             <wp:extent cx="2819794" cy="600159"/>
@@ -3838,6 +4890,9 @@
         <w:br/>
       </w:r>
       <w:r>
+        <w:rPr>
+          <w:noProof/>
+        </w:rPr>
         <w:drawing>
           <wp:inline distT="0" distB="0" distL="0" distR="0" wp14:anchorId="67950103" wp14:editId="7F01CA5E">
             <wp:extent cx="5334744" cy="1152686"/>
@@ -3899,8 +4954,17 @@
           <w:b/>
           <w:bCs/>
         </w:rPr>
-        <w:t>Ajustando nosso controller</w:t>
-      </w:r>
+        <w:t xml:space="preserve">Ajustando nosso </w:t>
+      </w:r>
+      <w:proofErr w:type="spellStart"/>
+      <w:r>
+        <w:rPr>
+          <w:b/>
+          <w:bCs/>
+        </w:rPr>
+        <w:t>controller</w:t>
+      </w:r>
+      <w:proofErr w:type="spellEnd"/>
     </w:p>
     <w:tbl>
       <w:tblPr>
@@ -3925,6 +4989,7 @@
             <w:r>
               <w:t>Inicialmente, ele mostra como resolver um problema de compilação utilizando o tipo </w:t>
             </w:r>
+            <w:proofErr w:type="spellStart"/>
             <w:r>
               <w:rPr>
                 <w:i/>
@@ -3932,6 +4997,7 @@
               </w:rPr>
               <w:t>any</w:t>
             </w:r>
+            <w:proofErr w:type="spellEnd"/>
             <w:r>
               <w:t>, mas explica que essa não é a solução ideal, pois remove o benefício do </w:t>
             </w:r>
@@ -3960,6 +5026,7 @@
             <w:r>
               <w:t> e </w:t>
             </w:r>
+            <w:proofErr w:type="spellStart"/>
             <w:r>
               <w:rPr>
                 <w:i/>
@@ -3967,14 +5034,32 @@
               </w:rPr>
               <w:t>number</w:t>
             </w:r>
+            <w:proofErr w:type="spellEnd"/>
             <w:r>
               <w:t>, que já são padrões do TypeScript e fornecem acesso a métodos e propriedades relevantes.</w:t>
             </w:r>
           </w:p>
           <w:p>
             <w:r>
-              <w:t>O instrutor também explica como o TypeScript lida com elementos do DOM, como inputs, e como tipá-los corretamente utilizando HTMLInputElement. Ele destaca que, ao fazer isso, o TypeScript pode identificar erros de tipo, como a tentativa de passar uma </w:t>
-            </w:r>
+              <w:t xml:space="preserve">O instrutor também explica como o TypeScript lida com elementos do DOM, como inputs, e como </w:t>
+            </w:r>
+            <w:proofErr w:type="spellStart"/>
+            <w:r>
+              <w:t>tipá-los</w:t>
+            </w:r>
+            <w:proofErr w:type="spellEnd"/>
+            <w:r>
+              <w:t xml:space="preserve"> corretamente utilizando </w:t>
+            </w:r>
+            <w:proofErr w:type="spellStart"/>
+            <w:r>
+              <w:t>HTMLInputElement</w:t>
+            </w:r>
+            <w:proofErr w:type="spellEnd"/>
+            <w:r>
+              <w:t>. Ele destaca que, ao fazer isso, o TypeScript pode identificar erros de tipo, como a tentativa de passar uma </w:t>
+            </w:r>
+            <w:proofErr w:type="spellStart"/>
             <w:r>
               <w:rPr>
                 <w:i/>
@@ -3982,6 +5067,7 @@
               </w:rPr>
               <w:t>string</w:t>
             </w:r>
+            <w:proofErr w:type="spellEnd"/>
             <w:r>
               <w:t> para um campo que espera um </w:t>
             </w:r>
@@ -3995,6 +5081,7 @@
             <w:r>
               <w:t> ou </w:t>
             </w:r>
+            <w:proofErr w:type="spellStart"/>
             <w:r>
               <w:rPr>
                 <w:i/>
@@ -4002,6 +5089,7 @@
               </w:rPr>
               <w:t>number</w:t>
             </w:r>
+            <w:proofErr w:type="spellEnd"/>
             <w:r>
               <w:t>.</w:t>
             </w:r>
@@ -4015,6 +5103,1275 @@
         </w:tc>
       </w:tr>
     </w:tbl>
+    <w:p>
+      <w:pPr>
+        <w:numPr>
+          <w:ilvl w:val="0"/>
+          <w:numId w:val="31"/>
+        </w:numPr>
+      </w:pPr>
+      <w:r>
+        <w:lastRenderedPageBreak/>
+        <w:t>Corrigimos o erro de </w:t>
+      </w:r>
+      <w:proofErr w:type="spellStart"/>
+      <w:r>
+        <w:fldChar w:fldCharType="begin"/>
+      </w:r>
+      <w:r>
+        <w:instrText>HYPERLINK "vscode-file://vscode-app/c:/Users/llorena/AppData/Local/Programs/Microsoft%20VS%20Code/resources/app/out/vs/code/electron-browser/workbench/workbench.html" \o ""</w:instrText>
+      </w:r>
+      <w:r>
+        <w:fldChar w:fldCharType="separate"/>
+      </w:r>
+      <w:r>
+        <w:rPr>
+          <w:rStyle w:val="Hyperlink"/>
+        </w:rPr>
+        <w:t>value</w:t>
+      </w:r>
+      <w:proofErr w:type="spellEnd"/>
+      <w:r>
+        <w:fldChar w:fldCharType="end"/>
+      </w:r>
+      <w:r>
+        <w:t> </w:t>
+      </w:r>
+      <w:proofErr w:type="spellStart"/>
+      <w:r>
+        <w:t>tipando</w:t>
+      </w:r>
+      <w:proofErr w:type="spellEnd"/>
+      <w:r>
+        <w:t xml:space="preserve"> os inputs como </w:t>
+      </w:r>
+      <w:proofErr w:type="spellStart"/>
+      <w:r>
+        <w:fldChar w:fldCharType="begin"/>
+      </w:r>
+      <w:r>
+        <w:instrText>HYPERLINK "vscode-file://vscode-app/c:/Users/llorena/AppData/Local/Programs/Microsoft%20VS%20Code/resources/app/out/vs/code/electron-browser/workbench/workbench.html" \o ""</w:instrText>
+      </w:r>
+      <w:r>
+        <w:fldChar w:fldCharType="separate"/>
+      </w:r>
+      <w:r>
+        <w:rPr>
+          <w:rStyle w:val="Hyperlink"/>
+        </w:rPr>
+        <w:t>HTMLInputElement</w:t>
+      </w:r>
+      <w:proofErr w:type="spellEnd"/>
+      <w:r>
+        <w:fldChar w:fldCharType="end"/>
+      </w:r>
+      <w:r>
+        <w:t> e usando </w:t>
+      </w:r>
+      <w:hyperlink r:id="rId24" w:history="1">
+        <w:r>
+          <w:rPr>
+            <w:rStyle w:val="Hyperlink"/>
+          </w:rPr>
+          <w:t>querySelector&lt;HTMLInputElement&gt;(...)!</w:t>
+        </w:r>
+      </w:hyperlink>
+      <w:r>
+        <w:t> em </w:t>
+      </w:r>
+      <w:hyperlink r:id="rId25" w:history="1">
+        <w:r>
+          <w:rPr>
+            <w:rStyle w:val="Hyperlink"/>
+          </w:rPr>
+          <w:t>negociacao-controller.ts</w:t>
+        </w:r>
+      </w:hyperlink>
+      <w:r>
+        <w:t>.</w:t>
+      </w:r>
+    </w:p>
+    <w:p>
+      <w:pPr>
+        <w:numPr>
+          <w:ilvl w:val="0"/>
+          <w:numId w:val="31"/>
+        </w:numPr>
+      </w:pPr>
+      <w:r>
+        <w:t>Ajustamos </w:t>
+      </w:r>
+      <w:proofErr w:type="spellStart"/>
+      <w:r>
+        <w:fldChar w:fldCharType="begin"/>
+      </w:r>
+      <w:r>
+        <w:instrText>HYPERLINK "vscode-file://vscode-app/c:/Users/llorena/AppData/Local/Programs/Microsoft%20VS%20Code/resources/app/out/vs/code/electron-browser/workbench/workbench.html" \o ""</w:instrText>
+      </w:r>
+      <w:r>
+        <w:fldChar w:fldCharType="separate"/>
+      </w:r>
+      <w:r>
+        <w:rPr>
+          <w:rStyle w:val="Hyperlink"/>
+        </w:rPr>
+        <w:t>criaNegociacao</w:t>
+      </w:r>
+      <w:proofErr w:type="spellEnd"/>
+      <w:r>
+        <w:rPr>
+          <w:rStyle w:val="Hyperlink"/>
+        </w:rPr>
+        <w:t>()</w:t>
+      </w:r>
+      <w:r>
+        <w:fldChar w:fldCharType="end"/>
+      </w:r>
+      <w:r>
+        <w:t> para retornar </w:t>
+      </w:r>
+      <w:hyperlink r:id="rId26" w:history="1">
+        <w:r>
+          <w:rPr>
+            <w:rStyle w:val="Hyperlink"/>
+          </w:rPr>
+          <w:t xml:space="preserve">new </w:t>
+        </w:r>
+        <w:proofErr w:type="spellStart"/>
+        <w:r>
+          <w:rPr>
+            <w:rStyle w:val="Hyperlink"/>
+          </w:rPr>
+          <w:t>Negociacao</w:t>
+        </w:r>
+        <w:proofErr w:type="spellEnd"/>
+        <w:r>
+          <w:rPr>
+            <w:rStyle w:val="Hyperlink"/>
+          </w:rPr>
+          <w:t>(...)</w:t>
+        </w:r>
+      </w:hyperlink>
+      <w:r>
+        <w:t xml:space="preserve"> (sem atribuir ao </w:t>
+      </w:r>
+      <w:proofErr w:type="spellStart"/>
+      <w:r>
+        <w:t>import</w:t>
+      </w:r>
+      <w:proofErr w:type="spellEnd"/>
+      <w:r>
+        <w:t>) e fechamos corretamente as chaves da classe em </w:t>
+      </w:r>
+      <w:proofErr w:type="spellStart"/>
+      <w:r>
+        <w:fldChar w:fldCharType="begin"/>
+      </w:r>
+      <w:r>
+        <w:instrText>HYPERLINK "vscode-file://vscode-app/c:/Users/llorena/AppData/Local/Programs/Microsoft%20VS%20Code/resources/app/out/vs/code/electron-browser/workbench/workbench.html" \o ""</w:instrText>
+      </w:r>
+      <w:r>
+        <w:fldChar w:fldCharType="separate"/>
+      </w:r>
+      <w:r>
+        <w:rPr>
+          <w:rStyle w:val="Hyperlink"/>
+        </w:rPr>
+        <w:t>negociacao-controller.ts</w:t>
+      </w:r>
+      <w:proofErr w:type="spellEnd"/>
+      <w:r>
+        <w:fldChar w:fldCharType="end"/>
+      </w:r>
+      <w:r>
+        <w:t>.</w:t>
+      </w:r>
+    </w:p>
+    <w:p>
+      <w:r>
+        <w:drawing>
+          <wp:inline distT="0" distB="0" distL="0" distR="0" wp14:anchorId="3290F6DA" wp14:editId="5C45A7FD">
+            <wp:extent cx="5400040" cy="1748790"/>
+            <wp:effectExtent l="0" t="0" r="0" b="3810"/>
+            <wp:docPr id="110931444" name="Imagem 1" descr="Texto&#10;&#10;O conteúdo gerado por IA pode estar incorreto."/>
+            <wp:cNvGraphicFramePr>
+              <a:graphicFrameLocks xmlns:a="http://schemas.openxmlformats.org/drawingml/2006/main" noChangeAspect="1"/>
+            </wp:cNvGraphicFramePr>
+            <a:graphic xmlns:a="http://schemas.openxmlformats.org/drawingml/2006/main">
+              <a:graphicData uri="http://schemas.openxmlformats.org/drawingml/2006/picture">
+                <pic:pic xmlns:pic="http://schemas.openxmlformats.org/drawingml/2006/picture">
+                  <pic:nvPicPr>
+                    <pic:cNvPr id="110931444" name="Imagem 1" descr="Texto&#10;&#10;O conteúdo gerado por IA pode estar incorreto."/>
+                    <pic:cNvPicPr/>
+                  </pic:nvPicPr>
+                  <pic:blipFill>
+                    <a:blip r:embed="rId27"/>
+                    <a:stretch>
+                      <a:fillRect/>
+                    </a:stretch>
+                  </pic:blipFill>
+                  <pic:spPr>
+                    <a:xfrm>
+                      <a:off x="0" y="0"/>
+                      <a:ext cx="5400040" cy="1748790"/>
+                    </a:xfrm>
+                    <a:prstGeom prst="rect">
+                      <a:avLst/>
+                    </a:prstGeom>
+                  </pic:spPr>
+                </pic:pic>
+              </a:graphicData>
+            </a:graphic>
+          </wp:inline>
+        </w:drawing>
+      </w:r>
+    </w:p>
+    <w:p/>
+    <w:p>
+      <w:pPr>
+        <w:pStyle w:val="Ttulo2"/>
+      </w:pPr>
+      <w:r>
+        <w:t>Organizando melhor nosso código</w:t>
+      </w:r>
+    </w:p>
+    <w:p>
+      <w:r>
+        <w:t>Aprendemos a e</w:t>
+      </w:r>
+      <w:r>
+        <w:t>specificar explicitamente o tipo de dado que um método deve retornar, utilizando a sintaxe </w:t>
+      </w:r>
+      <w:r>
+        <w:rPr>
+          <w:highlight w:val="green"/>
+        </w:rPr>
+        <w:t xml:space="preserve">: </w:t>
+      </w:r>
+      <w:proofErr w:type="spellStart"/>
+      <w:r>
+        <w:rPr>
+          <w:highlight w:val="green"/>
+        </w:rPr>
+        <w:t>tipoDeRetorno</w:t>
+      </w:r>
+      <w:proofErr w:type="spellEnd"/>
+      <w:r>
+        <w:t xml:space="preserve"> após a lista de parâmetros do método Exemplo:</w:t>
+      </w:r>
+    </w:p>
+    <w:p>
+      <w:r>
+        <w:drawing>
+          <wp:inline distT="0" distB="0" distL="0" distR="0" wp14:anchorId="6E543613" wp14:editId="2FAB64F9">
+            <wp:extent cx="3048425" cy="352474"/>
+            <wp:effectExtent l="0" t="0" r="0" b="9525"/>
+            <wp:docPr id="1873380097" name="Imagem 1"/>
+            <wp:cNvGraphicFramePr>
+              <a:graphicFrameLocks xmlns:a="http://schemas.openxmlformats.org/drawingml/2006/main" noChangeAspect="1"/>
+            </wp:cNvGraphicFramePr>
+            <a:graphic xmlns:a="http://schemas.openxmlformats.org/drawingml/2006/main">
+              <a:graphicData uri="http://schemas.openxmlformats.org/drawingml/2006/picture">
+                <pic:pic xmlns:pic="http://schemas.openxmlformats.org/drawingml/2006/picture">
+                  <pic:nvPicPr>
+                    <pic:cNvPr id="1873380097" name=""/>
+                    <pic:cNvPicPr/>
+                  </pic:nvPicPr>
+                  <pic:blipFill>
+                    <a:blip r:embed="rId28"/>
+                    <a:stretch>
+                      <a:fillRect/>
+                    </a:stretch>
+                  </pic:blipFill>
+                  <pic:spPr>
+                    <a:xfrm>
+                      <a:off x="0" y="0"/>
+                      <a:ext cx="3048425" cy="352474"/>
+                    </a:xfrm>
+                    <a:prstGeom prst="rect">
+                      <a:avLst/>
+                    </a:prstGeom>
+                  </pic:spPr>
+                </pic:pic>
+              </a:graphicData>
+            </a:graphic>
+          </wp:inline>
+        </w:drawing>
+      </w:r>
+    </w:p>
+    <w:p>
+      <w:r>
+        <w:rPr>
+          <w:b/>
+          <w:bCs/>
+        </w:rPr>
+        <w:t>Benefícios:</w:t>
+      </w:r>
+    </w:p>
+    <w:p>
+      <w:pPr>
+        <w:numPr>
+          <w:ilvl w:val="0"/>
+          <w:numId w:val="32"/>
+        </w:numPr>
+      </w:pPr>
+      <w:r>
+        <w:rPr>
+          <w:b/>
+          <w:bCs/>
+        </w:rPr>
+        <w:t>Clareza:</w:t>
+      </w:r>
+      <w:r>
+        <w:t> Facilita a compreensão do código, indicando o tipo de retorno esperado.</w:t>
+      </w:r>
+    </w:p>
+    <w:p>
+      <w:pPr>
+        <w:numPr>
+          <w:ilvl w:val="0"/>
+          <w:numId w:val="32"/>
+        </w:numPr>
+      </w:pPr>
+      <w:r>
+        <w:rPr>
+          <w:b/>
+          <w:bCs/>
+        </w:rPr>
+        <w:t>Segurança:</w:t>
+      </w:r>
+      <w:r>
+        <w:t> Permite que o TypeScript verifique se o método retorna o tipo correto, prevenindo erros em tempo de execução.</w:t>
+      </w:r>
+    </w:p>
+    <w:p>
+      <w:pPr>
+        <w:numPr>
+          <w:ilvl w:val="0"/>
+          <w:numId w:val="32"/>
+        </w:numPr>
+      </w:pPr>
+      <w:r>
+        <w:rPr>
+          <w:b/>
+          <w:bCs/>
+        </w:rPr>
+        <w:t>Manutenção:</w:t>
+      </w:r>
+      <w:r>
+        <w:t> Simplifica a refatoração e manutenção do código, auxiliando na identificação de locais que precisam ser atualizados ao alterar o tipo de retorno.</w:t>
+      </w:r>
+    </w:p>
+    <w:p>
+      <w:pPr>
+        <w:numPr>
+          <w:ilvl w:val="0"/>
+          <w:numId w:val="32"/>
+        </w:numPr>
+      </w:pPr>
+      <w:proofErr w:type="spellStart"/>
+      <w:r>
+        <w:rPr>
+          <w:b/>
+          <w:bCs/>
+        </w:rPr>
+        <w:t>Intellisense</w:t>
+      </w:r>
+      <w:proofErr w:type="spellEnd"/>
+      <w:r>
+        <w:rPr>
+          <w:b/>
+          <w:bCs/>
+        </w:rPr>
+        <w:t>:</w:t>
+      </w:r>
+      <w:r>
+        <w:t> Melhora a experiência de desenvolvimento com autocompletar e sugestões mais precisas no editor de código.</w:t>
+      </w:r>
+    </w:p>
+    <w:p>
+      <w:r>
+        <w:t xml:space="preserve">Criamos um método </w:t>
+      </w:r>
+      <w:proofErr w:type="spellStart"/>
+      <w:r>
+        <w:rPr>
+          <w:highlight w:val="green"/>
+        </w:rPr>
+        <w:t>limparFormulario</w:t>
+      </w:r>
+      <w:proofErr w:type="spellEnd"/>
+      <w:r>
+        <w:t xml:space="preserve"> e definimos ele como </w:t>
+      </w:r>
+      <w:proofErr w:type="spellStart"/>
+      <w:r>
+        <w:t>void</w:t>
+      </w:r>
+      <w:proofErr w:type="spellEnd"/>
+      <w:r>
+        <w:t xml:space="preserve"> </w:t>
+      </w:r>
+      <w:r>
+        <w:br/>
+      </w:r>
+      <w:r>
+        <w:drawing>
+          <wp:inline distT="0" distB="0" distL="0" distR="0" wp14:anchorId="75FDCCBD" wp14:editId="50892546">
+            <wp:extent cx="3219899" cy="1209844"/>
+            <wp:effectExtent l="0" t="0" r="0" b="9525"/>
+            <wp:docPr id="1985183233" name="Imagem 1" descr="Texto&#10;&#10;O conteúdo gerado por IA pode estar incorreto."/>
+            <wp:cNvGraphicFramePr>
+              <a:graphicFrameLocks xmlns:a="http://schemas.openxmlformats.org/drawingml/2006/main" noChangeAspect="1"/>
+            </wp:cNvGraphicFramePr>
+            <a:graphic xmlns:a="http://schemas.openxmlformats.org/drawingml/2006/main">
+              <a:graphicData uri="http://schemas.openxmlformats.org/drawingml/2006/picture">
+                <pic:pic xmlns:pic="http://schemas.openxmlformats.org/drawingml/2006/picture">
+                  <pic:nvPicPr>
+                    <pic:cNvPr id="1985183233" name="Imagem 1" descr="Texto&#10;&#10;O conteúdo gerado por IA pode estar incorreto."/>
+                    <pic:cNvPicPr/>
+                  </pic:nvPicPr>
+                  <pic:blipFill>
+                    <a:blip r:embed="rId29"/>
+                    <a:stretch>
+                      <a:fillRect/>
+                    </a:stretch>
+                  </pic:blipFill>
+                  <pic:spPr>
+                    <a:xfrm>
+                      <a:off x="0" y="0"/>
+                      <a:ext cx="3219899" cy="1209844"/>
+                    </a:xfrm>
+                    <a:prstGeom prst="rect">
+                      <a:avLst/>
+                    </a:prstGeom>
+                  </pic:spPr>
+                </pic:pic>
+              </a:graphicData>
+            </a:graphic>
+          </wp:inline>
+        </w:drawing>
+      </w:r>
+    </w:p>
+    <w:p/>
+    <w:p/>
+    <w:p/>
+    <w:p>
+      <w:r>
+        <w:lastRenderedPageBreak/>
+        <w:t xml:space="preserve">Demos valor vazio a ele e adicionamos o método </w:t>
+      </w:r>
+      <w:proofErr w:type="spellStart"/>
+      <w:r>
+        <w:t>la</w:t>
+      </w:r>
+      <w:proofErr w:type="spellEnd"/>
+      <w:r>
+        <w:t xml:space="preserve"> em cima em </w:t>
+      </w:r>
+      <w:r>
+        <w:rPr>
+          <w:highlight w:val="green"/>
+        </w:rPr>
+        <w:t>adiciona()</w:t>
+      </w:r>
+    </w:p>
+    <w:p>
+      <w:r>
+        <w:drawing>
+          <wp:inline distT="0" distB="0" distL="0" distR="0" wp14:anchorId="1779212C" wp14:editId="4CC579FB">
+            <wp:extent cx="3801005" cy="876422"/>
+            <wp:effectExtent l="0" t="0" r="9525" b="0"/>
+            <wp:docPr id="1443198868" name="Imagem 1" descr="Texto&#10;&#10;O conteúdo gerado por IA pode estar incorreto."/>
+            <wp:cNvGraphicFramePr>
+              <a:graphicFrameLocks xmlns:a="http://schemas.openxmlformats.org/drawingml/2006/main" noChangeAspect="1"/>
+            </wp:cNvGraphicFramePr>
+            <a:graphic xmlns:a="http://schemas.openxmlformats.org/drawingml/2006/main">
+              <a:graphicData uri="http://schemas.openxmlformats.org/drawingml/2006/picture">
+                <pic:pic xmlns:pic="http://schemas.openxmlformats.org/drawingml/2006/picture">
+                  <pic:nvPicPr>
+                    <pic:cNvPr id="1443198868" name="Imagem 1" descr="Texto&#10;&#10;O conteúdo gerado por IA pode estar incorreto."/>
+                    <pic:cNvPicPr/>
+                  </pic:nvPicPr>
+                  <pic:blipFill>
+                    <a:blip r:embed="rId30"/>
+                    <a:stretch>
+                      <a:fillRect/>
+                    </a:stretch>
+                  </pic:blipFill>
+                  <pic:spPr>
+                    <a:xfrm>
+                      <a:off x="0" y="0"/>
+                      <a:ext cx="3801005" cy="876422"/>
+                    </a:xfrm>
+                    <a:prstGeom prst="rect">
+                      <a:avLst/>
+                    </a:prstGeom>
+                  </pic:spPr>
+                </pic:pic>
+              </a:graphicData>
+            </a:graphic>
+          </wp:inline>
+        </w:drawing>
+      </w:r>
+    </w:p>
+    <w:p>
+      <w:pPr>
+        <w:rPr>
+          <w:color w:val="EE0000"/>
+        </w:rPr>
+      </w:pPr>
+      <w:r>
+        <w:rPr>
+          <w:color w:val="EE0000"/>
+          <w:highlight w:val="green"/>
+        </w:rPr>
+        <w:t>[~~~~~~~~~~~~~~~~~~~~~~~~~~~~~~~~~~~~~~~~~~~~~~~~~~~~~~~~~~~~~~~~~~~~]</w:t>
+      </w:r>
+    </w:p>
+    <w:p>
+      <w:r>
+        <w:t>Na aplicação, será necessário exibir uma tabela com todas as negociações inseridas pelo usuário .</w:t>
+      </w:r>
+    </w:p>
+    <w:p>
+      <w:r>
+        <w:t xml:space="preserve">Então criaremos a classe </w:t>
+      </w:r>
+      <w:proofErr w:type="spellStart"/>
+      <w:r>
+        <w:t>Negociacoes</w:t>
+      </w:r>
+      <w:proofErr w:type="spellEnd"/>
+    </w:p>
+    <w:p>
+      <w:r>
+        <w:drawing>
+          <wp:inline distT="0" distB="0" distL="0" distR="0" wp14:anchorId="054B9190" wp14:editId="305C661B">
+            <wp:extent cx="2819794" cy="1476581"/>
+            <wp:effectExtent l="0" t="0" r="0" b="9525"/>
+            <wp:docPr id="1559993935" name="Imagem 1" descr="Interface gráfica do usuário, Aplicativo&#10;&#10;O conteúdo gerado por IA pode estar incorreto."/>
+            <wp:cNvGraphicFramePr>
+              <a:graphicFrameLocks xmlns:a="http://schemas.openxmlformats.org/drawingml/2006/main" noChangeAspect="1"/>
+            </wp:cNvGraphicFramePr>
+            <a:graphic xmlns:a="http://schemas.openxmlformats.org/drawingml/2006/main">
+              <a:graphicData uri="http://schemas.openxmlformats.org/drawingml/2006/picture">
+                <pic:pic xmlns:pic="http://schemas.openxmlformats.org/drawingml/2006/picture">
+                  <pic:nvPicPr>
+                    <pic:cNvPr id="1559993935" name="Imagem 1" descr="Interface gráfica do usuário, Aplicativo&#10;&#10;O conteúdo gerado por IA pode estar incorreto."/>
+                    <pic:cNvPicPr/>
+                  </pic:nvPicPr>
+                  <pic:blipFill>
+                    <a:blip r:embed="rId31"/>
+                    <a:stretch>
+                      <a:fillRect/>
+                    </a:stretch>
+                  </pic:blipFill>
+                  <pic:spPr>
+                    <a:xfrm>
+                      <a:off x="0" y="0"/>
+                      <a:ext cx="2819794" cy="1476581"/>
+                    </a:xfrm>
+                    <a:prstGeom prst="rect">
+                      <a:avLst/>
+                    </a:prstGeom>
+                  </pic:spPr>
+                </pic:pic>
+              </a:graphicData>
+            </a:graphic>
+          </wp:inline>
+        </w:drawing>
+      </w:r>
+    </w:p>
+    <w:p>
+      <w:r>
+        <w:t>E exportamos a classe</w:t>
+      </w:r>
+    </w:p>
+    <w:p>
+      <w:r>
+        <w:drawing>
+          <wp:inline distT="0" distB="0" distL="0" distR="0" wp14:anchorId="0F70CA90" wp14:editId="27C27D17">
+            <wp:extent cx="2267266" cy="800212"/>
+            <wp:effectExtent l="0" t="0" r="0" b="0"/>
+            <wp:docPr id="970162791" name="Imagem 1" descr="Interface gráfica do usuário, Texto, Aplicativo&#10;&#10;O conteúdo gerado por IA pode estar incorreto."/>
+            <wp:cNvGraphicFramePr>
+              <a:graphicFrameLocks xmlns:a="http://schemas.openxmlformats.org/drawingml/2006/main" noChangeAspect="1"/>
+            </wp:cNvGraphicFramePr>
+            <a:graphic xmlns:a="http://schemas.openxmlformats.org/drawingml/2006/main">
+              <a:graphicData uri="http://schemas.openxmlformats.org/drawingml/2006/picture">
+                <pic:pic xmlns:pic="http://schemas.openxmlformats.org/drawingml/2006/picture">
+                  <pic:nvPicPr>
+                    <pic:cNvPr id="970162791" name="Imagem 1" descr="Interface gráfica do usuário, Texto, Aplicativo&#10;&#10;O conteúdo gerado por IA pode estar incorreto."/>
+                    <pic:cNvPicPr/>
+                  </pic:nvPicPr>
+                  <pic:blipFill>
+                    <a:blip r:embed="rId32"/>
+                    <a:stretch>
+                      <a:fillRect/>
+                    </a:stretch>
+                  </pic:blipFill>
+                  <pic:spPr>
+                    <a:xfrm>
+                      <a:off x="0" y="0"/>
+                      <a:ext cx="2267266" cy="800212"/>
+                    </a:xfrm>
+                    <a:prstGeom prst="rect">
+                      <a:avLst/>
+                    </a:prstGeom>
+                  </pic:spPr>
+                </pic:pic>
+              </a:graphicData>
+            </a:graphic>
+          </wp:inline>
+        </w:drawing>
+      </w:r>
+    </w:p>
+    <w:p>
+      <w:pPr>
+        <w:numPr>
+          <w:ilvl w:val="0"/>
+          <w:numId w:val="33"/>
+        </w:numPr>
+      </w:pPr>
+      <w:r>
+        <w:t>O </w:t>
+      </w:r>
+      <w:proofErr w:type="spellStart"/>
+      <w:r>
+        <w:rPr>
+          <w:i/>
+          <w:iCs/>
+        </w:rPr>
+        <w:t>array</w:t>
+      </w:r>
+      <w:proofErr w:type="spellEnd"/>
+      <w:r>
+        <w:t> de negociações é declarado como privado (</w:t>
+      </w:r>
+      <w:proofErr w:type="spellStart"/>
+      <w:r>
+        <w:t>private</w:t>
+      </w:r>
+      <w:proofErr w:type="spellEnd"/>
+      <w:r>
+        <w:t xml:space="preserve"> </w:t>
+      </w:r>
+      <w:proofErr w:type="spellStart"/>
+      <w:r>
+        <w:t>negociacoes</w:t>
+      </w:r>
+      <w:proofErr w:type="spellEnd"/>
+      <w:r>
+        <w:t xml:space="preserve"> = []).</w:t>
+      </w:r>
+    </w:p>
+    <w:p>
+      <w:r>
+        <w:rPr>
+          <w:b/>
+          <w:bCs/>
+        </w:rPr>
+        <w:t>Resumo:</w:t>
+      </w:r>
+    </w:p>
+    <w:p>
+      <w:pPr>
+        <w:numPr>
+          <w:ilvl w:val="0"/>
+          <w:numId w:val="34"/>
+        </w:numPr>
+      </w:pPr>
+      <w:proofErr w:type="spellStart"/>
+      <w:r>
+        <w:rPr>
+          <w:b/>
+          <w:bCs/>
+        </w:rPr>
+        <w:t>Arrays</w:t>
+      </w:r>
+      <w:proofErr w:type="spellEnd"/>
+      <w:r>
+        <w:rPr>
+          <w:b/>
+          <w:bCs/>
+        </w:rPr>
+        <w:t xml:space="preserve"> em JavaScript:</w:t>
+      </w:r>
+    </w:p>
+    <w:p>
+      <w:pPr>
+        <w:numPr>
+          <w:ilvl w:val="1"/>
+          <w:numId w:val="34"/>
+        </w:numPr>
+      </w:pPr>
+      <w:r>
+        <w:t>Em JavaScript, </w:t>
+      </w:r>
+      <w:proofErr w:type="spellStart"/>
+      <w:r>
+        <w:rPr>
+          <w:i/>
+          <w:iCs/>
+        </w:rPr>
+        <w:t>arrays</w:t>
+      </w:r>
+      <w:proofErr w:type="spellEnd"/>
+      <w:r>
+        <w:t> podem conter diferentes tipos de dados.</w:t>
+      </w:r>
+    </w:p>
+    <w:p>
+      <w:pPr>
+        <w:numPr>
+          <w:ilvl w:val="1"/>
+          <w:numId w:val="34"/>
+        </w:numPr>
+      </w:pPr>
+      <w:r>
+        <w:t>Isso pode levar a erros em </w:t>
+      </w:r>
+      <w:proofErr w:type="spellStart"/>
+      <w:r>
+        <w:rPr>
+          <w:i/>
+          <w:iCs/>
+        </w:rPr>
+        <w:t>runtime</w:t>
+      </w:r>
+      <w:proofErr w:type="spellEnd"/>
+      <w:r>
+        <w:t>, pois não há verificação de tipo em tempo de compilação.</w:t>
+      </w:r>
+    </w:p>
+    <w:p>
+      <w:pPr>
+        <w:numPr>
+          <w:ilvl w:val="0"/>
+          <w:numId w:val="34"/>
+        </w:numPr>
+      </w:pPr>
+      <w:proofErr w:type="spellStart"/>
+      <w:r>
+        <w:rPr>
+          <w:b/>
+          <w:bCs/>
+        </w:rPr>
+        <w:t>Arrays</w:t>
+      </w:r>
+      <w:proofErr w:type="spellEnd"/>
+      <w:r>
+        <w:rPr>
+          <w:b/>
+          <w:bCs/>
+        </w:rPr>
+        <w:t xml:space="preserve"> em TypeScript com </w:t>
+      </w:r>
+      <w:proofErr w:type="spellStart"/>
+      <w:r>
+        <w:rPr>
+          <w:b/>
+          <w:bCs/>
+          <w:i/>
+          <w:iCs/>
+        </w:rPr>
+        <w:t>Generics</w:t>
+      </w:r>
+      <w:proofErr w:type="spellEnd"/>
+      <w:r>
+        <w:t>:</w:t>
+      </w:r>
+    </w:p>
+    <w:p>
+      <w:pPr>
+        <w:numPr>
+          <w:ilvl w:val="1"/>
+          <w:numId w:val="34"/>
+        </w:numPr>
+      </w:pPr>
+      <w:r>
+        <w:t>TypeScript permite especificar o tipo dos elementos em um </w:t>
+      </w:r>
+      <w:proofErr w:type="spellStart"/>
+      <w:r>
+        <w:rPr>
+          <w:i/>
+          <w:iCs/>
+        </w:rPr>
+        <w:t>array</w:t>
+      </w:r>
+      <w:proofErr w:type="spellEnd"/>
+      <w:r>
+        <w:t> usando </w:t>
+      </w:r>
+      <w:proofErr w:type="spellStart"/>
+      <w:r>
+        <w:rPr>
+          <w:i/>
+          <w:iCs/>
+        </w:rPr>
+        <w:t>Generics</w:t>
+      </w:r>
+      <w:proofErr w:type="spellEnd"/>
+      <w:r>
+        <w:t>.</w:t>
+      </w:r>
+    </w:p>
+    <w:p>
+      <w:pPr>
+        <w:numPr>
+          <w:ilvl w:val="1"/>
+          <w:numId w:val="34"/>
+        </w:numPr>
+      </w:pPr>
+      <w:r>
+        <w:t>A sintaxe </w:t>
+      </w:r>
+      <w:proofErr w:type="spellStart"/>
+      <w:r>
+        <w:t>array</w:t>
+      </w:r>
+      <w:proofErr w:type="spellEnd"/>
+      <w:r>
+        <w:t>&lt;T&gt; indica que o </w:t>
+      </w:r>
+      <w:proofErr w:type="spellStart"/>
+      <w:r>
+        <w:rPr>
+          <w:i/>
+          <w:iCs/>
+        </w:rPr>
+        <w:t>array</w:t>
+      </w:r>
+      <w:proofErr w:type="spellEnd"/>
+      <w:r>
+        <w:t> deve conter apenas elementos do tipo T.</w:t>
+      </w:r>
+    </w:p>
+    <w:p>
+      <w:pPr>
+        <w:numPr>
+          <w:ilvl w:val="1"/>
+          <w:numId w:val="34"/>
+        </w:numPr>
+      </w:pPr>
+      <w:r>
+        <w:t>Exemplo: </w:t>
+      </w:r>
+      <w:proofErr w:type="spellStart"/>
+      <w:r>
+        <w:t>array</w:t>
+      </w:r>
+      <w:proofErr w:type="spellEnd"/>
+      <w:r>
+        <w:t>&lt;</w:t>
+      </w:r>
+      <w:proofErr w:type="spellStart"/>
+      <w:r>
+        <w:t>Negociacao</w:t>
+      </w:r>
+      <w:proofErr w:type="spellEnd"/>
+      <w:r>
+        <w:t>&gt; define um </w:t>
+      </w:r>
+      <w:proofErr w:type="spellStart"/>
+      <w:r>
+        <w:rPr>
+          <w:i/>
+          <w:iCs/>
+        </w:rPr>
+        <w:t>array</w:t>
+      </w:r>
+      <w:proofErr w:type="spellEnd"/>
+      <w:r>
+        <w:t> que só pode conter objetos do tipo </w:t>
+      </w:r>
+      <w:proofErr w:type="spellStart"/>
+      <w:r>
+        <w:t>Negociacao</w:t>
+      </w:r>
+      <w:proofErr w:type="spellEnd"/>
+      <w:r>
+        <w:t>.</w:t>
+      </w:r>
+    </w:p>
+    <w:p>
+      <w:pPr>
+        <w:numPr>
+          <w:ilvl w:val="0"/>
+          <w:numId w:val="34"/>
+        </w:numPr>
+      </w:pPr>
+      <w:r>
+        <w:rPr>
+          <w:b/>
+          <w:bCs/>
+        </w:rPr>
+        <w:t>Vantagens dos </w:t>
+      </w:r>
+      <w:proofErr w:type="spellStart"/>
+      <w:r>
+        <w:rPr>
+          <w:b/>
+          <w:bCs/>
+          <w:i/>
+          <w:iCs/>
+        </w:rPr>
+        <w:t>Generics</w:t>
+      </w:r>
+      <w:proofErr w:type="spellEnd"/>
+      <w:r>
+        <w:t>:</w:t>
+      </w:r>
+    </w:p>
+    <w:p>
+      <w:pPr>
+        <w:numPr>
+          <w:ilvl w:val="1"/>
+          <w:numId w:val="34"/>
+        </w:numPr>
+      </w:pPr>
+      <w:r>
+        <w:rPr>
+          <w:b/>
+          <w:bCs/>
+        </w:rPr>
+        <w:lastRenderedPageBreak/>
+        <w:t>Segurança de tipo:</w:t>
+      </w:r>
+      <w:r>
+        <w:t> Garante que apenas o tipo correto de dado seja adicionado ao </w:t>
+      </w:r>
+      <w:proofErr w:type="spellStart"/>
+      <w:r>
+        <w:rPr>
+          <w:i/>
+          <w:iCs/>
+        </w:rPr>
+        <w:t>array</w:t>
+      </w:r>
+      <w:proofErr w:type="spellEnd"/>
+      <w:r>
+        <w:t>, evitando erros.</w:t>
+      </w:r>
+    </w:p>
+    <w:p>
+      <w:pPr>
+        <w:numPr>
+          <w:ilvl w:val="1"/>
+          <w:numId w:val="34"/>
+        </w:numPr>
+      </w:pPr>
+      <w:r>
+        <w:rPr>
+          <w:b/>
+          <w:bCs/>
+          <w:i/>
+          <w:iCs/>
+        </w:rPr>
+        <w:t>Autocomplete</w:t>
+      </w:r>
+      <w:r>
+        <w:rPr>
+          <w:b/>
+          <w:bCs/>
+        </w:rPr>
+        <w:t> e verificação de código:</w:t>
+      </w:r>
+      <w:r>
+        <w:t> O TypeScript oferece </w:t>
+      </w:r>
+      <w:r>
+        <w:rPr>
+          <w:i/>
+          <w:iCs/>
+        </w:rPr>
+        <w:t>autocomplete</w:t>
+      </w:r>
+      <w:r>
+        <w:t> e verifica o código com base no tipo especificado, facilitando o desenvolvimento.</w:t>
+      </w:r>
+    </w:p>
+    <w:p>
+      <w:pPr>
+        <w:numPr>
+          <w:ilvl w:val="1"/>
+          <w:numId w:val="34"/>
+        </w:numPr>
+      </w:pPr>
+      <w:r>
+        <w:rPr>
+          <w:b/>
+          <w:bCs/>
+        </w:rPr>
+        <w:t>Uniformidade:</w:t>
+      </w:r>
+      <w:r>
+        <w:t> Assegura que todos os elementos do </w:t>
+      </w:r>
+      <w:proofErr w:type="spellStart"/>
+      <w:r>
+        <w:rPr>
+          <w:i/>
+          <w:iCs/>
+        </w:rPr>
+        <w:t>array</w:t>
+      </w:r>
+      <w:proofErr w:type="spellEnd"/>
+      <w:r>
+        <w:t> sejam do mesmo tipo, simplificando a manipulação dos dados.</w:t>
+      </w:r>
+    </w:p>
+    <w:p>
+      <w:pPr>
+        <w:numPr>
+          <w:ilvl w:val="0"/>
+          <w:numId w:val="34"/>
+        </w:numPr>
+      </w:pPr>
+      <w:r>
+        <w:rPr>
+          <w:b/>
+          <w:bCs/>
+        </w:rPr>
+        <w:t>Exemplo Prático:</w:t>
+      </w:r>
+    </w:p>
+    <w:p>
+      <w:pPr>
+        <w:numPr>
+          <w:ilvl w:val="1"/>
+          <w:numId w:val="34"/>
+        </w:numPr>
+      </w:pPr>
+      <w:r>
+        <w:t>Ao definir </w:t>
+      </w:r>
+      <w:proofErr w:type="spellStart"/>
+      <w:r>
+        <w:t>private</w:t>
+      </w:r>
+      <w:proofErr w:type="spellEnd"/>
+      <w:r>
+        <w:t xml:space="preserve"> </w:t>
+      </w:r>
+      <w:proofErr w:type="spellStart"/>
+      <w:r>
+        <w:t>negociacoes</w:t>
+      </w:r>
+      <w:proofErr w:type="spellEnd"/>
+      <w:r>
+        <w:t xml:space="preserve">: </w:t>
+      </w:r>
+      <w:proofErr w:type="spellStart"/>
+      <w:r>
+        <w:t>array</w:t>
+      </w:r>
+      <w:proofErr w:type="spellEnd"/>
+      <w:r>
+        <w:t>&lt;</w:t>
+      </w:r>
+      <w:proofErr w:type="spellStart"/>
+      <w:r>
+        <w:t>Negociacao</w:t>
+      </w:r>
+      <w:proofErr w:type="spellEnd"/>
+      <w:r>
+        <w:t>&gt; = [</w:t>
+      </w:r>
+      <w:proofErr w:type="gramStart"/>
+      <w:r>
+        <w:t>];,</w:t>
+      </w:r>
+      <w:proofErr w:type="gramEnd"/>
+      <w:r>
+        <w:t xml:space="preserve"> o </w:t>
+      </w:r>
+      <w:proofErr w:type="spellStart"/>
+      <w:r>
+        <w:rPr>
+          <w:i/>
+          <w:iCs/>
+        </w:rPr>
+        <w:t>array</w:t>
+      </w:r>
+      <w:proofErr w:type="spellEnd"/>
+      <w:r>
+        <w:t> </w:t>
+      </w:r>
+      <w:proofErr w:type="spellStart"/>
+      <w:r>
+        <w:t>negociacoes</w:t>
+      </w:r>
+      <w:proofErr w:type="spellEnd"/>
+      <w:r>
+        <w:t> só pode conter objetos do tipo </w:t>
+      </w:r>
+      <w:proofErr w:type="spellStart"/>
+      <w:r>
+        <w:t>Negociacao</w:t>
+      </w:r>
+      <w:proofErr w:type="spellEnd"/>
+      <w:r>
+        <w:t>.</w:t>
+      </w:r>
+    </w:p>
+    <w:p>
+      <w:pPr>
+        <w:numPr>
+          <w:ilvl w:val="1"/>
+          <w:numId w:val="34"/>
+        </w:numPr>
+      </w:pPr>
+      <w:r>
+        <w:t>O TypeScript impede a adição de outros tipos, como </w:t>
+      </w:r>
+      <w:proofErr w:type="spellStart"/>
+      <w:r>
+        <w:rPr>
+          <w:i/>
+          <w:iCs/>
+        </w:rPr>
+        <w:t>strings</w:t>
+      </w:r>
+      <w:proofErr w:type="spellEnd"/>
+      <w:r>
+        <w:t> ou números, a esse </w:t>
+      </w:r>
+      <w:proofErr w:type="spellStart"/>
+      <w:r>
+        <w:rPr>
+          <w:i/>
+          <w:iCs/>
+        </w:rPr>
+        <w:t>array</w:t>
+      </w:r>
+      <w:proofErr w:type="spellEnd"/>
+      <w:r>
+        <w:t>.</w:t>
+      </w:r>
+    </w:p>
+    <w:p>
+      <w:pPr>
+        <w:numPr>
+          <w:ilvl w:val="0"/>
+          <w:numId w:val="34"/>
+        </w:numPr>
+      </w:pPr>
+      <w:r>
+        <w:rPr>
+          <w:b/>
+          <w:bCs/>
+        </w:rPr>
+        <w:t>Conceito de </w:t>
+      </w:r>
+      <w:proofErr w:type="spellStart"/>
+      <w:r>
+        <w:rPr>
+          <w:b/>
+          <w:bCs/>
+          <w:i/>
+          <w:iCs/>
+        </w:rPr>
+        <w:t>Generics</w:t>
+      </w:r>
+      <w:proofErr w:type="spellEnd"/>
+      <w:r>
+        <w:t>:</w:t>
+      </w:r>
+    </w:p>
+    <w:p>
+      <w:pPr>
+        <w:numPr>
+          <w:ilvl w:val="1"/>
+          <w:numId w:val="34"/>
+        </w:numPr>
+      </w:pPr>
+      <w:proofErr w:type="spellStart"/>
+      <w:r>
+        <w:rPr>
+          <w:i/>
+          <w:iCs/>
+        </w:rPr>
+        <w:t>Generics</w:t>
+      </w:r>
+      <w:proofErr w:type="spellEnd"/>
+      <w:r>
+        <w:t> permitem que você defina tipos que aceitam outros tipos como parâmetros.</w:t>
+      </w:r>
+    </w:p>
+    <w:p>
+      <w:pPr>
+        <w:numPr>
+          <w:ilvl w:val="1"/>
+          <w:numId w:val="34"/>
+        </w:numPr>
+      </w:pPr>
+      <w:r>
+        <w:t>No caso de </w:t>
+      </w:r>
+      <w:proofErr w:type="spellStart"/>
+      <w:r>
+        <w:t>array</w:t>
+      </w:r>
+      <w:proofErr w:type="spellEnd"/>
+      <w:r>
+        <w:t>&lt;T&gt;, T é o tipo que você está passando para o tipo </w:t>
+      </w:r>
+      <w:proofErr w:type="spellStart"/>
+      <w:r>
+        <w:rPr>
+          <w:i/>
+          <w:iCs/>
+        </w:rPr>
+        <w:t>array</w:t>
+      </w:r>
+      <w:proofErr w:type="spellEnd"/>
+      <w:r>
+        <w:t>.</w:t>
+      </w:r>
+    </w:p>
+    <w:p>
+      <w:pPr>
+        <w:numPr>
+          <w:ilvl w:val="1"/>
+          <w:numId w:val="34"/>
+        </w:numPr>
+      </w:pPr>
+      <w:r>
+        <w:t>Isso possibilita a criação de tipos mais flexíveis e reutilizáveis.</w:t>
+      </w:r>
+    </w:p>
+    <w:p>
+      <w:r>
+        <w:t>Em resumo, </w:t>
+      </w:r>
+      <w:proofErr w:type="spellStart"/>
+      <w:r>
+        <w:rPr>
+          <w:i/>
+          <w:iCs/>
+        </w:rPr>
+        <w:t>Generics</w:t>
+      </w:r>
+      <w:proofErr w:type="spellEnd"/>
+      <w:r>
+        <w:t> em TypeScript ajudam a criar </w:t>
+      </w:r>
+      <w:proofErr w:type="spellStart"/>
+      <w:r>
+        <w:rPr>
+          <w:i/>
+          <w:iCs/>
+        </w:rPr>
+        <w:t>arrays</w:t>
+      </w:r>
+      <w:proofErr w:type="spellEnd"/>
+      <w:r>
+        <w:t> mais seguros e homogêneos, melhorando a qualidade do código e prevenindo erros.</w:t>
+      </w:r>
+    </w:p>
     <w:p/>
     <w:sectPr>
       <w:pgSz w:w="11906" w:h="16838"/>
@@ -6339,6 +8696,155 @@
     </w:lvl>
   </w:abstractNum>
   <w:abstractNum w:abstractNumId="18" w15:restartNumberingAfterBreak="0">
+    <w:nsid w:val="3F707EAB"/>
+    <w:multiLevelType w:val="multilevel"/>
+    <w:tmpl w:val="4EDCAC86"/>
+    <w:lvl w:ilvl="0">
+      <w:start w:val="1"/>
+      <w:numFmt w:val="bullet"/>
+      <w:lvlText w:val=""/>
+      <w:lvlJc w:val="left"/>
+      <w:pPr>
+        <w:tabs>
+          <w:tab w:val="num" w:pos="720"/>
+        </w:tabs>
+        <w:ind w:left="720" w:hanging="360"/>
+      </w:pPr>
+      <w:rPr>
+        <w:rFonts w:ascii="Symbol" w:hAnsi="Symbol" w:hint="default"/>
+        <w:sz w:val="20"/>
+      </w:rPr>
+    </w:lvl>
+    <w:lvl w:ilvl="1" w:tentative="1">
+      <w:start w:val="1"/>
+      <w:numFmt w:val="bullet"/>
+      <w:lvlText w:val="o"/>
+      <w:lvlJc w:val="left"/>
+      <w:pPr>
+        <w:tabs>
+          <w:tab w:val="num" w:pos="1440"/>
+        </w:tabs>
+        <w:ind w:left="1440" w:hanging="360"/>
+      </w:pPr>
+      <w:rPr>
+        <w:rFonts w:ascii="Courier New" w:hAnsi="Courier New" w:hint="default"/>
+        <w:sz w:val="20"/>
+      </w:rPr>
+    </w:lvl>
+    <w:lvl w:ilvl="2" w:tentative="1">
+      <w:start w:val="1"/>
+      <w:numFmt w:val="bullet"/>
+      <w:lvlText w:val=""/>
+      <w:lvlJc w:val="left"/>
+      <w:pPr>
+        <w:tabs>
+          <w:tab w:val="num" w:pos="2160"/>
+        </w:tabs>
+        <w:ind w:left="2160" w:hanging="360"/>
+      </w:pPr>
+      <w:rPr>
+        <w:rFonts w:ascii="Wingdings" w:hAnsi="Wingdings" w:hint="default"/>
+        <w:sz w:val="20"/>
+      </w:rPr>
+    </w:lvl>
+    <w:lvl w:ilvl="3" w:tentative="1">
+      <w:start w:val="1"/>
+      <w:numFmt w:val="bullet"/>
+      <w:lvlText w:val=""/>
+      <w:lvlJc w:val="left"/>
+      <w:pPr>
+        <w:tabs>
+          <w:tab w:val="num" w:pos="2880"/>
+        </w:tabs>
+        <w:ind w:left="2880" w:hanging="360"/>
+      </w:pPr>
+      <w:rPr>
+        <w:rFonts w:ascii="Wingdings" w:hAnsi="Wingdings" w:hint="default"/>
+        <w:sz w:val="20"/>
+      </w:rPr>
+    </w:lvl>
+    <w:lvl w:ilvl="4" w:tentative="1">
+      <w:start w:val="1"/>
+      <w:numFmt w:val="bullet"/>
+      <w:lvlText w:val=""/>
+      <w:lvlJc w:val="left"/>
+      <w:pPr>
+        <w:tabs>
+          <w:tab w:val="num" w:pos="3600"/>
+        </w:tabs>
+        <w:ind w:left="3600" w:hanging="360"/>
+      </w:pPr>
+      <w:rPr>
+        <w:rFonts w:ascii="Wingdings" w:hAnsi="Wingdings" w:hint="default"/>
+        <w:sz w:val="20"/>
+      </w:rPr>
+    </w:lvl>
+    <w:lvl w:ilvl="5" w:tentative="1">
+      <w:start w:val="1"/>
+      <w:numFmt w:val="bullet"/>
+      <w:lvlText w:val=""/>
+      <w:lvlJc w:val="left"/>
+      <w:pPr>
+        <w:tabs>
+          <w:tab w:val="num" w:pos="4320"/>
+        </w:tabs>
+        <w:ind w:left="4320" w:hanging="360"/>
+      </w:pPr>
+      <w:rPr>
+        <w:rFonts w:ascii="Wingdings" w:hAnsi="Wingdings" w:hint="default"/>
+        <w:sz w:val="20"/>
+      </w:rPr>
+    </w:lvl>
+    <w:lvl w:ilvl="6" w:tentative="1">
+      <w:start w:val="1"/>
+      <w:numFmt w:val="bullet"/>
+      <w:lvlText w:val=""/>
+      <w:lvlJc w:val="left"/>
+      <w:pPr>
+        <w:tabs>
+          <w:tab w:val="num" w:pos="5040"/>
+        </w:tabs>
+        <w:ind w:left="5040" w:hanging="360"/>
+      </w:pPr>
+      <w:rPr>
+        <w:rFonts w:ascii="Wingdings" w:hAnsi="Wingdings" w:hint="default"/>
+        <w:sz w:val="20"/>
+      </w:rPr>
+    </w:lvl>
+    <w:lvl w:ilvl="7" w:tentative="1">
+      <w:start w:val="1"/>
+      <w:numFmt w:val="bullet"/>
+      <w:lvlText w:val=""/>
+      <w:lvlJc w:val="left"/>
+      <w:pPr>
+        <w:tabs>
+          <w:tab w:val="num" w:pos="5760"/>
+        </w:tabs>
+        <w:ind w:left="5760" w:hanging="360"/>
+      </w:pPr>
+      <w:rPr>
+        <w:rFonts w:ascii="Wingdings" w:hAnsi="Wingdings" w:hint="default"/>
+        <w:sz w:val="20"/>
+      </w:rPr>
+    </w:lvl>
+    <w:lvl w:ilvl="8" w:tentative="1">
+      <w:start w:val="1"/>
+      <w:numFmt w:val="bullet"/>
+      <w:lvlText w:val=""/>
+      <w:lvlJc w:val="left"/>
+      <w:pPr>
+        <w:tabs>
+          <w:tab w:val="num" w:pos="6480"/>
+        </w:tabs>
+        <w:ind w:left="6480" w:hanging="360"/>
+      </w:pPr>
+      <w:rPr>
+        <w:rFonts w:ascii="Wingdings" w:hAnsi="Wingdings" w:hint="default"/>
+        <w:sz w:val="20"/>
+      </w:rPr>
+    </w:lvl>
+  </w:abstractNum>
+  <w:abstractNum w:abstractNumId="19" w15:restartNumberingAfterBreak="0">
     <w:nsid w:val="3FF43078"/>
     <w:multiLevelType w:val="multilevel"/>
     <w:tmpl w:val="4DA2AE40"/>
@@ -6455,7 +8961,7 @@
       </w:pPr>
     </w:lvl>
   </w:abstractNum>
-  <w:abstractNum w:abstractNumId="19" w15:restartNumberingAfterBreak="0">
+  <w:abstractNum w:abstractNumId="20" w15:restartNumberingAfterBreak="0">
     <w:nsid w:val="41C556F1"/>
     <w:multiLevelType w:val="multilevel"/>
     <w:tmpl w:val="2F58CF2A"/>
@@ -6604,7 +9110,7 @@
       </w:rPr>
     </w:lvl>
   </w:abstractNum>
-  <w:abstractNum w:abstractNumId="20" w15:restartNumberingAfterBreak="0">
+  <w:abstractNum w:abstractNumId="21" w15:restartNumberingAfterBreak="0">
     <w:nsid w:val="425D381B"/>
     <w:multiLevelType w:val="multilevel"/>
     <w:tmpl w:val="5F6669DE"/>
@@ -6753,7 +9259,7 @@
       </w:rPr>
     </w:lvl>
   </w:abstractNum>
-  <w:abstractNum w:abstractNumId="21" w15:restartNumberingAfterBreak="0">
+  <w:abstractNum w:abstractNumId="22" w15:restartNumberingAfterBreak="0">
     <w:nsid w:val="45CC6961"/>
     <w:multiLevelType w:val="multilevel"/>
     <w:tmpl w:val="E1F06A0C"/>
@@ -6902,7 +9408,7 @@
       </w:rPr>
     </w:lvl>
   </w:abstractNum>
-  <w:abstractNum w:abstractNumId="22" w15:restartNumberingAfterBreak="0">
+  <w:abstractNum w:abstractNumId="23" w15:restartNumberingAfterBreak="0">
     <w:nsid w:val="465859C0"/>
     <w:multiLevelType w:val="multilevel"/>
     <w:tmpl w:val="A49EDE54"/>
@@ -7051,7 +9557,7 @@
       </w:rPr>
     </w:lvl>
   </w:abstractNum>
-  <w:abstractNum w:abstractNumId="23" w15:restartNumberingAfterBreak="0">
+  <w:abstractNum w:abstractNumId="24" w15:restartNumberingAfterBreak="0">
     <w:nsid w:val="4B3F0083"/>
     <w:multiLevelType w:val="multilevel"/>
     <w:tmpl w:val="7A2C552C"/>
@@ -7200,7 +9706,156 @@
       </w:rPr>
     </w:lvl>
   </w:abstractNum>
-  <w:abstractNum w:abstractNumId="24" w15:restartNumberingAfterBreak="0">
+  <w:abstractNum w:abstractNumId="25" w15:restartNumberingAfterBreak="0">
+    <w:nsid w:val="54383A18"/>
+    <w:multiLevelType w:val="multilevel"/>
+    <w:tmpl w:val="F4C27D10"/>
+    <w:lvl w:ilvl="0">
+      <w:start w:val="1"/>
+      <w:numFmt w:val="bullet"/>
+      <w:lvlText w:val=""/>
+      <w:lvlJc w:val="left"/>
+      <w:pPr>
+        <w:tabs>
+          <w:tab w:val="num" w:pos="720"/>
+        </w:tabs>
+        <w:ind w:left="720" w:hanging="360"/>
+      </w:pPr>
+      <w:rPr>
+        <w:rFonts w:ascii="Symbol" w:hAnsi="Symbol" w:hint="default"/>
+        <w:sz w:val="20"/>
+      </w:rPr>
+    </w:lvl>
+    <w:lvl w:ilvl="1" w:tentative="1">
+      <w:start w:val="1"/>
+      <w:numFmt w:val="bullet"/>
+      <w:lvlText w:val="o"/>
+      <w:lvlJc w:val="left"/>
+      <w:pPr>
+        <w:tabs>
+          <w:tab w:val="num" w:pos="1440"/>
+        </w:tabs>
+        <w:ind w:left="1440" w:hanging="360"/>
+      </w:pPr>
+      <w:rPr>
+        <w:rFonts w:ascii="Courier New" w:hAnsi="Courier New" w:hint="default"/>
+        <w:sz w:val="20"/>
+      </w:rPr>
+    </w:lvl>
+    <w:lvl w:ilvl="2" w:tentative="1">
+      <w:start w:val="1"/>
+      <w:numFmt w:val="bullet"/>
+      <w:lvlText w:val=""/>
+      <w:lvlJc w:val="left"/>
+      <w:pPr>
+        <w:tabs>
+          <w:tab w:val="num" w:pos="2160"/>
+        </w:tabs>
+        <w:ind w:left="2160" w:hanging="360"/>
+      </w:pPr>
+      <w:rPr>
+        <w:rFonts w:ascii="Wingdings" w:hAnsi="Wingdings" w:hint="default"/>
+        <w:sz w:val="20"/>
+      </w:rPr>
+    </w:lvl>
+    <w:lvl w:ilvl="3" w:tentative="1">
+      <w:start w:val="1"/>
+      <w:numFmt w:val="bullet"/>
+      <w:lvlText w:val=""/>
+      <w:lvlJc w:val="left"/>
+      <w:pPr>
+        <w:tabs>
+          <w:tab w:val="num" w:pos="2880"/>
+        </w:tabs>
+        <w:ind w:left="2880" w:hanging="360"/>
+      </w:pPr>
+      <w:rPr>
+        <w:rFonts w:ascii="Wingdings" w:hAnsi="Wingdings" w:hint="default"/>
+        <w:sz w:val="20"/>
+      </w:rPr>
+    </w:lvl>
+    <w:lvl w:ilvl="4" w:tentative="1">
+      <w:start w:val="1"/>
+      <w:numFmt w:val="bullet"/>
+      <w:lvlText w:val=""/>
+      <w:lvlJc w:val="left"/>
+      <w:pPr>
+        <w:tabs>
+          <w:tab w:val="num" w:pos="3600"/>
+        </w:tabs>
+        <w:ind w:left="3600" w:hanging="360"/>
+      </w:pPr>
+      <w:rPr>
+        <w:rFonts w:ascii="Wingdings" w:hAnsi="Wingdings" w:hint="default"/>
+        <w:sz w:val="20"/>
+      </w:rPr>
+    </w:lvl>
+    <w:lvl w:ilvl="5" w:tentative="1">
+      <w:start w:val="1"/>
+      <w:numFmt w:val="bullet"/>
+      <w:lvlText w:val=""/>
+      <w:lvlJc w:val="left"/>
+      <w:pPr>
+        <w:tabs>
+          <w:tab w:val="num" w:pos="4320"/>
+        </w:tabs>
+        <w:ind w:left="4320" w:hanging="360"/>
+      </w:pPr>
+      <w:rPr>
+        <w:rFonts w:ascii="Wingdings" w:hAnsi="Wingdings" w:hint="default"/>
+        <w:sz w:val="20"/>
+      </w:rPr>
+    </w:lvl>
+    <w:lvl w:ilvl="6" w:tentative="1">
+      <w:start w:val="1"/>
+      <w:numFmt w:val="bullet"/>
+      <w:lvlText w:val=""/>
+      <w:lvlJc w:val="left"/>
+      <w:pPr>
+        <w:tabs>
+          <w:tab w:val="num" w:pos="5040"/>
+        </w:tabs>
+        <w:ind w:left="5040" w:hanging="360"/>
+      </w:pPr>
+      <w:rPr>
+        <w:rFonts w:ascii="Wingdings" w:hAnsi="Wingdings" w:hint="default"/>
+        <w:sz w:val="20"/>
+      </w:rPr>
+    </w:lvl>
+    <w:lvl w:ilvl="7" w:tentative="1">
+      <w:start w:val="1"/>
+      <w:numFmt w:val="bullet"/>
+      <w:lvlText w:val=""/>
+      <w:lvlJc w:val="left"/>
+      <w:pPr>
+        <w:tabs>
+          <w:tab w:val="num" w:pos="5760"/>
+        </w:tabs>
+        <w:ind w:left="5760" w:hanging="360"/>
+      </w:pPr>
+      <w:rPr>
+        <w:rFonts w:ascii="Wingdings" w:hAnsi="Wingdings" w:hint="default"/>
+        <w:sz w:val="20"/>
+      </w:rPr>
+    </w:lvl>
+    <w:lvl w:ilvl="8" w:tentative="1">
+      <w:start w:val="1"/>
+      <w:numFmt w:val="bullet"/>
+      <w:lvlText w:val=""/>
+      <w:lvlJc w:val="left"/>
+      <w:pPr>
+        <w:tabs>
+          <w:tab w:val="num" w:pos="6480"/>
+        </w:tabs>
+        <w:ind w:left="6480" w:hanging="360"/>
+      </w:pPr>
+      <w:rPr>
+        <w:rFonts w:ascii="Wingdings" w:hAnsi="Wingdings" w:hint="default"/>
+        <w:sz w:val="20"/>
+      </w:rPr>
+    </w:lvl>
+  </w:abstractNum>
+  <w:abstractNum w:abstractNumId="26" w15:restartNumberingAfterBreak="0">
     <w:nsid w:val="567E6095"/>
     <w:multiLevelType w:val="hybridMultilevel"/>
     <w:tmpl w:val="BB4E5316"/>
@@ -7289,7 +9944,7 @@
       </w:pPr>
     </w:lvl>
   </w:abstractNum>
-  <w:abstractNum w:abstractNumId="25" w15:restartNumberingAfterBreak="0">
+  <w:abstractNum w:abstractNumId="27" w15:restartNumberingAfterBreak="0">
     <w:nsid w:val="59031897"/>
     <w:multiLevelType w:val="multilevel"/>
     <w:tmpl w:val="24264F44"/>
@@ -7438,7 +10093,7 @@
       </w:rPr>
     </w:lvl>
   </w:abstractNum>
-  <w:abstractNum w:abstractNumId="26" w15:restartNumberingAfterBreak="0">
+  <w:abstractNum w:abstractNumId="28" w15:restartNumberingAfterBreak="0">
     <w:nsid w:val="63E755C4"/>
     <w:multiLevelType w:val="hybridMultilevel"/>
     <w:tmpl w:val="382E9FCE"/>
@@ -7527,7 +10182,273 @@
       </w:pPr>
     </w:lvl>
   </w:abstractNum>
-  <w:abstractNum w:abstractNumId="27" w15:restartNumberingAfterBreak="0">
+  <w:abstractNum w:abstractNumId="29" w15:restartNumberingAfterBreak="0">
+    <w:nsid w:val="63E81713"/>
+    <w:multiLevelType w:val="multilevel"/>
+    <w:tmpl w:val="B3A08BD4"/>
+    <w:lvl w:ilvl="0">
+      <w:start w:val="1"/>
+      <w:numFmt w:val="decimal"/>
+      <w:lvlText w:val="%1."/>
+      <w:lvlJc w:val="left"/>
+      <w:pPr>
+        <w:tabs>
+          <w:tab w:val="num" w:pos="720"/>
+        </w:tabs>
+        <w:ind w:left="720" w:hanging="360"/>
+      </w:pPr>
+    </w:lvl>
+    <w:lvl w:ilvl="1">
+      <w:start w:val="1"/>
+      <w:numFmt w:val="bullet"/>
+      <w:lvlText w:val="o"/>
+      <w:lvlJc w:val="left"/>
+      <w:pPr>
+        <w:tabs>
+          <w:tab w:val="num" w:pos="1440"/>
+        </w:tabs>
+        <w:ind w:left="1440" w:hanging="360"/>
+      </w:pPr>
+      <w:rPr>
+        <w:rFonts w:ascii="Courier New" w:hAnsi="Courier New" w:hint="default"/>
+        <w:sz w:val="20"/>
+      </w:rPr>
+    </w:lvl>
+    <w:lvl w:ilvl="2" w:tentative="1">
+      <w:start w:val="1"/>
+      <w:numFmt w:val="decimal"/>
+      <w:lvlText w:val="%3."/>
+      <w:lvlJc w:val="left"/>
+      <w:pPr>
+        <w:tabs>
+          <w:tab w:val="num" w:pos="2160"/>
+        </w:tabs>
+        <w:ind w:left="2160" w:hanging="360"/>
+      </w:pPr>
+    </w:lvl>
+    <w:lvl w:ilvl="3" w:tentative="1">
+      <w:start w:val="1"/>
+      <w:numFmt w:val="decimal"/>
+      <w:lvlText w:val="%4."/>
+      <w:lvlJc w:val="left"/>
+      <w:pPr>
+        <w:tabs>
+          <w:tab w:val="num" w:pos="2880"/>
+        </w:tabs>
+        <w:ind w:left="2880" w:hanging="360"/>
+      </w:pPr>
+    </w:lvl>
+    <w:lvl w:ilvl="4" w:tentative="1">
+      <w:start w:val="1"/>
+      <w:numFmt w:val="decimal"/>
+      <w:lvlText w:val="%5."/>
+      <w:lvlJc w:val="left"/>
+      <w:pPr>
+        <w:tabs>
+          <w:tab w:val="num" w:pos="3600"/>
+        </w:tabs>
+        <w:ind w:left="3600" w:hanging="360"/>
+      </w:pPr>
+    </w:lvl>
+    <w:lvl w:ilvl="5" w:tentative="1">
+      <w:start w:val="1"/>
+      <w:numFmt w:val="decimal"/>
+      <w:lvlText w:val="%6."/>
+      <w:lvlJc w:val="left"/>
+      <w:pPr>
+        <w:tabs>
+          <w:tab w:val="num" w:pos="4320"/>
+        </w:tabs>
+        <w:ind w:left="4320" w:hanging="360"/>
+      </w:pPr>
+    </w:lvl>
+    <w:lvl w:ilvl="6" w:tentative="1">
+      <w:start w:val="1"/>
+      <w:numFmt w:val="decimal"/>
+      <w:lvlText w:val="%7."/>
+      <w:lvlJc w:val="left"/>
+      <w:pPr>
+        <w:tabs>
+          <w:tab w:val="num" w:pos="5040"/>
+        </w:tabs>
+        <w:ind w:left="5040" w:hanging="360"/>
+      </w:pPr>
+    </w:lvl>
+    <w:lvl w:ilvl="7" w:tentative="1">
+      <w:start w:val="1"/>
+      <w:numFmt w:val="decimal"/>
+      <w:lvlText w:val="%8."/>
+      <w:lvlJc w:val="left"/>
+      <w:pPr>
+        <w:tabs>
+          <w:tab w:val="num" w:pos="5760"/>
+        </w:tabs>
+        <w:ind w:left="5760" w:hanging="360"/>
+      </w:pPr>
+    </w:lvl>
+    <w:lvl w:ilvl="8" w:tentative="1">
+      <w:start w:val="1"/>
+      <w:numFmt w:val="decimal"/>
+      <w:lvlText w:val="%9."/>
+      <w:lvlJc w:val="left"/>
+      <w:pPr>
+        <w:tabs>
+          <w:tab w:val="num" w:pos="6480"/>
+        </w:tabs>
+        <w:ind w:left="6480" w:hanging="360"/>
+      </w:pPr>
+    </w:lvl>
+  </w:abstractNum>
+  <w:abstractNum w:abstractNumId="30" w15:restartNumberingAfterBreak="0">
+    <w:nsid w:val="6CEF4B4C"/>
+    <w:multiLevelType w:val="multilevel"/>
+    <w:tmpl w:val="AE8234DE"/>
+    <w:lvl w:ilvl="0">
+      <w:start w:val="1"/>
+      <w:numFmt w:val="bullet"/>
+      <w:lvlText w:val=""/>
+      <w:lvlJc w:val="left"/>
+      <w:pPr>
+        <w:tabs>
+          <w:tab w:val="num" w:pos="720"/>
+        </w:tabs>
+        <w:ind w:left="720" w:hanging="360"/>
+      </w:pPr>
+      <w:rPr>
+        <w:rFonts w:ascii="Symbol" w:hAnsi="Symbol" w:hint="default"/>
+        <w:sz w:val="20"/>
+      </w:rPr>
+    </w:lvl>
+    <w:lvl w:ilvl="1" w:tentative="1">
+      <w:start w:val="1"/>
+      <w:numFmt w:val="bullet"/>
+      <w:lvlText w:val="o"/>
+      <w:lvlJc w:val="left"/>
+      <w:pPr>
+        <w:tabs>
+          <w:tab w:val="num" w:pos="1440"/>
+        </w:tabs>
+        <w:ind w:left="1440" w:hanging="360"/>
+      </w:pPr>
+      <w:rPr>
+        <w:rFonts w:ascii="Courier New" w:hAnsi="Courier New" w:hint="default"/>
+        <w:sz w:val="20"/>
+      </w:rPr>
+    </w:lvl>
+    <w:lvl w:ilvl="2" w:tentative="1">
+      <w:start w:val="1"/>
+      <w:numFmt w:val="bullet"/>
+      <w:lvlText w:val=""/>
+      <w:lvlJc w:val="left"/>
+      <w:pPr>
+        <w:tabs>
+          <w:tab w:val="num" w:pos="2160"/>
+        </w:tabs>
+        <w:ind w:left="2160" w:hanging="360"/>
+      </w:pPr>
+      <w:rPr>
+        <w:rFonts w:ascii="Wingdings" w:hAnsi="Wingdings" w:hint="default"/>
+        <w:sz w:val="20"/>
+      </w:rPr>
+    </w:lvl>
+    <w:lvl w:ilvl="3" w:tentative="1">
+      <w:start w:val="1"/>
+      <w:numFmt w:val="bullet"/>
+      <w:lvlText w:val=""/>
+      <w:lvlJc w:val="left"/>
+      <w:pPr>
+        <w:tabs>
+          <w:tab w:val="num" w:pos="2880"/>
+        </w:tabs>
+        <w:ind w:left="2880" w:hanging="360"/>
+      </w:pPr>
+      <w:rPr>
+        <w:rFonts w:ascii="Wingdings" w:hAnsi="Wingdings" w:hint="default"/>
+        <w:sz w:val="20"/>
+      </w:rPr>
+    </w:lvl>
+    <w:lvl w:ilvl="4" w:tentative="1">
+      <w:start w:val="1"/>
+      <w:numFmt w:val="bullet"/>
+      <w:lvlText w:val=""/>
+      <w:lvlJc w:val="left"/>
+      <w:pPr>
+        <w:tabs>
+          <w:tab w:val="num" w:pos="3600"/>
+        </w:tabs>
+        <w:ind w:left="3600" w:hanging="360"/>
+      </w:pPr>
+      <w:rPr>
+        <w:rFonts w:ascii="Wingdings" w:hAnsi="Wingdings" w:hint="default"/>
+        <w:sz w:val="20"/>
+      </w:rPr>
+    </w:lvl>
+    <w:lvl w:ilvl="5" w:tentative="1">
+      <w:start w:val="1"/>
+      <w:numFmt w:val="bullet"/>
+      <w:lvlText w:val=""/>
+      <w:lvlJc w:val="left"/>
+      <w:pPr>
+        <w:tabs>
+          <w:tab w:val="num" w:pos="4320"/>
+        </w:tabs>
+        <w:ind w:left="4320" w:hanging="360"/>
+      </w:pPr>
+      <w:rPr>
+        <w:rFonts w:ascii="Wingdings" w:hAnsi="Wingdings" w:hint="default"/>
+        <w:sz w:val="20"/>
+      </w:rPr>
+    </w:lvl>
+    <w:lvl w:ilvl="6" w:tentative="1">
+      <w:start w:val="1"/>
+      <w:numFmt w:val="bullet"/>
+      <w:lvlText w:val=""/>
+      <w:lvlJc w:val="left"/>
+      <w:pPr>
+        <w:tabs>
+          <w:tab w:val="num" w:pos="5040"/>
+        </w:tabs>
+        <w:ind w:left="5040" w:hanging="360"/>
+      </w:pPr>
+      <w:rPr>
+        <w:rFonts w:ascii="Wingdings" w:hAnsi="Wingdings" w:hint="default"/>
+        <w:sz w:val="20"/>
+      </w:rPr>
+    </w:lvl>
+    <w:lvl w:ilvl="7" w:tentative="1">
+      <w:start w:val="1"/>
+      <w:numFmt w:val="bullet"/>
+      <w:lvlText w:val=""/>
+      <w:lvlJc w:val="left"/>
+      <w:pPr>
+        <w:tabs>
+          <w:tab w:val="num" w:pos="5760"/>
+        </w:tabs>
+        <w:ind w:left="5760" w:hanging="360"/>
+      </w:pPr>
+      <w:rPr>
+        <w:rFonts w:ascii="Wingdings" w:hAnsi="Wingdings" w:hint="default"/>
+        <w:sz w:val="20"/>
+      </w:rPr>
+    </w:lvl>
+    <w:lvl w:ilvl="8" w:tentative="1">
+      <w:start w:val="1"/>
+      <w:numFmt w:val="bullet"/>
+      <w:lvlText w:val=""/>
+      <w:lvlJc w:val="left"/>
+      <w:pPr>
+        <w:tabs>
+          <w:tab w:val="num" w:pos="6480"/>
+        </w:tabs>
+        <w:ind w:left="6480" w:hanging="360"/>
+      </w:pPr>
+      <w:rPr>
+        <w:rFonts w:ascii="Wingdings" w:hAnsi="Wingdings" w:hint="default"/>
+        <w:sz w:val="20"/>
+      </w:rPr>
+    </w:lvl>
+  </w:abstractNum>
+  <w:abstractNum w:abstractNumId="31" w15:restartNumberingAfterBreak="0">
     <w:nsid w:val="6FC8165B"/>
     <w:multiLevelType w:val="multilevel"/>
     <w:tmpl w:val="889EA5EA"/>
@@ -7644,7 +10565,7 @@
       </w:pPr>
     </w:lvl>
   </w:abstractNum>
-  <w:abstractNum w:abstractNumId="28" w15:restartNumberingAfterBreak="0">
+  <w:abstractNum w:abstractNumId="32" w15:restartNumberingAfterBreak="0">
     <w:nsid w:val="730731E5"/>
     <w:multiLevelType w:val="multilevel"/>
     <w:tmpl w:val="A42E010A"/>
@@ -7757,7 +10678,7 @@
       </w:pPr>
     </w:lvl>
   </w:abstractNum>
-  <w:abstractNum w:abstractNumId="29" w15:restartNumberingAfterBreak="0">
+  <w:abstractNum w:abstractNumId="33" w15:restartNumberingAfterBreak="0">
     <w:nsid w:val="78727260"/>
     <w:multiLevelType w:val="hybridMultilevel"/>
     <w:tmpl w:val="5F7ED880"/>
@@ -7871,7 +10792,7 @@
     </w:lvl>
   </w:abstractNum>
   <w:num w:numId="1" w16cid:durableId="1724677867">
-    <w:abstractNumId w:val="21"/>
+    <w:abstractNumId w:val="22"/>
   </w:num>
   <w:num w:numId="2" w16cid:durableId="564223134">
     <w:abstractNumId w:val="7"/>
@@ -7880,37 +10801,37 @@
     <w:abstractNumId w:val="14"/>
   </w:num>
   <w:num w:numId="4" w16cid:durableId="1302542716">
-    <w:abstractNumId w:val="29"/>
+    <w:abstractNumId w:val="33"/>
   </w:num>
   <w:num w:numId="5" w16cid:durableId="773399089">
     <w:abstractNumId w:val="9"/>
   </w:num>
   <w:num w:numId="6" w16cid:durableId="2051151698">
-    <w:abstractNumId w:val="23"/>
+    <w:abstractNumId w:val="24"/>
   </w:num>
   <w:num w:numId="7" w16cid:durableId="148601107">
-    <w:abstractNumId w:val="24"/>
+    <w:abstractNumId w:val="26"/>
   </w:num>
   <w:num w:numId="8" w16cid:durableId="758599735">
-    <w:abstractNumId w:val="26"/>
+    <w:abstractNumId w:val="28"/>
   </w:num>
   <w:num w:numId="9" w16cid:durableId="1925845144">
-    <w:abstractNumId w:val="20"/>
+    <w:abstractNumId w:val="21"/>
   </w:num>
   <w:num w:numId="10" w16cid:durableId="619186166">
-    <w:abstractNumId w:val="25"/>
+    <w:abstractNumId w:val="27"/>
   </w:num>
   <w:num w:numId="11" w16cid:durableId="1135442434">
     <w:abstractNumId w:val="12"/>
   </w:num>
   <w:num w:numId="12" w16cid:durableId="772939728">
-    <w:abstractNumId w:val="28"/>
+    <w:abstractNumId w:val="32"/>
   </w:num>
   <w:num w:numId="13" w16cid:durableId="1467817023">
     <w:abstractNumId w:val="0"/>
   </w:num>
   <w:num w:numId="14" w16cid:durableId="1252423710">
-    <w:abstractNumId w:val="27"/>
+    <w:abstractNumId w:val="31"/>
   </w:num>
   <w:num w:numId="15" w16cid:durableId="618727684">
     <w:abstractNumId w:val="4"/>
@@ -7919,7 +10840,7 @@
     <w:abstractNumId w:val="17"/>
   </w:num>
   <w:num w:numId="17" w16cid:durableId="622730746">
-    <w:abstractNumId w:val="18"/>
+    <w:abstractNumId w:val="19"/>
   </w:num>
   <w:num w:numId="18" w16cid:durableId="374084917">
     <w:abstractNumId w:val="11"/>
@@ -7937,7 +10858,7 @@
     <w:abstractNumId w:val="16"/>
   </w:num>
   <w:num w:numId="23" w16cid:durableId="1756710921">
-    <w:abstractNumId w:val="22"/>
+    <w:abstractNumId w:val="23"/>
   </w:num>
   <w:num w:numId="24" w16cid:durableId="258686487">
     <w:abstractNumId w:val="1"/>
@@ -7946,7 +10867,7 @@
     <w:abstractNumId w:val="3"/>
   </w:num>
   <w:num w:numId="26" w16cid:durableId="105392061">
-    <w:abstractNumId w:val="19"/>
+    <w:abstractNumId w:val="20"/>
   </w:num>
   <w:num w:numId="27" w16cid:durableId="356934931">
     <w:abstractNumId w:val="5"/>
@@ -7959,6 +10880,18 @@
   </w:num>
   <w:num w:numId="30" w16cid:durableId="1965038471">
     <w:abstractNumId w:val="15"/>
+  </w:num>
+  <w:num w:numId="31" w16cid:durableId="278495161">
+    <w:abstractNumId w:val="18"/>
+  </w:num>
+  <w:num w:numId="32" w16cid:durableId="705758951">
+    <w:abstractNumId w:val="25"/>
+  </w:num>
+  <w:num w:numId="33" w16cid:durableId="1533104187">
+    <w:abstractNumId w:val="30"/>
+  </w:num>
+  <w:num w:numId="34" w16cid:durableId="1791895319">
+    <w:abstractNumId w:val="29"/>
   </w:num>
 </w:numbering>
 </file>

</xml_diff>